<commit_message>
formal testing y testing report
</commit_message>
<xml_diff>
--- a/reports/Student#1/Testing Report.docx
+++ b/reports/Student#1/Testing Report.docx
@@ -99,13 +99,8 @@
           <w:numId w:val="1"/>
         </w:numPr>
       </w:pPr>
-      <w:proofErr w:type="spellStart"/>
       <w:r>
-        <w:t>Fecha</w:t>
-      </w:r>
-      <w:proofErr w:type="spellEnd"/>
-      <w:r>
-        <w:t>:</w:t>
+        <w:t>Fecha:</w:t>
       </w:r>
       <w:r>
         <w:t xml:space="preserve"> 2</w:t>
@@ -118,31 +113,13 @@
       </w:r>
     </w:p>
     <w:p>
-      <w:proofErr w:type="spellStart"/>
       <w:r>
         <w:rPr>
           <w:b/>
           <w:bCs/>
         </w:rPr>
-        <w:t>Tabla</w:t>
+        <w:t>Tabla de contenidos</w:t>
       </w:r>
-      <w:proofErr w:type="spellEnd"/>
-      <w:r>
-        <w:rPr>
-          <w:b/>
-          <w:bCs/>
-        </w:rPr>
-        <w:t xml:space="preserve"> de </w:t>
-      </w:r>
-      <w:proofErr w:type="spellStart"/>
-      <w:r>
-        <w:rPr>
-          <w:b/>
-          <w:bCs/>
-        </w:rPr>
-        <w:t>contenidos</w:t>
-      </w:r>
-      <w:proofErr w:type="spellEnd"/>
     </w:p>
     <w:tbl>
       <w:tblPr>
@@ -186,7 +163,6 @@
                 <w:bCs/>
               </w:rPr>
             </w:pPr>
-            <w:proofErr w:type="spellStart"/>
             <w:r>
               <w:rPr>
                 <w:b/>
@@ -194,7 +170,6 @@
               </w:rPr>
               <w:t>Sección</w:t>
             </w:r>
-            <w:proofErr w:type="spellEnd"/>
           </w:p>
         </w:tc>
         <w:tc>
@@ -231,19 +206,9 @@
             <w:hideMark/>
           </w:tcPr>
           <w:p>
-            <w:proofErr w:type="spellStart"/>
-            <w:r>
-              <w:t>Resumen</w:t>
-            </w:r>
-            <w:proofErr w:type="spellEnd"/>
-            <w:r>
-              <w:t xml:space="preserve"> </w:t>
-            </w:r>
-            <w:proofErr w:type="spellStart"/>
-            <w:r>
-              <w:t>ejecutivo</w:t>
-            </w:r>
-            <w:proofErr w:type="spellEnd"/>
+            <w:r>
+              <w:t>Resumen ejecutivo</w:t>
+            </w:r>
           </w:p>
         </w:tc>
         <w:tc>
@@ -270,19 +235,9 @@
             <w:hideMark/>
           </w:tcPr>
           <w:p>
-            <w:proofErr w:type="spellStart"/>
-            <w:r>
-              <w:t>Tabla</w:t>
-            </w:r>
-            <w:proofErr w:type="spellEnd"/>
-            <w:r>
-              <w:t xml:space="preserve"> de </w:t>
-            </w:r>
-            <w:proofErr w:type="spellStart"/>
-            <w:r>
-              <w:t>revisiones</w:t>
-            </w:r>
-            <w:proofErr w:type="spellEnd"/>
+            <w:r>
+              <w:t>Tabla de revisiones</w:t>
+            </w:r>
           </w:p>
         </w:tc>
         <w:tc>
@@ -309,11 +264,9 @@
             <w:hideMark/>
           </w:tcPr>
           <w:p>
-            <w:proofErr w:type="spellStart"/>
             <w:r>
               <w:t>Introducción</w:t>
             </w:r>
-            <w:proofErr w:type="spellEnd"/>
           </w:p>
         </w:tc>
         <w:tc>
@@ -341,13 +294,8 @@
           </w:tcPr>
           <w:p>
             <w:r>
-              <w:t xml:space="preserve">Testing </w:t>
-            </w:r>
-            <w:proofErr w:type="spellStart"/>
-            <w:r>
-              <w:t>funcional</w:t>
-            </w:r>
-            <w:proofErr w:type="spellEnd"/>
+              <w:t>Testing funcional</w:t>
+            </w:r>
           </w:p>
         </w:tc>
         <w:tc>
@@ -430,11 +378,9 @@
             <w:hideMark/>
           </w:tcPr>
           <w:p>
-            <w:proofErr w:type="spellStart"/>
             <w:r>
               <w:t>Conclusiones</w:t>
             </w:r>
-            <w:proofErr w:type="spellEnd"/>
           </w:p>
         </w:tc>
         <w:tc>
@@ -461,11 +407,9 @@
             <w:hideMark/>
           </w:tcPr>
           <w:p>
-            <w:proofErr w:type="spellStart"/>
             <w:r>
               <w:t>Bibliografía</w:t>
             </w:r>
-            <w:proofErr w:type="spellEnd"/>
           </w:p>
         </w:tc>
         <w:tc>
@@ -510,35 +454,7 @@
           <w:lang w:val="es-ES"/>
         </w:rPr>
         <w:br/>
-        <w:t xml:space="preserve">Este reporte presenta de manera detallada el proceso de </w:t>
-      </w:r>
-      <w:proofErr w:type="spellStart"/>
-      <w:r>
-        <w:rPr>
-          <w:lang w:val="es-ES"/>
-        </w:rPr>
-        <w:t>testing</w:t>
-      </w:r>
-      <w:proofErr w:type="spellEnd"/>
-      <w:r>
-        <w:rPr>
-          <w:lang w:val="es-ES"/>
-        </w:rPr>
-        <w:t xml:space="preserve"> llevado a cabo sobre la aplicación, incluyendo la metodología formal utilizada para garantizar la calidad funcional y el rendimiento del sistema. Se describen las funcionalidades evaluadas, los casos de prueba implementados y los resultados obtenidos, tanto en términos de detección de errores como de cobertura de código. Además, se exponen los resultados del </w:t>
-      </w:r>
-      <w:proofErr w:type="spellStart"/>
-      <w:r>
-        <w:rPr>
-          <w:lang w:val="es-ES"/>
-        </w:rPr>
-        <w:t>testing</w:t>
-      </w:r>
-      <w:proofErr w:type="spellEnd"/>
-      <w:r>
-        <w:rPr>
-          <w:lang w:val="es-ES"/>
-        </w:rPr>
-        <w:t xml:space="preserve"> de performance, con análisis estadísticos que permiten comparar el comportamiento del sistema en diferentes entornos. </w:t>
+        <w:t xml:space="preserve">Este reporte presenta de manera detallada el proceso de testing llevado a cabo sobre la aplicación, incluyendo la metodología formal utilizada para garantizar la calidad funcional y el rendimiento del sistema. Se describen las funcionalidades evaluadas, los casos de prueba implementados y los resultados obtenidos, tanto en términos de detección de errores como de cobertura de código. Además, se exponen los resultados del testing de performance, con análisis estadísticos que permiten comparar el comportamiento del sistema en diferentes entornos. </w:t>
       </w:r>
       <w:r>
         <w:rPr>
@@ -572,21 +488,12 @@
           <w:bCs/>
         </w:rPr>
       </w:pPr>
-      <w:proofErr w:type="spellStart"/>
       <w:r>
         <w:rPr>
           <w:b/>
           <w:bCs/>
         </w:rPr>
-        <w:t>Tabla</w:t>
-      </w:r>
-      <w:proofErr w:type="spellEnd"/>
-      <w:r>
-        <w:rPr>
-          <w:b/>
-          <w:bCs/>
-        </w:rPr>
-        <w:t xml:space="preserve"> de </w:t>
+        <w:t xml:space="preserve">Tabla de </w:t>
       </w:r>
       <w:r>
         <w:rPr>
@@ -615,12 +522,9 @@
             <w:tcW w:w="2405" w:type="dxa"/>
           </w:tcPr>
           <w:p>
-            <w:proofErr w:type="spellStart"/>
-            <w:r>
-              <w:lastRenderedPageBreak/>
+            <w:r>
               <w:t>Fecha</w:t>
             </w:r>
-            <w:proofErr w:type="spellEnd"/>
           </w:p>
         </w:tc>
         <w:tc>
@@ -628,11 +532,9 @@
             <w:tcW w:w="6089" w:type="dxa"/>
           </w:tcPr>
           <w:p>
-            <w:proofErr w:type="spellStart"/>
             <w:r>
               <w:t>Cambios</w:t>
             </w:r>
-            <w:proofErr w:type="spellEnd"/>
           </w:p>
         </w:tc>
       </w:tr>
@@ -657,27 +559,9 @@
           </w:tcPr>
           <w:p/>
           <w:p>
-            <w:proofErr w:type="spellStart"/>
-            <w:r>
-              <w:t>Versión</w:t>
-            </w:r>
-            <w:proofErr w:type="spellEnd"/>
-            <w:r>
-              <w:t xml:space="preserve"> </w:t>
-            </w:r>
-            <w:proofErr w:type="spellStart"/>
-            <w:r>
-              <w:t>inicial</w:t>
-            </w:r>
-            <w:proofErr w:type="spellEnd"/>
-            <w:r>
-              <w:t xml:space="preserve"> del </w:t>
-            </w:r>
-            <w:proofErr w:type="spellStart"/>
-            <w:r>
-              <w:t>reporte</w:t>
-            </w:r>
-            <w:proofErr w:type="spellEnd"/>
+            <w:r>
+              <w:t>Versión inicial del reporte</w:t>
+            </w:r>
           </w:p>
           <w:p/>
         </w:tc>
@@ -724,21 +608,7 @@
               <w:rPr>
                 <w:lang w:val="es-ES"/>
               </w:rPr>
-              <w:t xml:space="preserve">n los resultados del </w:t>
-            </w:r>
-            <w:proofErr w:type="spellStart"/>
-            <w:r>
-              <w:rPr>
-                <w:lang w:val="es-ES"/>
-              </w:rPr>
-              <w:t>performing</w:t>
-            </w:r>
-            <w:proofErr w:type="spellEnd"/>
-            <w:r>
-              <w:rPr>
-                <w:lang w:val="es-ES"/>
-              </w:rPr>
-              <w:t xml:space="preserve"> test</w:t>
+              <w:t>n los resultados del performing test</w:t>
             </w:r>
           </w:p>
           <w:p>
@@ -798,44 +668,14 @@
         <w:rPr>
           <w:lang w:val="es-ES"/>
         </w:rPr>
-        <w:t xml:space="preserve">del sistema. El primer capítulo se centra en el </w:t>
+        <w:t xml:space="preserve">del sistema. El primer capítulo se centra en el testing funcional de las features implementadas para los requisitos 8 y 9 del </w:t>
       </w:r>
-      <w:proofErr w:type="spellStart"/>
       <w:r>
         <w:rPr>
           <w:lang w:val="es-ES"/>
         </w:rPr>
-        <w:t>testing</w:t>
+        <w:t>Student</w:t>
       </w:r>
-      <w:proofErr w:type="spellEnd"/>
-      <w:r>
-        <w:rPr>
-          <w:lang w:val="es-ES"/>
-        </w:rPr>
-        <w:t xml:space="preserve"> funcional de las </w:t>
-      </w:r>
-      <w:proofErr w:type="spellStart"/>
-      <w:r>
-        <w:rPr>
-          <w:lang w:val="es-ES"/>
-        </w:rPr>
-        <w:t>features</w:t>
-      </w:r>
-      <w:proofErr w:type="spellEnd"/>
-      <w:r>
-        <w:rPr>
-          <w:lang w:val="es-ES"/>
-        </w:rPr>
-        <w:t xml:space="preserve"> implementadas para los requisitos 8 y 9 del </w:t>
-      </w:r>
-      <w:proofErr w:type="spellStart"/>
-      <w:r>
-        <w:rPr>
-          <w:lang w:val="es-ES"/>
-        </w:rPr>
-        <w:t>Studnet</w:t>
-      </w:r>
-      <w:proofErr w:type="spellEnd"/>
       <w:r>
         <w:rPr>
           <w:lang w:val="es-ES"/>
@@ -866,21 +706,7 @@
         <w:rPr>
           <w:lang w:val="es-ES"/>
         </w:rPr>
-        <w:t xml:space="preserve">En el capítulo 3  nos centraremos en ver distintas mutaciones sobre el código, y si los </w:t>
-      </w:r>
-      <w:proofErr w:type="spellStart"/>
-      <w:r>
-        <w:rPr>
-          <w:lang w:val="es-ES"/>
-        </w:rPr>
-        <w:t>tests</w:t>
-      </w:r>
-      <w:proofErr w:type="spellEnd"/>
-      <w:r>
-        <w:rPr>
-          <w:lang w:val="es-ES"/>
-        </w:rPr>
-        <w:t xml:space="preserve"> de la aplicación se ejecutan correctamente después de hacer pequeñas mutaciones en el código.</w:t>
+        <w:t>En el capítulo 3  nos centraremos en ver distintas mutaciones sobre el código, y si los tests de la aplicación se ejecutan correctamente después de hacer pequeñas mutaciones en el código.</w:t>
       </w:r>
     </w:p>
     <w:p>
@@ -904,36 +730,16 @@
           <w:bCs/>
           <w:lang w:val="es-ES"/>
         </w:rPr>
-        <w:t xml:space="preserve">Capítulo 1: </w:t>
+        <w:t xml:space="preserve">Capítulo 1: Testing </w:t>
       </w:r>
-      <w:proofErr w:type="spellStart"/>
       <w:r>
         <w:rPr>
           <w:b/>
           <w:bCs/>
           <w:lang w:val="es-ES"/>
         </w:rPr>
-        <w:t>Testing</w:t>
-      </w:r>
-      <w:proofErr w:type="spellEnd"/>
-      <w:r>
-        <w:rPr>
-          <w:b/>
-          <w:bCs/>
-          <w:lang w:val="es-ES"/>
-        </w:rPr>
-        <w:t xml:space="preserve"> </w:t>
-      </w:r>
-      <w:proofErr w:type="spellStart"/>
-      <w:r>
-        <w:rPr>
-          <w:b/>
-          <w:bCs/>
-          <w:lang w:val="es-ES"/>
-        </w:rPr>
         <w:t>functional</w:t>
       </w:r>
-      <w:proofErr w:type="spellEnd"/>
     </w:p>
     <w:p>
       <w:pPr>
@@ -945,21 +751,7 @@
         <w:rPr>
           <w:lang w:val="es-ES"/>
         </w:rPr>
-        <w:t xml:space="preserve">El </w:t>
-      </w:r>
-      <w:proofErr w:type="spellStart"/>
-      <w:r>
-        <w:rPr>
-          <w:lang w:val="es-ES"/>
-        </w:rPr>
-        <w:t>testing</w:t>
-      </w:r>
-      <w:proofErr w:type="spellEnd"/>
-      <w:r>
-        <w:rPr>
-          <w:lang w:val="es-ES"/>
-        </w:rPr>
-        <w:t xml:space="preserve"> funcional se llevó a cabo mediante una metodología formal que incluyó la creación de pruebas positivas, negativas y de </w:t>
+        <w:t xml:space="preserve">El testing funcional se llevó a cabo mediante una metodología formal que incluyó la creación de pruebas positivas, negativas y de </w:t>
       </w:r>
       <w:r>
         <w:rPr>
@@ -977,35 +769,7 @@
         <w:rPr>
           <w:lang w:val="es-ES"/>
         </w:rPr>
-        <w:t xml:space="preserve"> Se han utilizado los </w:t>
-      </w:r>
-      <w:proofErr w:type="spellStart"/>
-      <w:r>
-        <w:rPr>
-          <w:lang w:val="es-ES"/>
-        </w:rPr>
-        <w:t>launchers</w:t>
-      </w:r>
-      <w:proofErr w:type="spellEnd"/>
-      <w:r>
-        <w:rPr>
-          <w:lang w:val="es-ES"/>
-        </w:rPr>
-        <w:t xml:space="preserve"> </w:t>
-      </w:r>
-      <w:proofErr w:type="spellStart"/>
-      <w:r>
-        <w:rPr>
-          <w:lang w:val="es-ES"/>
-        </w:rPr>
-        <w:t>record</w:t>
-      </w:r>
-      <w:proofErr w:type="spellEnd"/>
-      <w:r>
-        <w:rPr>
-          <w:lang w:val="es-ES"/>
-        </w:rPr>
-        <w:t xml:space="preserve">, para grabar las pruebas, replay para poder </w:t>
+        <w:t xml:space="preserve"> Se han utilizado los launchers record, para grabar las pruebas, replay para poder </w:t>
       </w:r>
       <w:r>
         <w:rPr>
@@ -1017,21 +781,7 @@
         <w:rPr>
           <w:lang w:val="es-ES"/>
         </w:rPr>
-        <w:t xml:space="preserve"> y </w:t>
-      </w:r>
-      <w:proofErr w:type="spellStart"/>
-      <w:r>
-        <w:rPr>
-          <w:lang w:val="es-ES"/>
-        </w:rPr>
-        <w:t>analyse</w:t>
-      </w:r>
-      <w:proofErr w:type="spellEnd"/>
-      <w:r>
-        <w:rPr>
-          <w:lang w:val="es-ES"/>
-        </w:rPr>
-        <w:t xml:space="preserve"> para analizar </w:t>
+        <w:t xml:space="preserve"> y analyse para analizar </w:t>
       </w:r>
       <w:r>
         <w:rPr>
@@ -1056,36 +806,14 @@
         <w:rPr>
           <w:lang w:val="es-ES"/>
         </w:rPr>
-        <w:t>Para cada operación de cada requisito tendremos 2 tipos de ficheros, un .</w:t>
-      </w:r>
-      <w:proofErr w:type="spellStart"/>
-      <w:r>
-        <w:rPr>
-          <w:lang w:val="es-ES"/>
-        </w:rPr>
-        <w:t>safe</w:t>
-      </w:r>
-      <w:proofErr w:type="spellEnd"/>
-      <w:r>
-        <w:rPr>
-          <w:lang w:val="es-ES"/>
-        </w:rPr>
-        <w:t xml:space="preserve"> donde estarán las peticiones válidas al sistema y luego </w:t>
+        <w:t xml:space="preserve">Para cada operación de cada requisito tendremos 2 tipos de ficheros, un .safe donde estarán las peticiones válidas al sistema y luego </w:t>
       </w:r>
       <w:r>
         <w:rPr>
           <w:lang w:val="es-ES"/>
         </w:rPr>
-        <w:t xml:space="preserve">un. </w:t>
+        <w:t>un. hack</w:t>
       </w:r>
-      <w:proofErr w:type="spellStart"/>
-      <w:r>
-        <w:rPr>
-          <w:lang w:val="es-ES"/>
-        </w:rPr>
-        <w:t>hack</w:t>
-      </w:r>
-      <w:proofErr w:type="spellEnd"/>
       <w:r>
         <w:rPr>
           <w:lang w:val="es-ES"/>
@@ -1133,49 +861,7 @@
         <w:rPr>
           <w:lang w:val="es-ES"/>
         </w:rPr>
-        <w:t xml:space="preserve"> Además, se aunarán los campos de los formularios puesto que es el mismo para el </w:t>
-      </w:r>
-      <w:proofErr w:type="spellStart"/>
-      <w:r>
-        <w:rPr>
-          <w:lang w:val="es-ES"/>
-        </w:rPr>
-        <w:t>create</w:t>
-      </w:r>
-      <w:proofErr w:type="spellEnd"/>
-      <w:r>
-        <w:rPr>
-          <w:lang w:val="es-ES"/>
-        </w:rPr>
-        <w:t xml:space="preserve">, </w:t>
-      </w:r>
-      <w:proofErr w:type="spellStart"/>
-      <w:r>
-        <w:rPr>
-          <w:lang w:val="es-ES"/>
-        </w:rPr>
-        <w:t>update</w:t>
-      </w:r>
-      <w:proofErr w:type="spellEnd"/>
-      <w:r>
-        <w:rPr>
-          <w:lang w:val="es-ES"/>
-        </w:rPr>
-        <w:t xml:space="preserve"> y </w:t>
-      </w:r>
-      <w:proofErr w:type="spellStart"/>
-      <w:r>
-        <w:rPr>
-          <w:lang w:val="es-ES"/>
-        </w:rPr>
-        <w:t>publish</w:t>
-      </w:r>
-      <w:proofErr w:type="spellEnd"/>
-      <w:r>
-        <w:rPr>
-          <w:lang w:val="es-ES"/>
-        </w:rPr>
-        <w:t>.</w:t>
+        <w:t xml:space="preserve"> Además, se aunarán los campos de los formularios puesto que es el mismo para el create, update y publish.</w:t>
       </w:r>
     </w:p>
     <w:p>
@@ -1195,7 +881,6 @@
         <w:rPr>
           <w:lang w:val="es-ES"/>
         </w:rPr>
-        <w:lastRenderedPageBreak/>
         <w:t>Requisito 8 operaciones con los vuelos:</w:t>
       </w:r>
     </w:p>
@@ -1442,21 +1127,7 @@
               <w:rPr>
                 <w:lang w:val="es-ES"/>
               </w:rPr>
-              <w:t xml:space="preserve">Listar vuelos sin tener autorización de </w:t>
-            </w:r>
-            <w:proofErr w:type="spellStart"/>
-            <w:r>
-              <w:rPr>
-                <w:lang w:val="es-ES"/>
-              </w:rPr>
-              <w:t>Airline</w:t>
-            </w:r>
-            <w:proofErr w:type="spellEnd"/>
-            <w:r>
-              <w:rPr>
-                <w:lang w:val="es-ES"/>
-              </w:rPr>
-              <w:t xml:space="preserve"> Manager</w:t>
+              <w:t>Listar vuelos sin tener autorización de Airline Manager</w:t>
             </w:r>
           </w:p>
         </w:tc>
@@ -1648,16 +1319,8 @@
               <w:rPr>
                 <w:lang w:val="es-ES"/>
               </w:rPr>
-              <w:t xml:space="preserve">Visualizar un vuelo sin ser </w:t>
-            </w:r>
-            <w:proofErr w:type="spellStart"/>
-            <w:r>
-              <w:rPr>
-                <w:lang w:val="es-ES"/>
-              </w:rPr>
-              <w:t>AirlineManager</w:t>
-            </w:r>
-            <w:proofErr w:type="spellEnd"/>
+              <w:t>Visualizar un vuelo sin ser AirlineManager</w:t>
+            </w:r>
           </w:p>
         </w:tc>
         <w:tc>
@@ -1878,21 +1541,7 @@
               <w:rPr>
                 <w:lang w:val="es-ES"/>
               </w:rPr>
-              <w:t xml:space="preserve">Se nos da error en todos los campos de que no pueden ser nulos, excepto en </w:t>
-            </w:r>
-            <w:proofErr w:type="spellStart"/>
-            <w:r>
-              <w:rPr>
-                <w:lang w:val="es-ES"/>
-              </w:rPr>
-              <w:t>description</w:t>
-            </w:r>
-            <w:proofErr w:type="spellEnd"/>
-            <w:r>
-              <w:rPr>
-                <w:lang w:val="es-ES"/>
-              </w:rPr>
-              <w:t xml:space="preserve">, pues es </w:t>
+              <w:t xml:space="preserve">Se nos da error en todos los campos de que no pueden ser nulos, excepto en description, pues es </w:t>
             </w:r>
             <w:r>
               <w:rPr>
@@ -2378,7 +2027,6 @@
               <w:rPr>
                 <w:lang w:val="es-ES"/>
               </w:rPr>
-              <w:lastRenderedPageBreak/>
               <w:t>CP-11</w:t>
             </w:r>
           </w:p>
@@ -2505,49 +2153,7 @@
               <w:rPr>
                 <w:lang w:val="es-ES"/>
               </w:rPr>
-              <w:t xml:space="preserve">un vuelo con </w:t>
-            </w:r>
-            <w:proofErr w:type="spellStart"/>
-            <w:r>
-              <w:rPr>
-                <w:lang w:val="es-ES"/>
-              </w:rPr>
-              <w:t>autrotrasbordo</w:t>
-            </w:r>
-            <w:proofErr w:type="spellEnd"/>
-            <w:r>
-              <w:rPr>
-                <w:lang w:val="es-ES"/>
-              </w:rPr>
-              <w:t xml:space="preserve"> a </w:t>
-            </w:r>
-            <w:proofErr w:type="spellStart"/>
-            <w:r>
-              <w:rPr>
-                <w:lang w:val="es-ES"/>
-              </w:rPr>
-              <w:t>Self-Transef</w:t>
-            </w:r>
-            <w:proofErr w:type="spellEnd"/>
-            <w:r>
-              <w:rPr>
-                <w:lang w:val="es-ES"/>
-              </w:rPr>
-              <w:t xml:space="preserve"> y a No-</w:t>
-            </w:r>
-            <w:proofErr w:type="spellStart"/>
-            <w:r>
-              <w:rPr>
-                <w:lang w:val="es-ES"/>
-              </w:rPr>
-              <w:t>Self</w:t>
-            </w:r>
-            <w:proofErr w:type="spellEnd"/>
-            <w:r>
-              <w:rPr>
-                <w:lang w:val="es-ES"/>
-              </w:rPr>
-              <w:t>-Transfer</w:t>
+              <w:t>un vuelo con autrotrasbordo a Self-Transef y a No-Self-Transfer</w:t>
             </w:r>
           </w:p>
         </w:tc>
@@ -3274,21 +2880,7 @@
               <w:rPr>
                 <w:lang w:val="es-ES"/>
               </w:rPr>
-              <w:t xml:space="preserve">un vuelo con </w:t>
-            </w:r>
-            <w:proofErr w:type="spellStart"/>
-            <w:r>
-              <w:rPr>
-                <w:lang w:val="es-ES"/>
-              </w:rPr>
-              <w:t>description</w:t>
-            </w:r>
-            <w:proofErr w:type="spellEnd"/>
-            <w:r>
-              <w:rPr>
-                <w:lang w:val="es-ES"/>
-              </w:rPr>
-              <w:t xml:space="preserve"> de 1 carácter</w:t>
+              <w:t>un vuelo con description de 1 carácter</w:t>
             </w:r>
           </w:p>
         </w:tc>
@@ -3390,21 +2982,7 @@
               <w:rPr>
                 <w:lang w:val="es-ES"/>
               </w:rPr>
-              <w:t xml:space="preserve">un vuelo con </w:t>
-            </w:r>
-            <w:proofErr w:type="spellStart"/>
-            <w:r>
-              <w:rPr>
-                <w:lang w:val="es-ES"/>
-              </w:rPr>
-              <w:t>description</w:t>
-            </w:r>
-            <w:proofErr w:type="spellEnd"/>
-            <w:r>
-              <w:rPr>
-                <w:lang w:val="es-ES"/>
-              </w:rPr>
-              <w:t xml:space="preserve"> de 2 caracteres</w:t>
+              <w:t>un vuelo con description de 2 caracteres</w:t>
             </w:r>
           </w:p>
         </w:tc>
@@ -3506,21 +3084,7 @@
               <w:rPr>
                 <w:lang w:val="es-ES"/>
               </w:rPr>
-              <w:t xml:space="preserve">un vuelo con </w:t>
-            </w:r>
-            <w:proofErr w:type="spellStart"/>
-            <w:r>
-              <w:rPr>
-                <w:lang w:val="es-ES"/>
-              </w:rPr>
-              <w:t>description</w:t>
-            </w:r>
-            <w:proofErr w:type="spellEnd"/>
-            <w:r>
-              <w:rPr>
-                <w:lang w:val="es-ES"/>
-              </w:rPr>
-              <w:t xml:space="preserve"> de 254 caracteres</w:t>
+              <w:t>un vuelo con description de 254 caracteres</w:t>
             </w:r>
           </w:p>
         </w:tc>
@@ -3598,7 +3162,6 @@
               <w:rPr>
                 <w:lang w:val="es-ES"/>
               </w:rPr>
-              <w:lastRenderedPageBreak/>
               <w:t>CP-22</w:t>
             </w:r>
           </w:p>
@@ -3623,21 +3186,7 @@
               <w:rPr>
                 <w:lang w:val="es-ES"/>
               </w:rPr>
-              <w:t xml:space="preserve">un vuelo con </w:t>
-            </w:r>
-            <w:proofErr w:type="spellStart"/>
-            <w:r>
-              <w:rPr>
-                <w:lang w:val="es-ES"/>
-              </w:rPr>
-              <w:t>description</w:t>
-            </w:r>
-            <w:proofErr w:type="spellEnd"/>
-            <w:r>
-              <w:rPr>
-                <w:lang w:val="es-ES"/>
-              </w:rPr>
-              <w:t xml:space="preserve"> de 255 caracteres</w:t>
+              <w:t>un vuelo con description de 255 caracteres</w:t>
             </w:r>
           </w:p>
         </w:tc>
@@ -3739,21 +3288,7 @@
               <w:rPr>
                 <w:lang w:val="es-ES"/>
               </w:rPr>
-              <w:t xml:space="preserve">r un vuelo con </w:t>
-            </w:r>
-            <w:proofErr w:type="spellStart"/>
-            <w:r>
-              <w:rPr>
-                <w:lang w:val="es-ES"/>
-              </w:rPr>
-              <w:t>description</w:t>
-            </w:r>
-            <w:proofErr w:type="spellEnd"/>
-            <w:r>
-              <w:rPr>
-                <w:lang w:val="es-ES"/>
-              </w:rPr>
-              <w:t xml:space="preserve"> de 256 caracteres</w:t>
+              <w:t>r un vuelo con description de 256 caracteres</w:t>
             </w:r>
           </w:p>
         </w:tc>
@@ -3957,16 +3492,8 @@
               <w:rPr>
                 <w:lang w:val="es-ES"/>
               </w:rPr>
-              <w:t xml:space="preserve">Crear un vuelo sin tener el rol de </w:t>
-            </w:r>
-            <w:proofErr w:type="spellStart"/>
-            <w:r>
-              <w:rPr>
-                <w:lang w:val="es-ES"/>
-              </w:rPr>
-              <w:t>AirlineManager</w:t>
-            </w:r>
-            <w:proofErr w:type="spellEnd"/>
+              <w:t>Crear un vuelo sin tener el rol de AirlineManager</w:t>
+            </w:r>
           </w:p>
         </w:tc>
         <w:tc>
@@ -4157,16 +3684,8 @@
               <w:rPr>
                 <w:lang w:val="es-ES"/>
               </w:rPr>
-              <w:t xml:space="preserve">Publicar un vuelo sin </w:t>
-            </w:r>
-            <w:proofErr w:type="spellStart"/>
-            <w:r>
-              <w:rPr>
-                <w:lang w:val="es-ES"/>
-              </w:rPr>
-              <w:t>legs</w:t>
-            </w:r>
-            <w:proofErr w:type="spellEnd"/>
+              <w:t>Publicar un vuelo sin legs</w:t>
+            </w:r>
           </w:p>
         </w:tc>
         <w:tc>
@@ -4183,16 +3702,8 @@
               <w:rPr>
                 <w:lang w:val="es-ES"/>
               </w:rPr>
-              <w:t xml:space="preserve">Nos indica que el vuelo no puede publicarse si no tiene </w:t>
-            </w:r>
-            <w:proofErr w:type="spellStart"/>
-            <w:r>
-              <w:rPr>
-                <w:lang w:val="es-ES"/>
-              </w:rPr>
-              <w:t>legs</w:t>
-            </w:r>
-            <w:proofErr w:type="spellEnd"/>
+              <w:t>Nos indica que el vuelo no puede publicarse si no tiene legs</w:t>
+            </w:r>
           </w:p>
         </w:tc>
         <w:tc>
@@ -4275,21 +3786,7 @@
               <w:rPr>
                 <w:lang w:val="es-ES"/>
               </w:rPr>
-              <w:t xml:space="preserve">Publicar un vuelo con sus </w:t>
-            </w:r>
-            <w:proofErr w:type="spellStart"/>
-            <w:r>
-              <w:rPr>
-                <w:lang w:val="es-ES"/>
-              </w:rPr>
-              <w:t>legs</w:t>
-            </w:r>
-            <w:proofErr w:type="spellEnd"/>
-            <w:r>
-              <w:rPr>
-                <w:lang w:val="es-ES"/>
-              </w:rPr>
-              <w:t xml:space="preserve"> no publicadas</w:t>
+              <w:t>Publicar un vuelo con sus legs no publicadas</w:t>
             </w:r>
           </w:p>
         </w:tc>
@@ -4307,21 +3804,7 @@
               <w:rPr>
                 <w:lang w:val="es-ES"/>
               </w:rPr>
-              <w:t xml:space="preserve">Nos indica que se deben publicar los </w:t>
-            </w:r>
-            <w:proofErr w:type="spellStart"/>
-            <w:r>
-              <w:rPr>
-                <w:lang w:val="es-ES"/>
-              </w:rPr>
-              <w:t>legs</w:t>
-            </w:r>
-            <w:proofErr w:type="spellEnd"/>
-            <w:r>
-              <w:rPr>
-                <w:lang w:val="es-ES"/>
-              </w:rPr>
-              <w:t xml:space="preserve"> antes de publicar el vuelo</w:t>
+              <w:t>Nos indica que se deben publicar los legs antes de publicar el vuelo</w:t>
             </w:r>
           </w:p>
         </w:tc>
@@ -4603,16 +4086,8 @@
               <w:rPr>
                 <w:lang w:val="es-ES"/>
               </w:rPr>
-              <w:t xml:space="preserve">Actualizar un vuelo sin tener rol, o rol diferente a </w:t>
-            </w:r>
-            <w:proofErr w:type="spellStart"/>
-            <w:r>
-              <w:rPr>
-                <w:lang w:val="es-ES"/>
-              </w:rPr>
-              <w:t>AirlineManager</w:t>
-            </w:r>
-            <w:proofErr w:type="spellEnd"/>
+              <w:t>Actualizar un vuelo sin tener rol, o rol diferente a AirlineManager</w:t>
+            </w:r>
           </w:p>
         </w:tc>
         <w:tc>
@@ -4881,7 +4356,6 @@
               <w:rPr>
                 <w:lang w:val="es-ES"/>
               </w:rPr>
-              <w:lastRenderedPageBreak/>
               <w:t>CP-33</w:t>
             </w:r>
           </w:p>
@@ -5008,16 +4482,8 @@
               <w:rPr>
                 <w:lang w:val="es-ES"/>
               </w:rPr>
-              <w:t xml:space="preserve">Eliminar un vuelo sin tener rol, o rol diferente a </w:t>
-            </w:r>
-            <w:proofErr w:type="spellStart"/>
-            <w:r>
-              <w:rPr>
-                <w:lang w:val="es-ES"/>
-              </w:rPr>
-              <w:t>AirlineManager</w:t>
-            </w:r>
-            <w:proofErr w:type="spellEnd"/>
+              <w:t>Eliminar un vuelo sin tener rol, o rol diferente a AirlineManager</w:t>
+            </w:r>
           </w:p>
         </w:tc>
         <w:tc>
@@ -5639,21 +5105,7 @@
               <w:rPr>
                 <w:lang w:val="es-ES"/>
               </w:rPr>
-              <w:t xml:space="preserve">Listar tramos sin tener autorización de </w:t>
-            </w:r>
-            <w:proofErr w:type="spellStart"/>
-            <w:r>
-              <w:rPr>
-                <w:lang w:val="es-ES"/>
-              </w:rPr>
-              <w:t>Airline</w:t>
-            </w:r>
-            <w:proofErr w:type="spellEnd"/>
-            <w:r>
-              <w:rPr>
-                <w:lang w:val="es-ES"/>
-              </w:rPr>
-              <w:t xml:space="preserve"> Manager</w:t>
+              <w:t>Listar tramos sin tener autorización de Airline Manager</w:t>
             </w:r>
           </w:p>
         </w:tc>
@@ -5983,16 +5435,8 @@
               <w:rPr>
                 <w:lang w:val="es-ES"/>
               </w:rPr>
-              <w:t xml:space="preserve">Visualizar un tramo sin tener ningún rol o un rol diferente a </w:t>
-            </w:r>
-            <w:proofErr w:type="spellStart"/>
-            <w:r>
-              <w:rPr>
-                <w:lang w:val="es-ES"/>
-              </w:rPr>
-              <w:t>AirlineManager</w:t>
-            </w:r>
-            <w:proofErr w:type="spellEnd"/>
+              <w:t>Visualizar un tramo sin tener ningún rol o un rol diferente a AirlineManager</w:t>
+            </w:r>
           </w:p>
         </w:tc>
         <w:tc>
@@ -6171,7 +5615,6 @@
               <w:rPr>
                 <w:lang w:val="es-ES"/>
               </w:rPr>
-              <w:lastRenderedPageBreak/>
               <w:t>CP-0</w:t>
             </w:r>
             <w:r>
@@ -6316,21 +5759,7 @@
               <w:rPr>
                 <w:lang w:val="es-ES"/>
               </w:rPr>
-              <w:t xml:space="preserve">un tramo con un </w:t>
-            </w:r>
-            <w:proofErr w:type="spellStart"/>
-            <w:r>
-              <w:rPr>
-                <w:lang w:val="es-ES"/>
-              </w:rPr>
-              <w:t>flightNumber</w:t>
-            </w:r>
-            <w:proofErr w:type="spellEnd"/>
-            <w:r>
-              <w:rPr>
-                <w:lang w:val="es-ES"/>
-              </w:rPr>
-              <w:t xml:space="preserve"> ya existente</w:t>
+              <w:t>un tramo con un flightNumber ya existente</w:t>
             </w:r>
           </w:p>
         </w:tc>
@@ -6438,21 +5867,7 @@
               <w:rPr>
                 <w:lang w:val="es-ES"/>
               </w:rPr>
-              <w:t xml:space="preserve">un tramo con un </w:t>
-            </w:r>
-            <w:proofErr w:type="spellStart"/>
-            <w:r>
-              <w:rPr>
-                <w:lang w:val="es-ES"/>
-              </w:rPr>
-              <w:t>flightNumber</w:t>
-            </w:r>
-            <w:proofErr w:type="spellEnd"/>
-            <w:r>
-              <w:rPr>
-                <w:lang w:val="es-ES"/>
-              </w:rPr>
-              <w:t xml:space="preserve"> que no es acorde al patrón</w:t>
+              <w:t>un tramo con un flightNumber que no es acorde al patrón</w:t>
             </w:r>
           </w:p>
         </w:tc>
@@ -6470,21 +5885,7 @@
               <w:rPr>
                 <w:lang w:val="es-ES"/>
               </w:rPr>
-              <w:t xml:space="preserve">Nos indica que el </w:t>
-            </w:r>
-            <w:proofErr w:type="spellStart"/>
-            <w:r>
-              <w:rPr>
-                <w:lang w:val="es-ES"/>
-              </w:rPr>
-              <w:t>flightNumber</w:t>
-            </w:r>
-            <w:proofErr w:type="spellEnd"/>
-            <w:r>
-              <w:rPr>
-                <w:lang w:val="es-ES"/>
-              </w:rPr>
-              <w:t xml:space="preserve"> debe empezar por el IATA de la aerolínea seguido de 4 dígitos.</w:t>
+              <w:t>Nos indica que el flightNumber debe empezar por el IATA de la aerolínea seguido de 4 dígitos.</w:t>
             </w:r>
           </w:p>
         </w:tc>
@@ -6582,33 +5983,11 @@
               </w:rPr>
               <w:t xml:space="preserve"> </w:t>
             </w:r>
-            <w:proofErr w:type="spellStart"/>
-            <w:r>
-              <w:rPr>
-                <w:lang w:val="es-ES"/>
-              </w:rPr>
-              <w:t>Scheduled</w:t>
-            </w:r>
-            <w:proofErr w:type="spellEnd"/>
-            <w:r>
-              <w:rPr>
-                <w:lang w:val="es-ES"/>
-              </w:rPr>
-              <w:t xml:space="preserve"> </w:t>
-            </w:r>
-            <w:proofErr w:type="spellStart"/>
-            <w:r>
-              <w:rPr>
-                <w:lang w:val="es-ES"/>
-              </w:rPr>
-              <w:t>Departure</w:t>
-            </w:r>
-            <w:proofErr w:type="spellEnd"/>
-            <w:r>
-              <w:rPr>
-                <w:lang w:val="es-ES"/>
-              </w:rPr>
-              <w:t xml:space="preserve">  </w:t>
+            <w:r>
+              <w:rPr>
+                <w:lang w:val="es-ES"/>
+              </w:rPr>
+              <w:t xml:space="preserve">Scheduled Departure  </w:t>
             </w:r>
             <w:r>
               <w:rPr>
@@ -6724,35 +6103,7 @@
               <w:rPr>
                 <w:lang w:val="es-ES"/>
               </w:rPr>
-              <w:t xml:space="preserve">Crear/Actualizar/Publicar un tramo con  </w:t>
-            </w:r>
-            <w:proofErr w:type="spellStart"/>
-            <w:r>
-              <w:rPr>
-                <w:lang w:val="es-ES"/>
-              </w:rPr>
-              <w:t>Scheduled</w:t>
-            </w:r>
-            <w:proofErr w:type="spellEnd"/>
-            <w:r>
-              <w:rPr>
-                <w:lang w:val="es-ES"/>
-              </w:rPr>
-              <w:t xml:space="preserve"> </w:t>
-            </w:r>
-            <w:proofErr w:type="spellStart"/>
-            <w:r>
-              <w:rPr>
-                <w:lang w:val="es-ES"/>
-              </w:rPr>
-              <w:t>Departure</w:t>
-            </w:r>
-            <w:proofErr w:type="spellEnd"/>
-            <w:r>
-              <w:rPr>
-                <w:lang w:val="es-ES"/>
-              </w:rPr>
-              <w:t xml:space="preserve">  01</w:t>
+              <w:t>Crear/Actualizar/Publicar un tramo con  Scheduled Departure  01</w:t>
             </w:r>
             <w:r>
               <w:rPr>
@@ -6903,35 +6254,7 @@
               <w:rPr>
                 <w:lang w:val="es-ES"/>
               </w:rPr>
-              <w:t xml:space="preserve">Crear/Actualizar/Publicar un tramo con  </w:t>
-            </w:r>
-            <w:proofErr w:type="spellStart"/>
-            <w:r>
-              <w:rPr>
-                <w:lang w:val="es-ES"/>
-              </w:rPr>
-              <w:t>Scheduled</w:t>
-            </w:r>
-            <w:proofErr w:type="spellEnd"/>
-            <w:r>
-              <w:rPr>
-                <w:lang w:val="es-ES"/>
-              </w:rPr>
-              <w:t xml:space="preserve"> </w:t>
-            </w:r>
-            <w:proofErr w:type="spellStart"/>
-            <w:r>
-              <w:rPr>
-                <w:lang w:val="es-ES"/>
-              </w:rPr>
-              <w:t>Departure</w:t>
-            </w:r>
-            <w:proofErr w:type="spellEnd"/>
-            <w:r>
-              <w:rPr>
-                <w:lang w:val="es-ES"/>
-              </w:rPr>
-              <w:t xml:space="preserve">  </w:t>
+              <w:t xml:space="preserve">Crear/Actualizar/Publicar un tramo con  Scheduled Departure  </w:t>
             </w:r>
             <w:r>
               <w:rPr>
@@ -7061,35 +6384,7 @@
               <w:rPr>
                 <w:lang w:val="es-ES"/>
               </w:rPr>
-              <w:t xml:space="preserve">Crear/Actualizar/Publicar un tramo con  </w:t>
-            </w:r>
-            <w:proofErr w:type="spellStart"/>
-            <w:r>
-              <w:rPr>
-                <w:lang w:val="es-ES"/>
-              </w:rPr>
-              <w:t>Scheduled</w:t>
-            </w:r>
-            <w:proofErr w:type="spellEnd"/>
-            <w:r>
-              <w:rPr>
-                <w:lang w:val="es-ES"/>
-              </w:rPr>
-              <w:t xml:space="preserve"> </w:t>
-            </w:r>
-            <w:proofErr w:type="spellStart"/>
-            <w:r>
-              <w:rPr>
-                <w:lang w:val="es-ES"/>
-              </w:rPr>
-              <w:t>Departure</w:t>
-            </w:r>
-            <w:proofErr w:type="spellEnd"/>
-            <w:r>
-              <w:rPr>
-                <w:lang w:val="es-ES"/>
-              </w:rPr>
-              <w:t xml:space="preserve">  01</w:t>
+              <w:t>Crear/Actualizar/Publicar un tramo con  Scheduled Departure  01</w:t>
             </w:r>
             <w:r>
               <w:rPr>
@@ -7240,35 +6535,7 @@
               <w:rPr>
                 <w:lang w:val="es-ES"/>
               </w:rPr>
-              <w:t xml:space="preserve">Crear/Actualizar/Publicar un tramo con  </w:t>
-            </w:r>
-            <w:proofErr w:type="spellStart"/>
-            <w:r>
-              <w:rPr>
-                <w:lang w:val="es-ES"/>
-              </w:rPr>
-              <w:t>Scheduled</w:t>
-            </w:r>
-            <w:proofErr w:type="spellEnd"/>
-            <w:r>
-              <w:rPr>
-                <w:lang w:val="es-ES"/>
-              </w:rPr>
-              <w:t xml:space="preserve"> </w:t>
-            </w:r>
-            <w:proofErr w:type="spellStart"/>
-            <w:r>
-              <w:rPr>
-                <w:lang w:val="es-ES"/>
-              </w:rPr>
-              <w:t>Departure</w:t>
-            </w:r>
-            <w:proofErr w:type="spellEnd"/>
-            <w:r>
-              <w:rPr>
-                <w:lang w:val="es-ES"/>
-              </w:rPr>
-              <w:t xml:space="preserve">  01</w:t>
+              <w:t>Crear/Actualizar/Publicar un tramo con  Scheduled Departure  01</w:t>
             </w:r>
             <w:r>
               <w:rPr>
@@ -7419,35 +6686,7 @@
               <w:rPr>
                 <w:lang w:val="es-ES"/>
               </w:rPr>
-              <w:t xml:space="preserve">Crear/Actualizar/Publicar un tramo con  </w:t>
-            </w:r>
-            <w:proofErr w:type="spellStart"/>
-            <w:r>
-              <w:rPr>
-                <w:lang w:val="es-ES"/>
-              </w:rPr>
-              <w:t>Scheduled</w:t>
-            </w:r>
-            <w:proofErr w:type="spellEnd"/>
-            <w:r>
-              <w:rPr>
-                <w:lang w:val="es-ES"/>
-              </w:rPr>
-              <w:t xml:space="preserve"> </w:t>
-            </w:r>
-            <w:proofErr w:type="spellStart"/>
-            <w:r>
-              <w:rPr>
-                <w:lang w:val="es-ES"/>
-              </w:rPr>
-              <w:t>Departure</w:t>
-            </w:r>
-            <w:proofErr w:type="spellEnd"/>
-            <w:r>
-              <w:rPr>
-                <w:lang w:val="es-ES"/>
-              </w:rPr>
-              <w:t xml:space="preserve">  </w:t>
+              <w:t xml:space="preserve">Crear/Actualizar/Publicar un tramo con  Scheduled Departure  </w:t>
             </w:r>
             <w:r>
               <w:rPr>
@@ -7580,7 +6819,6 @@
               <w:rPr>
                 <w:lang w:val="es-ES"/>
               </w:rPr>
-              <w:lastRenderedPageBreak/>
               <w:t>CP-1</w:t>
             </w:r>
             <w:r>
@@ -7605,35 +6843,7 @@
               <w:rPr>
                 <w:lang w:val="es-ES"/>
               </w:rPr>
-              <w:t xml:space="preserve">Crear/Actualizar/Publicar un tramo con  </w:t>
-            </w:r>
-            <w:proofErr w:type="spellStart"/>
-            <w:r>
-              <w:rPr>
-                <w:lang w:val="es-ES"/>
-              </w:rPr>
-              <w:t>Scheduled</w:t>
-            </w:r>
-            <w:proofErr w:type="spellEnd"/>
-            <w:r>
-              <w:rPr>
-                <w:lang w:val="es-ES"/>
-              </w:rPr>
-              <w:t xml:space="preserve"> </w:t>
-            </w:r>
-            <w:proofErr w:type="spellStart"/>
-            <w:r>
-              <w:rPr>
-                <w:lang w:val="es-ES"/>
-              </w:rPr>
-              <w:t>Departure</w:t>
-            </w:r>
-            <w:proofErr w:type="spellEnd"/>
-            <w:r>
-              <w:rPr>
-                <w:lang w:val="es-ES"/>
-              </w:rPr>
-              <w:t xml:space="preserve">  01</w:t>
+              <w:t>Crear/Actualizar/Publicar un tramo con  Scheduled Departure  01</w:t>
             </w:r>
             <w:r>
               <w:rPr>
@@ -7784,35 +6994,7 @@
               <w:rPr>
                 <w:lang w:val="es-ES"/>
               </w:rPr>
-              <w:t xml:space="preserve">Crear/Actualizar/Publicar un tramo con  </w:t>
-            </w:r>
-            <w:proofErr w:type="spellStart"/>
-            <w:r>
-              <w:rPr>
-                <w:lang w:val="es-ES"/>
-              </w:rPr>
-              <w:t>Scheduled</w:t>
-            </w:r>
-            <w:proofErr w:type="spellEnd"/>
-            <w:r>
-              <w:rPr>
-                <w:lang w:val="es-ES"/>
-              </w:rPr>
-              <w:t xml:space="preserve"> </w:t>
-            </w:r>
-            <w:proofErr w:type="spellStart"/>
-            <w:r>
-              <w:rPr>
-                <w:lang w:val="es-ES"/>
-              </w:rPr>
-              <w:t>Arrival</w:t>
-            </w:r>
-            <w:proofErr w:type="spellEnd"/>
-            <w:r>
-              <w:rPr>
-                <w:lang w:val="es-ES"/>
-              </w:rPr>
-              <w:t xml:space="preserve">  </w:t>
+              <w:t xml:space="preserve">Crear/Actualizar/Publicar un tramo con  Scheduled Arrival  </w:t>
             </w:r>
             <w:r>
               <w:rPr>
@@ -7928,35 +7110,7 @@
               <w:rPr>
                 <w:lang w:val="es-ES"/>
               </w:rPr>
-              <w:t xml:space="preserve">Crear/Actualizar/Publicar un tramo con  </w:t>
-            </w:r>
-            <w:proofErr w:type="spellStart"/>
-            <w:r>
-              <w:rPr>
-                <w:lang w:val="es-ES"/>
-              </w:rPr>
-              <w:t>Scheduled</w:t>
-            </w:r>
-            <w:proofErr w:type="spellEnd"/>
-            <w:r>
-              <w:rPr>
-                <w:lang w:val="es-ES"/>
-              </w:rPr>
-              <w:t xml:space="preserve"> </w:t>
-            </w:r>
-            <w:proofErr w:type="spellStart"/>
-            <w:r>
-              <w:rPr>
-                <w:lang w:val="es-ES"/>
-              </w:rPr>
-              <w:t>Departure</w:t>
-            </w:r>
-            <w:proofErr w:type="spellEnd"/>
-            <w:r>
-              <w:rPr>
-                <w:lang w:val="es-ES"/>
-              </w:rPr>
-              <w:t xml:space="preserve">  usando una fecha dentro del rango</w:t>
+              <w:t>Crear/Actualizar/Publicar un tramo con  Scheduled Departure  usando una fecha dentro del rango</w:t>
             </w:r>
           </w:p>
           <w:p>
@@ -8065,58 +7219,8 @@
               <w:rPr>
                 <w:lang w:val="es-ES"/>
               </w:rPr>
-              <w:t xml:space="preserve">Crear/Actualizar/Publicar un tramo con  </w:t>
-            </w:r>
-            <w:proofErr w:type="spellStart"/>
-            <w:r>
-              <w:rPr>
-                <w:lang w:val="es-ES"/>
-              </w:rPr>
-              <w:t>Scheduled</w:t>
-            </w:r>
-            <w:proofErr w:type="spellEnd"/>
-            <w:r>
-              <w:rPr>
-                <w:lang w:val="es-ES"/>
-              </w:rPr>
-              <w:t xml:space="preserve"> </w:t>
-            </w:r>
-            <w:proofErr w:type="spellStart"/>
-            <w:r>
-              <w:rPr>
-                <w:lang w:val="es-ES"/>
-              </w:rPr>
-              <w:t>Arrivale</w:t>
-            </w:r>
-            <w:proofErr w:type="spellEnd"/>
-            <w:r>
-              <w:rPr>
-                <w:lang w:val="es-ES"/>
-              </w:rPr>
-              <w:t xml:space="preserve"> igual o inferior a </w:t>
-            </w:r>
-            <w:proofErr w:type="spellStart"/>
-            <w:r>
-              <w:rPr>
-                <w:lang w:val="es-ES"/>
-              </w:rPr>
-              <w:t>Scheduled</w:t>
-            </w:r>
-            <w:proofErr w:type="spellEnd"/>
-            <w:r>
-              <w:rPr>
-                <w:lang w:val="es-ES"/>
-              </w:rPr>
-              <w:t xml:space="preserve"> </w:t>
-            </w:r>
-            <w:proofErr w:type="spellStart"/>
-            <w:r>
-              <w:rPr>
-                <w:lang w:val="es-ES"/>
-              </w:rPr>
-              <w:t>Departure</w:t>
-            </w:r>
-            <w:proofErr w:type="spellEnd"/>
+              <w:t>Crear/Actualizar/Publicar un tramo con  Scheduled Arrivale igual o inferior a Scheduled Departure</w:t>
+            </w:r>
           </w:p>
           <w:p>
             <w:pPr>
@@ -8230,21 +7334,7 @@
               <w:rPr>
                 <w:lang w:val="es-ES"/>
               </w:rPr>
-              <w:t xml:space="preserve">con cualquiera de los status disponibles, </w:t>
-            </w:r>
-            <w:proofErr w:type="spellStart"/>
-            <w:r>
-              <w:rPr>
-                <w:lang w:val="es-ES"/>
-              </w:rPr>
-              <w:t>On_TIME</w:t>
-            </w:r>
-            <w:proofErr w:type="spellEnd"/>
-            <w:r>
-              <w:rPr>
-                <w:lang w:val="es-ES"/>
-              </w:rPr>
-              <w:t>, DELAYED, CANCELLED o LANDED</w:t>
+              <w:t>con cualquiera de los status disponibles, On_TIME, DELAYED, CANCELLED o LANDED</w:t>
             </w:r>
           </w:p>
         </w:tc>
@@ -8348,56 +7438,12 @@
               </w:rPr>
               <w:t xml:space="preserve">Crear/Actualizar/Publicar un tramo dentro de un mismo vuelo que tenga </w:t>
             </w:r>
-            <w:proofErr w:type="spellStart"/>
-            <w:r>
-              <w:rPr>
-                <w:lang w:val="es-ES"/>
-              </w:rPr>
-              <w:t>Scheduled</w:t>
-            </w:r>
-            <w:proofErr w:type="spellEnd"/>
-            <w:r>
-              <w:rPr>
-                <w:lang w:val="es-ES"/>
-              </w:rPr>
-              <w:t xml:space="preserve"> </w:t>
-            </w:r>
-            <w:proofErr w:type="spellStart"/>
-            <w:r>
-              <w:rPr>
-                <w:lang w:val="es-ES"/>
-              </w:rPr>
-              <w:t>Departure</w:t>
-            </w:r>
-            <w:proofErr w:type="spellEnd"/>
-            <w:r>
-              <w:rPr>
-                <w:lang w:val="es-ES"/>
-              </w:rPr>
-              <w:t xml:space="preserve"> y </w:t>
-            </w:r>
-            <w:proofErr w:type="spellStart"/>
-            <w:r>
-              <w:rPr>
-                <w:lang w:val="es-ES"/>
-              </w:rPr>
-              <w:t>Scheduled</w:t>
-            </w:r>
-            <w:proofErr w:type="spellEnd"/>
-            <w:r>
-              <w:rPr>
-                <w:lang w:val="es-ES"/>
-              </w:rPr>
-              <w:t xml:space="preserve"> </w:t>
-            </w:r>
-            <w:proofErr w:type="spellStart"/>
-            <w:r>
-              <w:rPr>
-                <w:lang w:val="es-ES"/>
-              </w:rPr>
-              <w:t>Arrival</w:t>
-            </w:r>
-            <w:proofErr w:type="spellEnd"/>
+            <w:r>
+              <w:rPr>
+                <w:lang w:val="es-ES"/>
+              </w:rPr>
+              <w:t>Scheduled Departure y Scheduled Arrival</w:t>
+            </w:r>
             <w:r>
               <w:rPr>
                 <w:lang w:val="es-ES"/>
@@ -8517,35 +7563,7 @@
               <w:rPr>
                 <w:lang w:val="es-ES"/>
               </w:rPr>
-              <w:t xml:space="preserve">un tramo con </w:t>
-            </w:r>
-            <w:proofErr w:type="spellStart"/>
-            <w:r>
-              <w:rPr>
-                <w:lang w:val="es-ES"/>
-              </w:rPr>
-              <w:t>departureAirport</w:t>
-            </w:r>
-            <w:proofErr w:type="spellEnd"/>
-            <w:r>
-              <w:rPr>
-                <w:lang w:val="es-ES"/>
-              </w:rPr>
-              <w:t xml:space="preserve"> o un </w:t>
-            </w:r>
-            <w:proofErr w:type="spellStart"/>
-            <w:r>
-              <w:rPr>
-                <w:lang w:val="es-ES"/>
-              </w:rPr>
-              <w:t>arrivalDeparture</w:t>
-            </w:r>
-            <w:proofErr w:type="spellEnd"/>
-            <w:r>
-              <w:rPr>
-                <w:lang w:val="es-ES"/>
-              </w:rPr>
-              <w:t xml:space="preserve"> existente</w:t>
+              <w:t>un tramo con departureAirport o un arrivalDeparture existente</w:t>
             </w:r>
           </w:p>
         </w:tc>
@@ -8647,35 +7665,7 @@
               <w:rPr>
                 <w:lang w:val="es-ES"/>
               </w:rPr>
-              <w:t xml:space="preserve">Crear/Actualizar/Publicar un tramo con </w:t>
-            </w:r>
-            <w:proofErr w:type="spellStart"/>
-            <w:r>
-              <w:rPr>
-                <w:lang w:val="es-ES"/>
-              </w:rPr>
-              <w:t>departureAirport</w:t>
-            </w:r>
-            <w:proofErr w:type="spellEnd"/>
-            <w:r>
-              <w:rPr>
-                <w:lang w:val="es-ES"/>
-              </w:rPr>
-              <w:t xml:space="preserve"> o un </w:t>
-            </w:r>
-            <w:proofErr w:type="spellStart"/>
-            <w:r>
-              <w:rPr>
-                <w:lang w:val="es-ES"/>
-              </w:rPr>
-              <w:t>arrivalDeparture</w:t>
-            </w:r>
-            <w:proofErr w:type="spellEnd"/>
-            <w:r>
-              <w:rPr>
-                <w:lang w:val="es-ES"/>
-              </w:rPr>
-              <w:t xml:space="preserve"> que no exista</w:t>
+              <w:t>Crear/Actualizar/Publicar un tramo con departureAirport o un arrivalDeparture que no exista</w:t>
             </w:r>
           </w:p>
         </w:tc>
@@ -8777,30 +7767,8 @@
               <w:rPr>
                 <w:lang w:val="es-ES"/>
               </w:rPr>
-              <w:t xml:space="preserve">Crear/Actualizar/Publicar un tramo con </w:t>
-            </w:r>
-            <w:proofErr w:type="spellStart"/>
-            <w:r>
-              <w:rPr>
-                <w:lang w:val="es-ES"/>
-              </w:rPr>
-              <w:t>departureAirport</w:t>
-            </w:r>
-            <w:proofErr w:type="spellEnd"/>
-            <w:r>
-              <w:rPr>
-                <w:lang w:val="es-ES"/>
-              </w:rPr>
-              <w:t xml:space="preserve"> igual a </w:t>
-            </w:r>
-            <w:proofErr w:type="spellStart"/>
-            <w:r>
-              <w:rPr>
-                <w:lang w:val="es-ES"/>
-              </w:rPr>
-              <w:t>arrivalDeparture</w:t>
-            </w:r>
-            <w:proofErr w:type="spellEnd"/>
+              <w:t>Crear/Actualizar/Publicar un tramo con departureAirport igual a arrivalDeparture</w:t>
+            </w:r>
           </w:p>
         </w:tc>
         <w:tc>
@@ -8877,7 +7845,6 @@
               <w:rPr>
                 <w:lang w:val="es-ES"/>
               </w:rPr>
-              <w:lastRenderedPageBreak/>
               <w:t>CP-2</w:t>
             </w:r>
             <w:r>
@@ -8920,21 +7887,7 @@
               <w:rPr>
                 <w:lang w:val="es-ES"/>
               </w:rPr>
-              <w:t xml:space="preserve">un </w:t>
-            </w:r>
-            <w:proofErr w:type="spellStart"/>
-            <w:r>
-              <w:rPr>
-                <w:lang w:val="es-ES"/>
-              </w:rPr>
-              <w:t>aircraft</w:t>
-            </w:r>
-            <w:proofErr w:type="spellEnd"/>
-            <w:r>
-              <w:rPr>
-                <w:lang w:val="es-ES"/>
-              </w:rPr>
-              <w:t xml:space="preserve"> existente y no usado en las fechas de ese tramo</w:t>
+              <w:t>un aircraft existente y no usado en las fechas de ese tramo</w:t>
             </w:r>
           </w:p>
         </w:tc>
@@ -9036,21 +7989,7 @@
               <w:rPr>
                 <w:lang w:val="es-ES"/>
               </w:rPr>
-              <w:t xml:space="preserve">Crear/Actualizar/Publicar un tramo con un </w:t>
-            </w:r>
-            <w:proofErr w:type="spellStart"/>
-            <w:r>
-              <w:rPr>
-                <w:lang w:val="es-ES"/>
-              </w:rPr>
-              <w:t>aircraft</w:t>
-            </w:r>
-            <w:proofErr w:type="spellEnd"/>
-            <w:r>
-              <w:rPr>
-                <w:lang w:val="es-ES"/>
-              </w:rPr>
-              <w:t xml:space="preserve"> existente y usado en las fechas de ese tramo</w:t>
+              <w:t>Crear/Actualizar/Publicar un tramo con un aircraft existente y usado en las fechas de ese tramo</w:t>
             </w:r>
           </w:p>
         </w:tc>
@@ -9152,21 +8091,7 @@
               <w:rPr>
                 <w:lang w:val="es-ES"/>
               </w:rPr>
-              <w:t xml:space="preserve">Crear/Actualizar/Publicar un tramo con un </w:t>
-            </w:r>
-            <w:proofErr w:type="spellStart"/>
-            <w:r>
-              <w:rPr>
-                <w:lang w:val="es-ES"/>
-              </w:rPr>
-              <w:t>aircraft</w:t>
-            </w:r>
-            <w:proofErr w:type="spellEnd"/>
-            <w:r>
-              <w:rPr>
-                <w:lang w:val="es-ES"/>
-              </w:rPr>
-              <w:t xml:space="preserve"> existente y que esté en mantenimiento</w:t>
+              <w:t>Crear/Actualizar/Publicar un tramo con un aircraft existente y que esté en mantenimiento</w:t>
             </w:r>
           </w:p>
         </w:tc>
@@ -9268,21 +8193,7 @@
               <w:rPr>
                 <w:lang w:val="es-ES"/>
               </w:rPr>
-              <w:t xml:space="preserve">Crear/Actualizar/Publicar un tramo con un </w:t>
-            </w:r>
-            <w:proofErr w:type="spellStart"/>
-            <w:r>
-              <w:rPr>
-                <w:lang w:val="es-ES"/>
-              </w:rPr>
-              <w:t>aircraft</w:t>
-            </w:r>
-            <w:proofErr w:type="spellEnd"/>
-            <w:r>
-              <w:rPr>
-                <w:lang w:val="es-ES"/>
-              </w:rPr>
-              <w:t xml:space="preserve"> que no existe</w:t>
+              <w:t>Crear/Actualizar/Publicar un tramo con un aircraft que no existe</w:t>
             </w:r>
           </w:p>
         </w:tc>
@@ -9710,16 +8621,8 @@
               <w:rPr>
                 <w:lang w:val="es-ES"/>
               </w:rPr>
-              <w:t xml:space="preserve">sin estar logado o con un rol diferente a </w:t>
-            </w:r>
-            <w:proofErr w:type="spellStart"/>
-            <w:r>
-              <w:rPr>
-                <w:lang w:val="es-ES"/>
-              </w:rPr>
-              <w:t>manger</w:t>
-            </w:r>
-            <w:proofErr w:type="spellEnd"/>
+              <w:t>sin estar logado o con un rol diferente a manger</w:t>
+            </w:r>
           </w:p>
         </w:tc>
         <w:tc>
@@ -10103,7 +9006,6 @@
         <w:rPr>
           <w:noProof/>
         </w:rPr>
-        <w:lastRenderedPageBreak/>
         <w:drawing>
           <wp:inline distT="0" distB="0" distL="0" distR="0" wp14:anchorId="1B9C6483" wp14:editId="341FB189">
             <wp:extent cx="5400040" cy="2252980"/>
@@ -10160,25 +9062,7 @@
           <w:bCs/>
           <w:lang w:val="es-ES"/>
         </w:rPr>
-        <w:t xml:space="preserve">Capítulo 2: </w:t>
-      </w:r>
-      <w:proofErr w:type="spellStart"/>
-      <w:r>
-        <w:rPr>
-          <w:b/>
-          <w:bCs/>
-          <w:lang w:val="es-ES"/>
-        </w:rPr>
-        <w:t>Testing</w:t>
-      </w:r>
-      <w:proofErr w:type="spellEnd"/>
-      <w:r>
-        <w:rPr>
-          <w:b/>
-          <w:bCs/>
-          <w:lang w:val="es-ES"/>
-        </w:rPr>
-        <w:t xml:space="preserve"> de performance</w:t>
+        <w:t>Capítulo 2: Testing de performance</w:t>
       </w:r>
     </w:p>
     <w:p>
@@ -10191,55 +9075,13 @@
         <w:rPr>
           <w:lang w:val="es-ES"/>
         </w:rPr>
-        <w:t xml:space="preserve">En este capítulo nos centraremos en el </w:t>
-      </w:r>
-      <w:proofErr w:type="spellStart"/>
-      <w:r>
-        <w:rPr>
-          <w:lang w:val="es-ES"/>
-        </w:rPr>
-        <w:t>performing</w:t>
-      </w:r>
-      <w:proofErr w:type="spellEnd"/>
-      <w:r>
-        <w:rPr>
-          <w:lang w:val="es-ES"/>
-        </w:rPr>
-        <w:t xml:space="preserve"> test antes y después de añadir </w:t>
-      </w:r>
-      <w:proofErr w:type="spellStart"/>
-      <w:r>
-        <w:rPr>
-          <w:lang w:val="es-ES"/>
-        </w:rPr>
-        <w:t>ínidces</w:t>
-      </w:r>
-      <w:proofErr w:type="spellEnd"/>
-      <w:r>
-        <w:rPr>
-          <w:lang w:val="es-ES"/>
-        </w:rPr>
-        <w:t>.</w:t>
+        <w:t>En este capítulo nos centraremos en el performing test antes y después de añadir ínidces.</w:t>
       </w:r>
       <w:r>
         <w:rPr>
           <w:lang w:val="es-ES"/>
         </w:rPr>
-        <w:t xml:space="preserve"> Esta comparativa se ha hecho usando un portátil con 16 GB </w:t>
-      </w:r>
-      <w:proofErr w:type="spellStart"/>
-      <w:r>
-        <w:rPr>
-          <w:lang w:val="es-ES"/>
-        </w:rPr>
-        <w:t>Ram</w:t>
-      </w:r>
-      <w:proofErr w:type="spellEnd"/>
-      <w:r>
-        <w:rPr>
-          <w:lang w:val="es-ES"/>
-        </w:rPr>
-        <w:t xml:space="preserve"> y un procesador 15-12450H.</w:t>
+        <w:t xml:space="preserve"> Esta comparativa se ha hecho usando un portátil con 16 GB Ram y un procesador 15-12450H.</w:t>
       </w:r>
     </w:p>
     <w:p>
@@ -10340,7 +9182,6 @@
           <w:noProof/>
           <w:lang w:val="es-ES"/>
         </w:rPr>
-        <w:lastRenderedPageBreak/>
         <w:drawing>
           <wp:inline distT="0" distB="0" distL="0" distR="0" wp14:anchorId="5BF1851D" wp14:editId="39F219D3">
             <wp:extent cx="5311600" cy="3406435"/>
@@ -10456,7 +9297,6 @@
           <w:noProof/>
           <w:lang w:val="es-ES"/>
         </w:rPr>
-        <w:lastRenderedPageBreak/>
         <w:drawing>
           <wp:inline distT="0" distB="0" distL="0" distR="0" wp14:anchorId="0BFF5C5B" wp14:editId="1B3ACDF5">
             <wp:extent cx="3825572" cy="2255715"/>
@@ -10545,7 +9385,6 @@
         </w:rPr>
         <w:t>Además, se ha realizado un contraste de hipótesis (Z-Test a dos colas) entre los tiempos antes y después de aplicar los índices, obteniendo un p-valor de 0,975. Este valor es considerablemente superior al umbral de significación (</w:t>
       </w:r>
-      <w:proofErr w:type="spellStart"/>
       <w:r>
         <w:rPr>
           <w:lang w:val="es-ES"/>
@@ -10558,7 +9397,6 @@
         </w:rPr>
         <w:t>lpha</w:t>
       </w:r>
-      <w:proofErr w:type="spellEnd"/>
       <w:r>
         <w:rPr>
           <w:lang w:val="es-ES"/>
@@ -10583,21 +9421,7 @@
         <w:rPr>
           <w:lang w:val="es-ES"/>
         </w:rPr>
-        <w:t xml:space="preserve">Ahora se va a mostrar la gráfica hecha con un pc de escritorio con 32 GB de </w:t>
-      </w:r>
-      <w:proofErr w:type="spellStart"/>
-      <w:r>
-        <w:rPr>
-          <w:lang w:val="es-ES"/>
-        </w:rPr>
-        <w:t>Ram</w:t>
-      </w:r>
-      <w:proofErr w:type="spellEnd"/>
-      <w:r>
-        <w:rPr>
-          <w:lang w:val="es-ES"/>
-        </w:rPr>
-        <w:t xml:space="preserve"> y un procesador Ryzen 7 5700x, que es más potente </w:t>
+        <w:t xml:space="preserve">Ahora se va a mostrar la gráfica hecha con un pc de escritorio con 32 GB de Ram y un procesador Ryzen 7 5700x, que es más potente </w:t>
       </w:r>
       <w:r>
         <w:rPr>
@@ -10617,7 +9441,6 @@
           <w:noProof/>
           <w:lang w:val="es-ES"/>
         </w:rPr>
-        <w:lastRenderedPageBreak/>
         <w:drawing>
           <wp:inline distT="0" distB="0" distL="0" distR="0" wp14:anchorId="400C4BE1" wp14:editId="63BCA3B4">
             <wp:extent cx="5311600" cy="3139712"/>
@@ -10797,7 +9620,6 @@
           <w:bCs/>
           <w:lang w:val="es-ES"/>
         </w:rPr>
-        <w:lastRenderedPageBreak/>
         <w:t>Capítulo 3: Mutantes</w:t>
       </w:r>
     </w:p>
@@ -10830,21 +9652,7 @@
         <w:rPr>
           <w:lang w:val="es-ES"/>
         </w:rPr>
-        <w:t xml:space="preserve">no podrá encontrar un </w:t>
-      </w:r>
-      <w:proofErr w:type="spellStart"/>
-      <w:r>
-        <w:rPr>
-          <w:lang w:val="es-ES"/>
-        </w:rPr>
-        <w:t>aircraft</w:t>
-      </w:r>
-      <w:proofErr w:type="spellEnd"/>
-      <w:r>
-        <w:rPr>
-          <w:lang w:val="es-ES"/>
-        </w:rPr>
-        <w:t xml:space="preserve"> nulo.</w:t>
+        <w:t>no podrá encontrar un aircraft nulo.</w:t>
       </w:r>
     </w:p>
     <w:p>
@@ -10978,21 +9786,7 @@
         <w:rPr>
           <w:lang w:val="es-ES"/>
         </w:rPr>
-        <w:t xml:space="preserve">En este mutante se prueba a cambiar el límite superior del tag, y podemos comprobar que los </w:t>
-      </w:r>
-      <w:proofErr w:type="spellStart"/>
-      <w:r>
-        <w:rPr>
-          <w:lang w:val="es-ES"/>
-        </w:rPr>
-        <w:t>tests</w:t>
-      </w:r>
-      <w:proofErr w:type="spellEnd"/>
-      <w:r>
-        <w:rPr>
-          <w:lang w:val="es-ES"/>
-        </w:rPr>
-        <w:t xml:space="preserve"> dan fallos, pues en los test cuando el tag tenía 50 caracteres no daba ningún error.</w:t>
+        <w:t>En este mutante se prueba a cambiar el límite superior del tag, y podemos comprobar que los tests dan fallos, pues en los test cuando el tag tenía 50 caracteres no daba ningún error.</w:t>
       </w:r>
     </w:p>
     <w:p>
@@ -11141,7 +9935,6 @@
         <w:rPr>
           <w:lang w:val="es-ES"/>
         </w:rPr>
-        <w:lastRenderedPageBreak/>
         <w:t>Mutante 3</w:t>
       </w:r>
     </w:p>
@@ -11156,21 +9949,7 @@
         <w:rPr>
           <w:lang w:val="es-ES"/>
         </w:rPr>
-        <w:t xml:space="preserve">En este mutante se cambia el operador != </w:t>
-      </w:r>
-      <w:proofErr w:type="spellStart"/>
-      <w:r>
-        <w:rPr>
-          <w:lang w:val="es-ES"/>
-        </w:rPr>
-        <w:t>null</w:t>
-      </w:r>
-      <w:proofErr w:type="spellEnd"/>
-      <w:r>
-        <w:rPr>
-          <w:lang w:val="es-ES"/>
-        </w:rPr>
-        <w:t>, por un ==, entonces al intentar publicar un vuelo nulo, falla.</w:t>
+        <w:t>En este mutante se cambia el operador != null, por un ==, entonces al intentar publicar un vuelo nulo, falla.</w:t>
       </w:r>
     </w:p>
     <w:p>
@@ -11325,21 +10104,7 @@
         <w:rPr>
           <w:lang w:val="es-ES"/>
         </w:rPr>
-        <w:t xml:space="preserve">En este mutante se prueba a cambiar el operador == por un != en el segundo </w:t>
-      </w:r>
-      <w:proofErr w:type="spellStart"/>
-      <w:r>
-        <w:rPr>
-          <w:lang w:val="es-ES"/>
-        </w:rPr>
-        <w:t>branch</w:t>
-      </w:r>
-      <w:proofErr w:type="spellEnd"/>
-      <w:r>
-        <w:rPr>
-          <w:lang w:val="es-ES"/>
-        </w:rPr>
-        <w:t xml:space="preserve"> del status para y da fallo puesto que al mostrar un tramo del manager logado va a dar error.</w:t>
+        <w:t>En este mutante se prueba a cambiar el operador == por un != en el segundo branch del status para y da fallo puesto que al mostrar un tramo del manager logado va a dar error.</w:t>
       </w:r>
     </w:p>
     <w:p>
@@ -11488,7 +10253,6 @@
         <w:rPr>
           <w:lang w:val="es-ES"/>
         </w:rPr>
-        <w:lastRenderedPageBreak/>
         <w:t xml:space="preserve">Mutante </w:t>
       </w:r>
       <w:r>
@@ -11508,21 +10272,7 @@
         <w:rPr>
           <w:lang w:val="es-ES"/>
         </w:rPr>
-        <w:t xml:space="preserve">Se ha cambiado el límite inferior del coste para que pueda ser negativo, y los </w:t>
-      </w:r>
-      <w:proofErr w:type="spellStart"/>
-      <w:r>
-        <w:rPr>
-          <w:lang w:val="es-ES"/>
-        </w:rPr>
-        <w:t>tests</w:t>
-      </w:r>
-      <w:proofErr w:type="spellEnd"/>
-      <w:r>
-        <w:rPr>
-          <w:lang w:val="es-ES"/>
-        </w:rPr>
-        <w:t xml:space="preserve"> fallan, puesto que cuando se prueba un valor menor que 0 da error.</w:t>
+        <w:t>Se ha cambiado el límite inferior del coste para que pueda ser negativo, y los tests fallan, puesto que cuando se prueba un valor menor que 0 da error.</w:t>
       </w:r>
     </w:p>
     <w:p>
@@ -11646,152 +10396,50 @@
       </w:pPr>
     </w:p>
     <w:p>
-      <w:proofErr w:type="spellStart"/>
+      <w:pPr>
+        <w:rPr>
+          <w:lang w:val="es-ES"/>
+        </w:rPr>
+      </w:pPr>
       <w:r>
         <w:rPr>
           <w:b/>
           <w:bCs/>
+          <w:lang w:val="es-ES"/>
         </w:rPr>
         <w:t>Conclusiones</w:t>
       </w:r>
-      <w:proofErr w:type="spellEnd"/>
     </w:p>
-    <w:p/>
     <w:p>
       <w:pPr>
         <w:rPr>
           <w:lang w:val="es-ES"/>
         </w:rPr>
       </w:pPr>
+    </w:p>
+    <w:p>
+      <w:pPr>
+        <w:rPr>
+          <w:lang w:val="es-ES"/>
+        </w:rPr>
+      </w:pPr>
       <w:r>
         <w:rPr>
           <w:lang w:val="es-ES"/>
         </w:rPr>
-        <w:t xml:space="preserve">En este reporte se han añadido los resultados de las pruebas del formal </w:t>
-      </w:r>
-      <w:proofErr w:type="spellStart"/>
-      <w:r>
-        <w:rPr>
-          <w:lang w:val="es-ES"/>
-        </w:rPr>
-        <w:t>testing</w:t>
-      </w:r>
-      <w:proofErr w:type="spellEnd"/>
-      <w:r>
-        <w:rPr>
-          <w:lang w:val="es-ES"/>
-        </w:rPr>
-        <w:t xml:space="preserve">, del performance </w:t>
-      </w:r>
-      <w:proofErr w:type="spellStart"/>
-      <w:r>
-        <w:rPr>
-          <w:lang w:val="es-ES"/>
-        </w:rPr>
-        <w:t>testing</w:t>
-      </w:r>
-      <w:proofErr w:type="spellEnd"/>
-      <w:r>
-        <w:rPr>
-          <w:lang w:val="es-ES"/>
-        </w:rPr>
-        <w:t xml:space="preserve"> y de las mutaciones del código. </w:t>
+        <w:t xml:space="preserve">En este reporte se han añadido los resultados de las pruebas del formal testing, del performance testing y de las mutaciones del código. </w:t>
       </w:r>
       <w:r>
         <w:rPr>
           <w:lang w:val="es-ES"/>
         </w:rPr>
-        <w:t xml:space="preserve">En cuanto al </w:t>
-      </w:r>
-      <w:proofErr w:type="spellStart"/>
-      <w:r>
-        <w:rPr>
-          <w:lang w:val="es-ES"/>
-        </w:rPr>
-        <w:t>testing</w:t>
-      </w:r>
-      <w:proofErr w:type="spellEnd"/>
-      <w:r>
-        <w:rPr>
-          <w:lang w:val="es-ES"/>
-        </w:rPr>
-        <w:t xml:space="preserve"> de las </w:t>
-      </w:r>
-      <w:proofErr w:type="spellStart"/>
-      <w:r>
-        <w:rPr>
-          <w:lang w:val="es-ES"/>
-        </w:rPr>
-        <w:t>features</w:t>
-      </w:r>
-      <w:proofErr w:type="spellEnd"/>
-      <w:r>
-        <w:rPr>
-          <w:lang w:val="es-ES"/>
-        </w:rPr>
-        <w:t xml:space="preserve"> podemos ver que tenemos un 100% de </w:t>
-      </w:r>
-      <w:proofErr w:type="spellStart"/>
-      <w:r>
-        <w:rPr>
-          <w:lang w:val="es-ES"/>
-        </w:rPr>
-        <w:t>coverage</w:t>
-      </w:r>
-      <w:proofErr w:type="spellEnd"/>
-      <w:r>
-        <w:rPr>
-          <w:lang w:val="es-ES"/>
-        </w:rPr>
-        <w:t xml:space="preserve"> y muchos casos d </w:t>
-      </w:r>
-      <w:proofErr w:type="spellStart"/>
-      <w:r>
-        <w:rPr>
-          <w:lang w:val="es-ES"/>
-        </w:rPr>
-        <w:t>epruebas</w:t>
-      </w:r>
-      <w:proofErr w:type="spellEnd"/>
-      <w:r>
-        <w:rPr>
-          <w:lang w:val="es-ES"/>
-        </w:rPr>
-        <w:t xml:space="preserve"> por lo que se puede asegurar que el código es funcional y está bien testado. </w:t>
+        <w:t xml:space="preserve">En cuanto al testing de las features podemos ver que tenemos un 100% de coverage y muchos casos d epruebas por lo que se puede asegurar que el código es funcional y está bien testado. </w:t>
       </w:r>
       <w:r>
         <w:rPr>
           <w:lang w:val="es-ES"/>
         </w:rPr>
-        <w:t xml:space="preserve">Como podemos ver en el performance </w:t>
-      </w:r>
-      <w:proofErr w:type="spellStart"/>
-      <w:r>
-        <w:rPr>
-          <w:lang w:val="es-ES"/>
-        </w:rPr>
-        <w:t>testing</w:t>
-      </w:r>
-      <w:proofErr w:type="spellEnd"/>
-      <w:r>
-        <w:rPr>
-          <w:lang w:val="es-ES"/>
-        </w:rPr>
-        <w:t xml:space="preserve">, a pesar de añadir índices el rendimiento no mejora, sin embargo, haciéndolo desde una máquina más potente que la original, sí que mejora un poco el rendimiento. En cuanto a las mutaciones, podemos ver que al realizar algunas modificaciones en el código los test fallan y no lo permiten, lo que indica que los </w:t>
-      </w:r>
-      <w:proofErr w:type="spellStart"/>
-      <w:r>
-        <w:rPr>
-          <w:lang w:val="es-ES"/>
-        </w:rPr>
-        <w:t>tests</w:t>
-      </w:r>
-      <w:proofErr w:type="spellEnd"/>
-      <w:r>
-        <w:rPr>
-          <w:lang w:val="es-ES"/>
-        </w:rPr>
-        <w:t xml:space="preserve"> son efectivos detectando alteraciones en </w:t>
+        <w:t xml:space="preserve">Como podemos ver en el performance testing, a pesar de añadir índices el rendimiento no mejora, sin embargo, haciéndolo desde una máquina más potente que la original, sí que mejora un poco el rendimiento. En cuanto a las mutaciones, podemos ver que al realizar algunas modificaciones en el código los test fallan y no lo permiten, lo que indica que los tests son efectivos detectando alteraciones en </w:t>
       </w:r>
       <w:r>
         <w:rPr>
@@ -14184,6 +12832,7 @@
   <w:style w:type="character" w:default="1" w:styleId="DefaultParagraphFont">
     <w:name w:val="Default Paragraph Font"/>
     <w:uiPriority w:val="1"/>
+    <w:semiHidden/>
     <w:unhideWhenUsed/>
   </w:style>
   <w:style w:type="table" w:default="1" w:styleId="TableNormal">

</xml_diff>

<commit_message>
Actualizado el testing report
</commit_message>
<xml_diff>
--- a/reports/Student#1/Testing Report.docx
+++ b/reports/Student#1/Testing Report.docx
@@ -523,6 +523,7 @@
           </w:tcPr>
           <w:p>
             <w:r>
+              <w:lastRenderedPageBreak/>
               <w:t>Fecha</w:t>
             </w:r>
           </w:p>
@@ -881,6 +882,7 @@
         <w:rPr>
           <w:lang w:val="es-ES"/>
         </w:rPr>
+        <w:lastRenderedPageBreak/>
         <w:t>Requisito 8 operaciones con los vuelos:</w:t>
       </w:r>
     </w:p>
@@ -2027,6 +2029,7 @@
               <w:rPr>
                 <w:lang w:val="es-ES"/>
               </w:rPr>
+              <w:lastRenderedPageBreak/>
               <w:t>CP-11</w:t>
             </w:r>
           </w:p>
@@ -2045,7 +2048,13 @@
               <w:rPr>
                 <w:lang w:val="es-ES"/>
               </w:rPr>
-              <w:t>Crear un vuelo con un tag de 51 caracteres</w:t>
+              <w:t xml:space="preserve">Crear/Actualizar/Publicar </w:t>
+            </w:r>
+            <w:r>
+              <w:rPr>
+                <w:lang w:val="es-ES"/>
+              </w:rPr>
+              <w:t>un vuelo con un tag de 51 caracteres</w:t>
             </w:r>
           </w:p>
         </w:tc>
@@ -2123,13 +2132,7 @@
               <w:rPr>
                 <w:lang w:val="es-ES"/>
               </w:rPr>
-              <w:t>CP-1</w:t>
-            </w:r>
-            <w:r>
-              <w:rPr>
-                <w:lang w:val="es-ES"/>
-              </w:rPr>
-              <w:t>2</w:t>
+              <w:t>CP-12</w:t>
             </w:r>
           </w:p>
         </w:tc>
@@ -2147,13 +2150,13 @@
               <w:rPr>
                 <w:lang w:val="es-ES"/>
               </w:rPr>
-              <w:t xml:space="preserve">Crear/Actualizar/Publicar </w:t>
-            </w:r>
-            <w:r>
-              <w:rPr>
-                <w:lang w:val="es-ES"/>
-              </w:rPr>
-              <w:t>un vuelo con autrotrasbordo a Self-Transef y a No-Self-Transfer</w:t>
+              <w:t xml:space="preserve">Crear/Actualizar/Publicar un vuelo con un </w:t>
+            </w:r>
+            <w:r>
+              <w:rPr>
+                <w:lang w:val="es-ES"/>
+              </w:rPr>
+              <w:t>tag con juegos de caracteres diferentes</w:t>
             </w:r>
           </w:p>
         </w:tc>
@@ -2171,7 +2174,7 @@
               <w:rPr>
                 <w:lang w:val="es-ES"/>
               </w:rPr>
-              <w:t>Acepta ambos valores del desplegable</w:t>
+              <w:t>Acepta el valor</w:t>
             </w:r>
           </w:p>
         </w:tc>
@@ -2249,13 +2252,13 @@
               <w:rPr>
                 <w:lang w:val="es-ES"/>
               </w:rPr>
-              <w:t xml:space="preserve">Crear/Actualizar/Publicar </w:t>
-            </w:r>
-            <w:r>
-              <w:rPr>
-                <w:lang w:val="es-ES"/>
-              </w:rPr>
-              <w:t>un vuelo con el campo Money en EUR  -0.01</w:t>
+              <w:t xml:space="preserve">Crear/Actualizar/Publicar un vuelo con un tag </w:t>
+            </w:r>
+            <w:r>
+              <w:rPr>
+                <w:lang w:val="es-ES"/>
+              </w:rPr>
+              <w:t>que sean injections o scripts</w:t>
             </w:r>
           </w:p>
         </w:tc>
@@ -2273,7 +2276,7 @@
               <w:rPr>
                 <w:lang w:val="es-ES"/>
               </w:rPr>
-              <w:t>Nos indica que se pasa de rango no puede ser negativo</w:t>
+              <w:t>Acepta el valor y no se ejecutan ni injections ni scripts</w:t>
             </w:r>
           </w:p>
         </w:tc>
@@ -2351,13 +2354,7 @@
               <w:rPr>
                 <w:lang w:val="es-ES"/>
               </w:rPr>
-              <w:t xml:space="preserve">Crear/Actualizar/Publicar </w:t>
-            </w:r>
-            <w:r>
-              <w:rPr>
-                <w:lang w:val="es-ES"/>
-              </w:rPr>
-              <w:t>un vuelo con el campo Money en EUR  0.0</w:t>
+              <w:t>Crear/Actualizar/Publicar un vuelo con autrotrasbordo a Self-Transef y a No-Self-Transfer</w:t>
             </w:r>
           </w:p>
         </w:tc>
@@ -2375,7 +2372,7 @@
               <w:rPr>
                 <w:lang w:val="es-ES"/>
               </w:rPr>
-              <w:t>Acepta el valor</w:t>
+              <w:t>Acepta ambos valores del desplegable</w:t>
             </w:r>
           </w:p>
         </w:tc>
@@ -2453,13 +2450,7 @@
               <w:rPr>
                 <w:lang w:val="es-ES"/>
               </w:rPr>
-              <w:t xml:space="preserve">Crear/Actualizar/Publicar </w:t>
-            </w:r>
-            <w:r>
-              <w:rPr>
-                <w:lang w:val="es-ES"/>
-              </w:rPr>
-              <w:t>un vuelo con el campo Money en EUR  0.01</w:t>
+              <w:t>Crear/Actualizar/Publicar un vuelo con el campo Money en EUR  -0.01</w:t>
             </w:r>
           </w:p>
         </w:tc>
@@ -2477,7 +2468,7 @@
               <w:rPr>
                 <w:lang w:val="es-ES"/>
               </w:rPr>
-              <w:t>Acepta el valor</w:t>
+              <w:t>Nos indica que se pasa de rango no puede ser negativo</w:t>
             </w:r>
           </w:p>
         </w:tc>
@@ -2555,13 +2546,7 @@
               <w:rPr>
                 <w:lang w:val="es-ES"/>
               </w:rPr>
-              <w:t xml:space="preserve">Crear/Actualizar/Publicar </w:t>
-            </w:r>
-            <w:r>
-              <w:rPr>
-                <w:lang w:val="es-ES"/>
-              </w:rPr>
-              <w:t>un vuelo con el campo Money en EUR  999999.99</w:t>
+              <w:t>Crear/Actualizar/Publicar un vuelo con el campo Money en EUR  0.0</w:t>
             </w:r>
           </w:p>
         </w:tc>
@@ -2657,26 +2642,7 @@
               <w:rPr>
                 <w:lang w:val="es-ES"/>
               </w:rPr>
-              <w:t xml:space="preserve">Crear/Actualizar/Publicar </w:t>
-            </w:r>
-            <w:r>
-              <w:rPr>
-                <w:lang w:val="es-ES"/>
-              </w:rPr>
-              <w:t xml:space="preserve">un vuelo con el campo Money en EUR  </w:t>
-            </w:r>
-          </w:p>
-          <w:p>
-            <w:pPr>
-              <w:rPr>
-                <w:lang w:val="es-ES"/>
-              </w:rPr>
-            </w:pPr>
-            <w:r>
-              <w:rPr>
-                <w:lang w:val="es-ES"/>
-              </w:rPr>
-              <w:t>1000000.00</w:t>
+              <w:t>Crear/Actualizar/Publicar un vuelo con el campo Money en EUR  0.01</w:t>
             </w:r>
           </w:p>
         </w:tc>
@@ -2772,13 +2738,7 @@
               <w:rPr>
                 <w:lang w:val="es-ES"/>
               </w:rPr>
-              <w:t xml:space="preserve">Crear/Actualizar/Publicar </w:t>
-            </w:r>
-            <w:r>
-              <w:rPr>
-                <w:lang w:val="es-ES"/>
-              </w:rPr>
-              <w:t>un vuelo con el campo Money en EUR  1000000.01</w:t>
+              <w:t>Crear/Actualizar/Publicar un vuelo con el campo Money en EUR  999999.99</w:t>
             </w:r>
           </w:p>
         </w:tc>
@@ -2796,7 +2756,7 @@
               <w:rPr>
                 <w:lang w:val="es-ES"/>
               </w:rPr>
-              <w:t>Nos indica que sobrepasa el límite que es 1000000</w:t>
+              <w:t>Acepta el valor</w:t>
             </w:r>
           </w:p>
         </w:tc>
@@ -2874,13 +2834,20 @@
               <w:rPr>
                 <w:lang w:val="es-ES"/>
               </w:rPr>
-              <w:t xml:space="preserve">Crear/Actualizar/Publicar </w:t>
-            </w:r>
-            <w:r>
-              <w:rPr>
-                <w:lang w:val="es-ES"/>
-              </w:rPr>
-              <w:t>un vuelo con description de 1 carácter</w:t>
+              <w:t xml:space="preserve">Crear/Actualizar/Publicar un vuelo con el campo Money en EUR  </w:t>
+            </w:r>
+          </w:p>
+          <w:p>
+            <w:pPr>
+              <w:rPr>
+                <w:lang w:val="es-ES"/>
+              </w:rPr>
+            </w:pPr>
+            <w:r>
+              <w:rPr>
+                <w:lang w:val="es-ES"/>
+              </w:rPr>
+              <w:t>1000000.00</w:t>
             </w:r>
           </w:p>
         </w:tc>
@@ -2976,13 +2943,7 @@
               <w:rPr>
                 <w:lang w:val="es-ES"/>
               </w:rPr>
-              <w:t xml:space="preserve">Crear/Actualizar/Publicar </w:t>
-            </w:r>
-            <w:r>
-              <w:rPr>
-                <w:lang w:val="es-ES"/>
-              </w:rPr>
-              <w:t>un vuelo con description de 2 caracteres</w:t>
+              <w:t>Crear/Actualizar/Publicar un vuelo con el campo Money en EUR  1000000.01</w:t>
             </w:r>
           </w:p>
         </w:tc>
@@ -3000,7 +2961,7 @@
               <w:rPr>
                 <w:lang w:val="es-ES"/>
               </w:rPr>
-              <w:t>Acepta el valor</w:t>
+              <w:t>Nos indica que sobrepasa el límite que es 1000000</w:t>
             </w:r>
           </w:p>
         </w:tc>
@@ -3078,13 +3039,7 @@
               <w:rPr>
                 <w:lang w:val="es-ES"/>
               </w:rPr>
-              <w:t xml:space="preserve">Crear/Actualizar/Publicar </w:t>
-            </w:r>
-            <w:r>
-              <w:rPr>
-                <w:lang w:val="es-ES"/>
-              </w:rPr>
-              <w:t>un vuelo con description de 254 caracteres</w:t>
+              <w:t>Crear/Actualizar/Publicar un vuelo con description de 1 carácter</w:t>
             </w:r>
           </w:p>
         </w:tc>
@@ -3162,6 +3117,7 @@
               <w:rPr>
                 <w:lang w:val="es-ES"/>
               </w:rPr>
+              <w:lastRenderedPageBreak/>
               <w:t>CP-22</w:t>
             </w:r>
           </w:p>
@@ -3180,13 +3136,7 @@
               <w:rPr>
                 <w:lang w:val="es-ES"/>
               </w:rPr>
-              <w:t xml:space="preserve">Crear/Actualizar/Publicar </w:t>
-            </w:r>
-            <w:r>
-              <w:rPr>
-                <w:lang w:val="es-ES"/>
-              </w:rPr>
-              <w:t>un vuelo con description de 255 caracteres</w:t>
+              <w:t>Crear/Actualizar/Publicar un vuelo con description de 2 caracteres</w:t>
             </w:r>
           </w:p>
         </w:tc>
@@ -3282,13 +3232,7 @@
               <w:rPr>
                 <w:lang w:val="es-ES"/>
               </w:rPr>
-              <w:t>Crear/Actualizar/Publica</w:t>
-            </w:r>
-            <w:r>
-              <w:rPr>
-                <w:lang w:val="es-ES"/>
-              </w:rPr>
-              <w:t>r un vuelo con description de 256 caracteres</w:t>
+              <w:t>Crear/Actualizar/Publicar un vuelo con description de 254 caracteres</w:t>
             </w:r>
           </w:p>
         </w:tc>
@@ -3306,7 +3250,7 @@
               <w:rPr>
                 <w:lang w:val="es-ES"/>
               </w:rPr>
-              <w:t>Nos indica que se excede el límite del valor del campo pues está ente 0 y 255</w:t>
+              <w:t>Acepta el valor</w:t>
             </w:r>
           </w:p>
         </w:tc>
@@ -3384,13 +3328,7 @@
               <w:rPr>
                 <w:lang w:val="es-ES"/>
               </w:rPr>
-              <w:t xml:space="preserve">Crear/Actualizar/Publicar </w:t>
-            </w:r>
-            <w:r>
-              <w:rPr>
-                <w:lang w:val="es-ES"/>
-              </w:rPr>
-              <w:t>un vuelo con todos los campos válidos</w:t>
+              <w:t>Crear/Actualizar/Publicar un vuelo con description de 255 caracteres</w:t>
             </w:r>
           </w:p>
         </w:tc>
@@ -3408,7 +3346,7 @@
               <w:rPr>
                 <w:lang w:val="es-ES"/>
               </w:rPr>
-              <w:t>Se crea el vuelo exitosamente</w:t>
+              <w:t>Acepta el valor</w:t>
             </w:r>
           </w:p>
         </w:tc>
@@ -3468,13 +3406,7 @@
               <w:rPr>
                 <w:lang w:val="es-ES"/>
               </w:rPr>
-              <w:t>CP-2</w:t>
-            </w:r>
-            <w:r>
-              <w:rPr>
-                <w:lang w:val="es-ES"/>
-              </w:rPr>
-              <w:t>5</w:t>
+              <w:t>CP-25</w:t>
             </w:r>
           </w:p>
         </w:tc>
@@ -3492,7 +3424,7 @@
               <w:rPr>
                 <w:lang w:val="es-ES"/>
               </w:rPr>
-              <w:t>Crear un vuelo sin tener el rol de AirlineManager</w:t>
+              <w:t>Crear/Actualizar/Publicar un vuelo con description de 256 caracteres</w:t>
             </w:r>
           </w:p>
         </w:tc>
@@ -3510,7 +3442,7 @@
               <w:rPr>
                 <w:lang w:val="es-ES"/>
               </w:rPr>
-              <w:t>Se desautoriza la petición</w:t>
+              <w:t>Nos indica que se excede el límite del valor del campo pues está ente 0 y 255</w:t>
             </w:r>
           </w:p>
         </w:tc>
@@ -3588,7 +3520,19 @@
               <w:rPr>
                 <w:lang w:val="es-ES"/>
               </w:rPr>
-              <w:t>Actualizar un vuelo sin actualizar ningún campo</w:t>
+              <w:t xml:space="preserve">Crear/Actualizar/Publicar un vuelo con </w:t>
+            </w:r>
+            <w:r>
+              <w:rPr>
+                <w:lang w:val="es-ES"/>
+              </w:rPr>
+              <w:t xml:space="preserve">un description </w:t>
+            </w:r>
+            <w:r>
+              <w:rPr>
+                <w:lang w:val="es-ES"/>
+              </w:rPr>
+              <w:t>con juegos de caracteres diferentes</w:t>
             </w:r>
           </w:p>
         </w:tc>
@@ -3606,7 +3550,7 @@
               <w:rPr>
                 <w:lang w:val="es-ES"/>
               </w:rPr>
-              <w:t>La operación se ejecuta exitosamente.</w:t>
+              <w:t>Acepta el valor</w:t>
             </w:r>
           </w:p>
         </w:tc>
@@ -3620,12 +3564,6 @@
                 <w:lang w:val="es-ES"/>
               </w:rPr>
             </w:pPr>
-            <w:r>
-              <w:rPr>
-                <w:lang w:val="es-ES"/>
-              </w:rPr>
-              <w:t>Nada</w:t>
-            </w:r>
           </w:p>
         </w:tc>
         <w:tc>
@@ -3638,12 +3576,6 @@
                 <w:lang w:val="es-ES"/>
               </w:rPr>
             </w:pPr>
-            <w:r>
-              <w:rPr>
-                <w:lang w:val="es-ES"/>
-              </w:rPr>
-              <w:t>Baja</w:t>
-            </w:r>
           </w:p>
         </w:tc>
       </w:tr>
@@ -3684,7 +3616,25 @@
               <w:rPr>
                 <w:lang w:val="es-ES"/>
               </w:rPr>
-              <w:t>Publicar un vuelo sin legs</w:t>
+              <w:t xml:space="preserve">Crear/Actualizar/Publicar un vuelo con un </w:t>
+            </w:r>
+            <w:r>
+              <w:rPr>
+                <w:lang w:val="es-ES"/>
+              </w:rPr>
+              <w:t>description</w:t>
+            </w:r>
+            <w:r>
+              <w:rPr>
+                <w:lang w:val="es-ES"/>
+              </w:rPr>
+              <w:t xml:space="preserve"> que sean injections</w:t>
+            </w:r>
+            <w:r>
+              <w:rPr>
+                <w:lang w:val="es-ES"/>
+              </w:rPr>
+              <w:t xml:space="preserve"> o scripts</w:t>
             </w:r>
           </w:p>
         </w:tc>
@@ -3702,7 +3652,13 @@
               <w:rPr>
                 <w:lang w:val="es-ES"/>
               </w:rPr>
-              <w:t>Nos indica que el vuelo no puede publicarse si no tiene legs</w:t>
+              <w:t>Acepta el valor y no se ejecuta</w:t>
+            </w:r>
+            <w:r>
+              <w:rPr>
+                <w:lang w:val="es-ES"/>
+              </w:rPr>
+              <w:t>n injections ni scripts</w:t>
             </w:r>
           </w:p>
         </w:tc>
@@ -3716,12 +3672,6 @@
                 <w:lang w:val="es-ES"/>
               </w:rPr>
             </w:pPr>
-            <w:r>
-              <w:rPr>
-                <w:lang w:val="es-ES"/>
-              </w:rPr>
-              <w:t>Nada</w:t>
-            </w:r>
           </w:p>
         </w:tc>
         <w:tc>
@@ -3734,18 +3684,6 @@
                 <w:lang w:val="es-ES"/>
               </w:rPr>
             </w:pPr>
-            <w:r>
-              <w:rPr>
-                <w:lang w:val="es-ES"/>
-              </w:rPr>
-              <w:t>Baja</w:t>
-            </w:r>
-            <w:r>
-              <w:rPr>
-                <w:lang w:val="es-ES"/>
-              </w:rPr>
-              <w:t xml:space="preserve"> </w:t>
-            </w:r>
           </w:p>
         </w:tc>
       </w:tr>
@@ -3786,7 +3724,7 @@
               <w:rPr>
                 <w:lang w:val="es-ES"/>
               </w:rPr>
-              <w:t>Publicar un vuelo con sus legs no publicadas</w:t>
+              <w:t>Crear/Actualizar/Publicar un vuelo con todos los campos válidos</w:t>
             </w:r>
           </w:p>
         </w:tc>
@@ -3804,7 +3742,7 @@
               <w:rPr>
                 <w:lang w:val="es-ES"/>
               </w:rPr>
-              <w:t>Nos indica que se deben publicar los legs antes de publicar el vuelo</w:t>
+              <w:t>Se crea el vuelo exitosamente</w:t>
             </w:r>
           </w:p>
         </w:tc>
@@ -3882,19 +3820,7 @@
               <w:rPr>
                 <w:lang w:val="es-ES"/>
               </w:rPr>
-              <w:t>Actualizar</w:t>
-            </w:r>
-            <w:r>
-              <w:rPr>
-                <w:lang w:val="es-ES"/>
-              </w:rPr>
-              <w:t>/Publicar</w:t>
-            </w:r>
-            <w:r>
-              <w:rPr>
-                <w:lang w:val="es-ES"/>
-              </w:rPr>
-              <w:t xml:space="preserve"> un vuelo ya publicado</w:t>
+              <w:t>Crear un vuelo sin tener el rol de AirlineManager</w:t>
             </w:r>
           </w:p>
         </w:tc>
@@ -3990,7 +3916,7 @@
               <w:rPr>
                 <w:lang w:val="es-ES"/>
               </w:rPr>
-              <w:t>Actualizar un vuelo que pertenece a otro manager</w:t>
+              <w:t>Actualizar un vuelo sin actualizar ningún campo</w:t>
             </w:r>
           </w:p>
         </w:tc>
@@ -4008,7 +3934,7 @@
               <w:rPr>
                 <w:lang w:val="es-ES"/>
               </w:rPr>
-              <w:t>Se desautoriza la petición</w:t>
+              <w:t>La operación se ejecuta exitosamente.</w:t>
             </w:r>
           </w:p>
         </w:tc>
@@ -4086,7 +4012,7 @@
               <w:rPr>
                 <w:lang w:val="es-ES"/>
               </w:rPr>
-              <w:t>Actualizar un vuelo sin tener rol, o rol diferente a AirlineManager</w:t>
+              <w:t>Publicar un vuelo sin legs</w:t>
             </w:r>
           </w:p>
         </w:tc>
@@ -4104,7 +4030,7 @@
               <w:rPr>
                 <w:lang w:val="es-ES"/>
               </w:rPr>
-              <w:t>Se desautoriza la petición</w:t>
+              <w:t>Nos indica que el vuelo no puede publicarse si no tiene legs</w:t>
             </w:r>
           </w:p>
         </w:tc>
@@ -4141,6 +4067,12 @@
                 <w:lang w:val="es-ES"/>
               </w:rPr>
               <w:t>Baja</w:t>
+            </w:r>
+            <w:r>
+              <w:rPr>
+                <w:lang w:val="es-ES"/>
+              </w:rPr>
+              <w:t xml:space="preserve"> </w:t>
             </w:r>
           </w:p>
         </w:tc>
@@ -4164,7 +4096,7 @@
               <w:rPr>
                 <w:lang w:val="es-ES"/>
               </w:rPr>
-              <w:t>CP-31</w:t>
+              <w:t>CP-32</w:t>
             </w:r>
           </w:p>
         </w:tc>
@@ -4182,7 +4114,7 @@
               <w:rPr>
                 <w:lang w:val="es-ES"/>
               </w:rPr>
-              <w:t>Eliminar un vuelo no publicado</w:t>
+              <w:t>Publicar un vuelo con sus legs no publicadas</w:t>
             </w:r>
           </w:p>
         </w:tc>
@@ -4200,7 +4132,7 @@
               <w:rPr>
                 <w:lang w:val="es-ES"/>
               </w:rPr>
-              <w:t>La operación se ejecuta exitosamente</w:t>
+              <w:t>Nos indica que se deben publicar los legs antes de publicar el vuelo</w:t>
             </w:r>
           </w:p>
         </w:tc>
@@ -4260,7 +4192,7 @@
               <w:rPr>
                 <w:lang w:val="es-ES"/>
               </w:rPr>
-              <w:t>CP-32</w:t>
+              <w:t>CP-33</w:t>
             </w:r>
           </w:p>
         </w:tc>
@@ -4278,7 +4210,7 @@
               <w:rPr>
                 <w:lang w:val="es-ES"/>
               </w:rPr>
-              <w:t>Eliminar un vuelo que pertenece a otro manager</w:t>
+              <w:t>Actualizar/Publicar un vuelo ya publicado</w:t>
             </w:r>
           </w:p>
         </w:tc>
@@ -4356,7 +4288,8 @@
               <w:rPr>
                 <w:lang w:val="es-ES"/>
               </w:rPr>
-              <w:t>CP-33</w:t>
+              <w:lastRenderedPageBreak/>
+              <w:t>CP-34</w:t>
             </w:r>
           </w:p>
         </w:tc>
@@ -4374,7 +4307,7 @@
               <w:rPr>
                 <w:lang w:val="es-ES"/>
               </w:rPr>
-              <w:t>Eliminar un vuelo que ya está publicado</w:t>
+              <w:t>Actualizar un vuelo que pertenece a otro manager</w:t>
             </w:r>
           </w:p>
         </w:tc>
@@ -4452,19 +4385,7 @@
               <w:rPr>
                 <w:lang w:val="es-ES"/>
               </w:rPr>
-              <w:t>CP</w:t>
-            </w:r>
-            <w:r>
-              <w:rPr>
-                <w:lang w:val="es-ES"/>
-              </w:rPr>
-              <w:t>-</w:t>
-            </w:r>
-            <w:r>
-              <w:rPr>
-                <w:lang w:val="es-ES"/>
-              </w:rPr>
-              <w:t>34</w:t>
+              <w:t>CP-35</w:t>
             </w:r>
           </w:p>
         </w:tc>
@@ -4482,7 +4403,7 @@
               <w:rPr>
                 <w:lang w:val="es-ES"/>
               </w:rPr>
-              <w:t>Eliminar un vuelo sin tener rol, o rol diferente a AirlineManager</w:t>
+              <w:t>Actualizar un vuelo sin tener rol, o rol diferente a AirlineManager</w:t>
             </w:r>
           </w:p>
         </w:tc>
@@ -4560,7 +4481,391 @@
               <w:rPr>
                 <w:lang w:val="es-ES"/>
               </w:rPr>
-              <w:t>CP-35</w:t>
+              <w:t>CP-36</w:t>
+            </w:r>
+          </w:p>
+        </w:tc>
+        <w:tc>
+          <w:tcPr>
+            <w:tcW w:w="2835" w:type="dxa"/>
+          </w:tcPr>
+          <w:p>
+            <w:pPr>
+              <w:rPr>
+                <w:lang w:val="es-ES"/>
+              </w:rPr>
+            </w:pPr>
+            <w:r>
+              <w:rPr>
+                <w:lang w:val="es-ES"/>
+              </w:rPr>
+              <w:t>Eliminar un vuelo no publicado</w:t>
+            </w:r>
+          </w:p>
+        </w:tc>
+        <w:tc>
+          <w:tcPr>
+            <w:tcW w:w="2050" w:type="dxa"/>
+          </w:tcPr>
+          <w:p>
+            <w:pPr>
+              <w:rPr>
+                <w:lang w:val="es-ES"/>
+              </w:rPr>
+            </w:pPr>
+            <w:r>
+              <w:rPr>
+                <w:lang w:val="es-ES"/>
+              </w:rPr>
+              <w:t>La operación se ejecuta exitosamente</w:t>
+            </w:r>
+          </w:p>
+        </w:tc>
+        <w:tc>
+          <w:tcPr>
+            <w:tcW w:w="1393" w:type="dxa"/>
+          </w:tcPr>
+          <w:p>
+            <w:pPr>
+              <w:rPr>
+                <w:lang w:val="es-ES"/>
+              </w:rPr>
+            </w:pPr>
+            <w:r>
+              <w:rPr>
+                <w:lang w:val="es-ES"/>
+              </w:rPr>
+              <w:t>Nada</w:t>
+            </w:r>
+          </w:p>
+        </w:tc>
+        <w:tc>
+          <w:tcPr>
+            <w:tcW w:w="1397" w:type="dxa"/>
+          </w:tcPr>
+          <w:p>
+            <w:pPr>
+              <w:rPr>
+                <w:lang w:val="es-ES"/>
+              </w:rPr>
+            </w:pPr>
+            <w:r>
+              <w:rPr>
+                <w:lang w:val="es-ES"/>
+              </w:rPr>
+              <w:t>Baja</w:t>
+            </w:r>
+          </w:p>
+        </w:tc>
+      </w:tr>
+      <w:tr>
+        <w:trPr>
+          <w:trHeight w:val="1083"/>
+          <w:jc w:val="center"/>
+        </w:trPr>
+        <w:tc>
+          <w:tcPr>
+            <w:tcW w:w="899" w:type="dxa"/>
+          </w:tcPr>
+          <w:p>
+            <w:pPr>
+              <w:rPr>
+                <w:lang w:val="es-ES"/>
+              </w:rPr>
+            </w:pPr>
+            <w:r>
+              <w:rPr>
+                <w:lang w:val="es-ES"/>
+              </w:rPr>
+              <w:t>CP-37</w:t>
+            </w:r>
+          </w:p>
+        </w:tc>
+        <w:tc>
+          <w:tcPr>
+            <w:tcW w:w="2835" w:type="dxa"/>
+          </w:tcPr>
+          <w:p>
+            <w:pPr>
+              <w:rPr>
+                <w:lang w:val="es-ES"/>
+              </w:rPr>
+            </w:pPr>
+            <w:r>
+              <w:rPr>
+                <w:lang w:val="es-ES"/>
+              </w:rPr>
+              <w:t>Eliminar un vuelo que pertenece a otro manager</w:t>
+            </w:r>
+          </w:p>
+        </w:tc>
+        <w:tc>
+          <w:tcPr>
+            <w:tcW w:w="2050" w:type="dxa"/>
+          </w:tcPr>
+          <w:p>
+            <w:pPr>
+              <w:rPr>
+                <w:lang w:val="es-ES"/>
+              </w:rPr>
+            </w:pPr>
+            <w:r>
+              <w:rPr>
+                <w:lang w:val="es-ES"/>
+              </w:rPr>
+              <w:t>Se desautoriza la petición</w:t>
+            </w:r>
+          </w:p>
+        </w:tc>
+        <w:tc>
+          <w:tcPr>
+            <w:tcW w:w="1393" w:type="dxa"/>
+          </w:tcPr>
+          <w:p>
+            <w:pPr>
+              <w:rPr>
+                <w:lang w:val="es-ES"/>
+              </w:rPr>
+            </w:pPr>
+            <w:r>
+              <w:rPr>
+                <w:lang w:val="es-ES"/>
+              </w:rPr>
+              <w:t>Nada</w:t>
+            </w:r>
+          </w:p>
+        </w:tc>
+        <w:tc>
+          <w:tcPr>
+            <w:tcW w:w="1397" w:type="dxa"/>
+          </w:tcPr>
+          <w:p>
+            <w:pPr>
+              <w:rPr>
+                <w:lang w:val="es-ES"/>
+              </w:rPr>
+            </w:pPr>
+            <w:r>
+              <w:rPr>
+                <w:lang w:val="es-ES"/>
+              </w:rPr>
+              <w:t>Baja</w:t>
+            </w:r>
+          </w:p>
+        </w:tc>
+      </w:tr>
+      <w:tr>
+        <w:trPr>
+          <w:trHeight w:val="1083"/>
+          <w:jc w:val="center"/>
+        </w:trPr>
+        <w:tc>
+          <w:tcPr>
+            <w:tcW w:w="899" w:type="dxa"/>
+          </w:tcPr>
+          <w:p>
+            <w:pPr>
+              <w:rPr>
+                <w:lang w:val="es-ES"/>
+              </w:rPr>
+            </w:pPr>
+            <w:r>
+              <w:rPr>
+                <w:lang w:val="es-ES"/>
+              </w:rPr>
+              <w:t>CP-38</w:t>
+            </w:r>
+          </w:p>
+        </w:tc>
+        <w:tc>
+          <w:tcPr>
+            <w:tcW w:w="2835" w:type="dxa"/>
+          </w:tcPr>
+          <w:p>
+            <w:pPr>
+              <w:rPr>
+                <w:lang w:val="es-ES"/>
+              </w:rPr>
+            </w:pPr>
+            <w:r>
+              <w:rPr>
+                <w:lang w:val="es-ES"/>
+              </w:rPr>
+              <w:t>Eliminar un vuelo que ya está publicado</w:t>
+            </w:r>
+          </w:p>
+        </w:tc>
+        <w:tc>
+          <w:tcPr>
+            <w:tcW w:w="2050" w:type="dxa"/>
+          </w:tcPr>
+          <w:p>
+            <w:pPr>
+              <w:rPr>
+                <w:lang w:val="es-ES"/>
+              </w:rPr>
+            </w:pPr>
+            <w:r>
+              <w:rPr>
+                <w:lang w:val="es-ES"/>
+              </w:rPr>
+              <w:t>Se desautoriza la petición</w:t>
+            </w:r>
+          </w:p>
+        </w:tc>
+        <w:tc>
+          <w:tcPr>
+            <w:tcW w:w="1393" w:type="dxa"/>
+          </w:tcPr>
+          <w:p>
+            <w:pPr>
+              <w:rPr>
+                <w:lang w:val="es-ES"/>
+              </w:rPr>
+            </w:pPr>
+            <w:r>
+              <w:rPr>
+                <w:lang w:val="es-ES"/>
+              </w:rPr>
+              <w:t>Nada</w:t>
+            </w:r>
+          </w:p>
+        </w:tc>
+        <w:tc>
+          <w:tcPr>
+            <w:tcW w:w="1397" w:type="dxa"/>
+          </w:tcPr>
+          <w:p>
+            <w:pPr>
+              <w:rPr>
+                <w:lang w:val="es-ES"/>
+              </w:rPr>
+            </w:pPr>
+            <w:r>
+              <w:rPr>
+                <w:lang w:val="es-ES"/>
+              </w:rPr>
+              <w:t>Baja</w:t>
+            </w:r>
+          </w:p>
+        </w:tc>
+      </w:tr>
+      <w:tr>
+        <w:trPr>
+          <w:trHeight w:val="1083"/>
+          <w:jc w:val="center"/>
+        </w:trPr>
+        <w:tc>
+          <w:tcPr>
+            <w:tcW w:w="899" w:type="dxa"/>
+          </w:tcPr>
+          <w:p>
+            <w:pPr>
+              <w:rPr>
+                <w:lang w:val="es-ES"/>
+              </w:rPr>
+            </w:pPr>
+            <w:r>
+              <w:rPr>
+                <w:lang w:val="es-ES"/>
+              </w:rPr>
+              <w:t>CP-39</w:t>
+            </w:r>
+          </w:p>
+        </w:tc>
+        <w:tc>
+          <w:tcPr>
+            <w:tcW w:w="2835" w:type="dxa"/>
+          </w:tcPr>
+          <w:p>
+            <w:pPr>
+              <w:rPr>
+                <w:lang w:val="es-ES"/>
+              </w:rPr>
+            </w:pPr>
+            <w:r>
+              <w:rPr>
+                <w:lang w:val="es-ES"/>
+              </w:rPr>
+              <w:t>Eliminar un vuelo sin tener rol, o rol diferente a AirlineManager</w:t>
+            </w:r>
+          </w:p>
+        </w:tc>
+        <w:tc>
+          <w:tcPr>
+            <w:tcW w:w="2050" w:type="dxa"/>
+          </w:tcPr>
+          <w:p>
+            <w:pPr>
+              <w:rPr>
+                <w:lang w:val="es-ES"/>
+              </w:rPr>
+            </w:pPr>
+            <w:r>
+              <w:rPr>
+                <w:lang w:val="es-ES"/>
+              </w:rPr>
+              <w:t>Se desautoriza la petición</w:t>
+            </w:r>
+          </w:p>
+        </w:tc>
+        <w:tc>
+          <w:tcPr>
+            <w:tcW w:w="1393" w:type="dxa"/>
+          </w:tcPr>
+          <w:p>
+            <w:pPr>
+              <w:rPr>
+                <w:lang w:val="es-ES"/>
+              </w:rPr>
+            </w:pPr>
+            <w:r>
+              <w:rPr>
+                <w:lang w:val="es-ES"/>
+              </w:rPr>
+              <w:t>Nada</w:t>
+            </w:r>
+          </w:p>
+        </w:tc>
+        <w:tc>
+          <w:tcPr>
+            <w:tcW w:w="1397" w:type="dxa"/>
+          </w:tcPr>
+          <w:p>
+            <w:pPr>
+              <w:rPr>
+                <w:lang w:val="es-ES"/>
+              </w:rPr>
+            </w:pPr>
+            <w:r>
+              <w:rPr>
+                <w:lang w:val="es-ES"/>
+              </w:rPr>
+              <w:t>Baja</w:t>
+            </w:r>
+          </w:p>
+        </w:tc>
+      </w:tr>
+      <w:tr>
+        <w:trPr>
+          <w:trHeight w:val="1083"/>
+          <w:jc w:val="center"/>
+        </w:trPr>
+        <w:tc>
+          <w:tcPr>
+            <w:tcW w:w="899" w:type="dxa"/>
+          </w:tcPr>
+          <w:p>
+            <w:pPr>
+              <w:rPr>
+                <w:lang w:val="es-ES"/>
+              </w:rPr>
+            </w:pPr>
+            <w:r>
+              <w:rPr>
+                <w:lang w:val="es-ES"/>
+              </w:rPr>
+              <w:t>CP-40</w:t>
             </w:r>
           </w:p>
         </w:tc>
@@ -5183,6 +5488,7 @@
               <w:rPr>
                 <w:lang w:val="es-ES"/>
               </w:rPr>
+              <w:lastRenderedPageBreak/>
               <w:t>CP-0</w:t>
             </w:r>
             <w:r>
@@ -6360,6 +6666,7 @@
               <w:rPr>
                 <w:lang w:val="es-ES"/>
               </w:rPr>
+              <w:lastRenderedPageBreak/>
               <w:t>CP-1</w:t>
             </w:r>
             <w:r>
@@ -7533,6 +7840,7 @@
               <w:rPr>
                 <w:lang w:val="es-ES"/>
               </w:rPr>
+              <w:lastRenderedPageBreak/>
               <w:t>CP-2</w:t>
             </w:r>
             <w:r>
@@ -8578,6 +8886,7 @@
               <w:rPr>
                 <w:lang w:val="es-ES"/>
               </w:rPr>
+              <w:lastRenderedPageBreak/>
               <w:t>CP-3</w:t>
             </w:r>
             <w:r>
@@ -9103,16 +9412,23 @@
           <w:lang w:val="es-ES"/>
         </w:rPr>
       </w:pPr>
+    </w:p>
+    <w:p>
+      <w:pPr>
+        <w:rPr>
+          <w:lang w:val="es-ES"/>
+        </w:rPr>
+      </w:pPr>
       <w:r>
         <w:rPr>
           <w:noProof/>
-          <w:lang w:val="es-ES"/>
-        </w:rPr>
+        </w:rPr>
+        <w:lastRenderedPageBreak/>
         <w:drawing>
-          <wp:inline distT="0" distB="0" distL="0" distR="0" wp14:anchorId="5F26A517" wp14:editId="6E0721BF">
-            <wp:extent cx="5400040" cy="3124200"/>
-            <wp:effectExtent l="0" t="0" r="0" b="0"/>
-            <wp:docPr id="891739336" name="Picture 1" descr="A graph with blue bars&#10;&#10;AI-generated content may be incorrect."/>
+          <wp:inline distT="0" distB="0" distL="0" distR="0" wp14:anchorId="6FD22E49" wp14:editId="5900D0A1">
+            <wp:extent cx="5400040" cy="2696845"/>
+            <wp:effectExtent l="0" t="0" r="0" b="8255"/>
+            <wp:docPr id="1287918515" name="Picture 2" descr="A graph with orange bars&#10;&#10;AI-generated content may be incorrect."/>
             <wp:cNvGraphicFramePr>
               <a:graphicFrameLocks xmlns:a="http://schemas.openxmlformats.org/drawingml/2006/main" noChangeAspect="1"/>
             </wp:cNvGraphicFramePr>
@@ -9120,8 +9436,10 @@
               <a:graphicData uri="http://schemas.openxmlformats.org/drawingml/2006/picture">
                 <pic:pic xmlns:pic="http://schemas.openxmlformats.org/drawingml/2006/picture">
                   <pic:nvPicPr>
-                    <pic:cNvPr id="891739336" name="Picture 1" descr="A graph with blue bars&#10;&#10;AI-generated content may be incorrect."/>
-                    <pic:cNvPicPr/>
+                    <pic:cNvPr id="1287918515" name="Picture 2" descr="A graph with orange bars&#10;&#10;AI-generated content may be incorrect."/>
+                    <pic:cNvPicPr>
+                      <a:picLocks noChangeAspect="1" noChangeArrowheads="1"/>
+                    </pic:cNvPicPr>
                   </pic:nvPicPr>
                   <pic:blipFill>
                     <a:blip r:embed="rId6">
@@ -9131,6 +9449,181 @@
                         </a:ext>
                       </a:extLst>
                     </a:blip>
+                    <a:srcRect/>
+                    <a:stretch>
+                      <a:fillRect/>
+                    </a:stretch>
+                  </pic:blipFill>
+                  <pic:spPr bwMode="auto">
+                    <a:xfrm>
+                      <a:off x="0" y="0"/>
+                      <a:ext cx="5400040" cy="2696845"/>
+                    </a:xfrm>
+                    <a:prstGeom prst="rect">
+                      <a:avLst/>
+                    </a:prstGeom>
+                    <a:noFill/>
+                    <a:ln>
+                      <a:noFill/>
+                    </a:ln>
+                  </pic:spPr>
+                </pic:pic>
+              </a:graphicData>
+            </a:graphic>
+          </wp:inline>
+        </w:drawing>
+      </w:r>
+    </w:p>
+    <w:p>
+      <w:pPr>
+        <w:rPr>
+          <w:lang w:val="es-ES"/>
+        </w:rPr>
+      </w:pPr>
+    </w:p>
+    <w:p>
+      <w:pPr>
+        <w:rPr>
+          <w:lang w:val="es-ES"/>
+        </w:rPr>
+      </w:pPr>
+    </w:p>
+    <w:p>
+      <w:pPr>
+        <w:rPr>
+          <w:lang w:val="es-ES"/>
+        </w:rPr>
+      </w:pPr>
+    </w:p>
+    <w:p>
+      <w:pPr>
+        <w:rPr>
+          <w:lang w:val="es-ES"/>
+        </w:rPr>
+      </w:pPr>
+    </w:p>
+    <w:p>
+      <w:pPr>
+        <w:rPr>
+          <w:lang w:val="es-ES"/>
+        </w:rPr>
+      </w:pPr>
+    </w:p>
+    <w:p>
+      <w:pPr>
+        <w:rPr>
+          <w:lang w:val="es-ES"/>
+        </w:rPr>
+      </w:pPr>
+      <w:r>
+        <w:rPr>
+          <w:lang w:val="es-ES"/>
+        </w:rPr>
+        <w:t>Después de añadir índices</w:t>
+      </w:r>
+    </w:p>
+    <w:p>
+      <w:pPr>
+        <w:rPr>
+          <w:lang w:val="es-ES"/>
+        </w:rPr>
+      </w:pPr>
+      <w:r>
+        <w:rPr>
+          <w:noProof/>
+        </w:rPr>
+        <w:drawing>
+          <wp:inline distT="0" distB="0" distL="0" distR="0" wp14:anchorId="129B4293" wp14:editId="0BE71CCF">
+            <wp:extent cx="5400040" cy="2673350"/>
+            <wp:effectExtent l="0" t="0" r="0" b="0"/>
+            <wp:docPr id="993245590" name="Picture 3" descr="A graph with orange bars&#10;&#10;AI-generated content may be incorrect."/>
+            <wp:cNvGraphicFramePr>
+              <a:graphicFrameLocks xmlns:a="http://schemas.openxmlformats.org/drawingml/2006/main" noChangeAspect="1"/>
+            </wp:cNvGraphicFramePr>
+            <a:graphic xmlns:a="http://schemas.openxmlformats.org/drawingml/2006/main">
+              <a:graphicData uri="http://schemas.openxmlformats.org/drawingml/2006/picture">
+                <pic:pic xmlns:pic="http://schemas.openxmlformats.org/drawingml/2006/picture">
+                  <pic:nvPicPr>
+                    <pic:cNvPr id="993245590" name="Picture 3" descr="A graph with orange bars&#10;&#10;AI-generated content may be incorrect."/>
+                    <pic:cNvPicPr>
+                      <a:picLocks noChangeAspect="1" noChangeArrowheads="1"/>
+                    </pic:cNvPicPr>
+                  </pic:nvPicPr>
+                  <pic:blipFill>
+                    <a:blip r:embed="rId7">
+                      <a:extLst>
+                        <a:ext uri="{28A0092B-C50C-407E-A947-70E740481C1C}">
+                          <a14:useLocalDpi xmlns:a14="http://schemas.microsoft.com/office/drawing/2010/main" val="0"/>
+                        </a:ext>
+                      </a:extLst>
+                    </a:blip>
+                    <a:srcRect/>
+                    <a:stretch>
+                      <a:fillRect/>
+                    </a:stretch>
+                  </pic:blipFill>
+                  <pic:spPr bwMode="auto">
+                    <a:xfrm>
+                      <a:off x="0" y="0"/>
+                      <a:ext cx="5400040" cy="2673350"/>
+                    </a:xfrm>
+                    <a:prstGeom prst="rect">
+                      <a:avLst/>
+                    </a:prstGeom>
+                    <a:noFill/>
+                    <a:ln>
+                      <a:noFill/>
+                    </a:ln>
+                  </pic:spPr>
+                </pic:pic>
+              </a:graphicData>
+            </a:graphic>
+          </wp:inline>
+        </w:drawing>
+      </w:r>
+    </w:p>
+    <w:p>
+      <w:pPr>
+        <w:rPr>
+          <w:lang w:val="es-ES"/>
+        </w:rPr>
+      </w:pPr>
+    </w:p>
+    <w:p>
+      <w:pPr>
+        <w:rPr>
+          <w:lang w:val="es-ES"/>
+        </w:rPr>
+      </w:pPr>
+    </w:p>
+    <w:p>
+      <w:pPr>
+        <w:rPr>
+          <w:lang w:val="es-ES"/>
+        </w:rPr>
+      </w:pPr>
+      <w:r>
+        <w:rPr>
+          <w:lang w:val="es-ES"/>
+        </w:rPr>
+        <w:lastRenderedPageBreak/>
+        <w:drawing>
+          <wp:inline distT="0" distB="0" distL="0" distR="0" wp14:anchorId="280574DA" wp14:editId="3F15619B">
+            <wp:extent cx="5400040" cy="2251710"/>
+            <wp:effectExtent l="0" t="0" r="0" b="0"/>
+            <wp:docPr id="1479077879" name="Picture 1" descr="A screenshot of a graph&#10;&#10;AI-generated content may be incorrect."/>
+            <wp:cNvGraphicFramePr>
+              <a:graphicFrameLocks xmlns:a="http://schemas.openxmlformats.org/drawingml/2006/main" noChangeAspect="1"/>
+            </wp:cNvGraphicFramePr>
+            <a:graphic xmlns:a="http://schemas.openxmlformats.org/drawingml/2006/main">
+              <a:graphicData uri="http://schemas.openxmlformats.org/drawingml/2006/picture">
+                <pic:pic xmlns:pic="http://schemas.openxmlformats.org/drawingml/2006/picture">
+                  <pic:nvPicPr>
+                    <pic:cNvPr id="1479077879" name="Picture 1" descr="A screenshot of a graph&#10;&#10;AI-generated content may be incorrect."/>
+                    <pic:cNvPicPr/>
+                  </pic:nvPicPr>
+                  <pic:blipFill>
+                    <a:blip r:embed="rId8"/>
                     <a:stretch>
                       <a:fillRect/>
                     </a:stretch>
@@ -9138,7 +9631,7 @@
                   <pic:spPr>
                     <a:xfrm>
                       <a:off x="0" y="0"/>
-                      <a:ext cx="5400040" cy="3124200"/>
+                      <a:ext cx="5400040" cy="2251710"/>
                     </a:xfrm>
                     <a:prstGeom prst="rect">
                       <a:avLst/>
@@ -9157,36 +9650,15 @@
           <w:lang w:val="es-ES"/>
         </w:rPr>
       </w:pPr>
-    </w:p>
-    <w:p>
-      <w:pPr>
-        <w:rPr>
-          <w:lang w:val="es-ES"/>
-        </w:rPr>
-      </w:pPr>
       <w:r>
         <w:rPr>
           <w:lang w:val="es-ES"/>
         </w:rPr>
-        <w:t>Después de añadir índices</w:t>
-      </w:r>
-    </w:p>
-    <w:p>
-      <w:pPr>
-        <w:rPr>
-          <w:lang w:val="es-ES"/>
-        </w:rPr>
-      </w:pPr>
-      <w:r>
-        <w:rPr>
-          <w:noProof/>
-          <w:lang w:val="es-ES"/>
-        </w:rPr>
         <w:drawing>
-          <wp:inline distT="0" distB="0" distL="0" distR="0" wp14:anchorId="5BF1851D" wp14:editId="39F219D3">
-            <wp:extent cx="5311600" cy="3406435"/>
+          <wp:inline distT="0" distB="0" distL="0" distR="0" wp14:anchorId="09013DCD" wp14:editId="6C1171FB">
+            <wp:extent cx="4625741" cy="2491956"/>
             <wp:effectExtent l="0" t="0" r="3810" b="3810"/>
-            <wp:docPr id="1081153785" name="Picture 2" descr="A graph with text on it&#10;&#10;AI-generated content may be incorrect."/>
+            <wp:docPr id="383553612" name="Picture 1" descr="A table with numbers and text&#10;&#10;AI-generated content may be incorrect."/>
             <wp:cNvGraphicFramePr>
               <a:graphicFrameLocks xmlns:a="http://schemas.openxmlformats.org/drawingml/2006/main" noChangeAspect="1"/>
             </wp:cNvGraphicFramePr>
@@ -9194,17 +9666,11 @@
               <a:graphicData uri="http://schemas.openxmlformats.org/drawingml/2006/picture">
                 <pic:pic xmlns:pic="http://schemas.openxmlformats.org/drawingml/2006/picture">
                   <pic:nvPicPr>
-                    <pic:cNvPr id="1081153785" name="Picture 2" descr="A graph with text on it&#10;&#10;AI-generated content may be incorrect."/>
+                    <pic:cNvPr id="383553612" name="Picture 1" descr="A table with numbers and text&#10;&#10;AI-generated content may be incorrect."/>
                     <pic:cNvPicPr/>
                   </pic:nvPicPr>
                   <pic:blipFill>
-                    <a:blip r:embed="rId7">
-                      <a:extLst>
-                        <a:ext uri="{28A0092B-C50C-407E-A947-70E740481C1C}">
-                          <a14:useLocalDpi xmlns:a14="http://schemas.microsoft.com/office/drawing/2010/main" val="0"/>
-                        </a:ext>
-                      </a:extLst>
-                    </a:blip>
+                    <a:blip r:embed="rId9"/>
                     <a:stretch>
                       <a:fillRect/>
                     </a:stretch>
@@ -9212,7 +9678,7 @@
                   <pic:spPr>
                     <a:xfrm>
                       <a:off x="0" y="0"/>
-                      <a:ext cx="5311600" cy="3406435"/>
+                      <a:ext cx="4625741" cy="2491956"/>
                     </a:xfrm>
                     <a:prstGeom prst="rect">
                       <a:avLst/>
@@ -9231,16 +9697,204 @@
           <w:lang w:val="es-ES"/>
         </w:rPr>
       </w:pPr>
+    </w:p>
+    <w:p>
+      <w:pPr>
+        <w:rPr>
+          <w:lang w:val="es-ES"/>
+        </w:rPr>
+      </w:pPr>
       <w:r>
         <w:rPr>
-          <w:noProof/>
+          <w:lang w:val="es-ES"/>
+        </w:rPr>
+        <w:t>A pesar de haber añadido índices en las entidades involucradas en las operaciones más costosas, los resultados obtenidos no muestran una mejora significativa en el rendimiento global del sistema. En concreto, se observa que el tiempo medio de respuesta antes de la optimización fue de 13,89 ms, mientras que tras la inclusión de los índices aumentó ligeramente hasta los 14,41 ms. Esto indica que, en lugar de mejorar, el rendimiento ha empeorado levemente, aunque de forma no significativa.</w:t>
+      </w:r>
+    </w:p>
+    <w:p>
+      <w:r>
+        <w:rPr>
+          <w:lang w:val="es-ES"/>
+        </w:rPr>
+        <w:t xml:space="preserve">Para comprobar si esta diferencia es estadísticamente relevante, se ha realizado un contraste de hipótesis unilateral (Z-Test de una cola). El objetivo era verificar si el tiempo medio tras la optimización era menor que antes (es decir, si se había mejorado el rendimiento). </w:t>
+      </w:r>
+      <w:r>
+        <w:t>Las hipótesis planteadas fueron:</w:t>
+      </w:r>
+    </w:p>
+    <w:p>
+      <w:pPr>
+        <w:numPr>
+          <w:ilvl w:val="0"/>
+          <w:numId w:val="14"/>
+        </w:numPr>
+      </w:pPr>
+      <w:r>
+        <w:t>Hipótesis nula (H₀): μ_after ≥ μ_before</w:t>
+      </w:r>
+    </w:p>
+    <w:p>
+      <w:pPr>
+        <w:numPr>
+          <w:ilvl w:val="0"/>
+          <w:numId w:val="14"/>
+        </w:numPr>
+      </w:pPr>
+      <w:r>
+        <w:t>Hipótesis alternativa (H₁): μ_after &lt; μ_before</w:t>
+      </w:r>
+    </w:p>
+    <w:p>
+      <w:pPr>
+        <w:rPr>
+          <w:lang w:val="es-ES"/>
+        </w:rPr>
+      </w:pPr>
+      <w:r>
+        <w:rPr>
+          <w:lang w:val="es-ES"/>
+        </w:rPr>
+        <w:lastRenderedPageBreak/>
+        <w:t>El contraste se realizó sobre 532 observaciones en cada grupo, con las siguientes varianzas conocidas:</w:t>
+      </w:r>
+    </w:p>
+    <w:p>
+      <w:pPr>
+        <w:numPr>
+          <w:ilvl w:val="0"/>
+          <w:numId w:val="15"/>
+        </w:numPr>
+      </w:pPr>
+      <w:r>
+        <w:t>Before: 179,82</w:t>
+      </w:r>
+    </w:p>
+    <w:p>
+      <w:pPr>
+        <w:numPr>
+          <w:ilvl w:val="0"/>
+          <w:numId w:val="15"/>
+        </w:numPr>
+      </w:pPr>
+      <w:r>
+        <w:t>After: 220,27</w:t>
+      </w:r>
+    </w:p>
+    <w:p>
+      <w:pPr>
+        <w:rPr>
+          <w:lang w:val="es-ES"/>
+        </w:rPr>
+      </w:pPr>
+      <w:r>
+        <w:rPr>
+          <w:lang w:val="es-ES"/>
+        </w:rPr>
+        <w:t>El resultado del Z-Test fue:</w:t>
+      </w:r>
+    </w:p>
+    <w:p>
+      <w:pPr>
+        <w:numPr>
+          <w:ilvl w:val="0"/>
+          <w:numId w:val="16"/>
+        </w:numPr>
+      </w:pPr>
+      <w:r>
+        <w:t>Valor z: -0,5906</w:t>
+      </w:r>
+    </w:p>
+    <w:p>
+      <w:pPr>
+        <w:numPr>
+          <w:ilvl w:val="0"/>
+          <w:numId w:val="16"/>
+        </w:numPr>
+        <w:rPr>
+          <w:lang w:val="es-ES"/>
+        </w:rPr>
+      </w:pPr>
+      <w:r>
+        <w:rPr>
+          <w:lang w:val="es-ES"/>
+        </w:rPr>
+        <w:t xml:space="preserve">Valor crítico (una cola, </w:t>
+      </w:r>
+      <w:r>
+        <w:t>α</w:t>
+      </w:r>
+      <w:r>
+        <w:rPr>
+          <w:lang w:val="es-ES"/>
+        </w:rPr>
+        <w:t xml:space="preserve"> = 0.05): 1,6449</w:t>
+      </w:r>
+    </w:p>
+    <w:p>
+      <w:pPr>
+        <w:numPr>
+          <w:ilvl w:val="0"/>
+          <w:numId w:val="16"/>
+        </w:numPr>
+      </w:pPr>
+      <w:r>
+        <w:t>p-valor (una cola): 0,2774</w:t>
+      </w:r>
+    </w:p>
+    <w:p>
+      <w:pPr>
+        <w:rPr>
+          <w:lang w:val="es-ES"/>
+        </w:rPr>
+      </w:pPr>
+      <w:r>
+        <w:rPr>
+          <w:lang w:val="es-ES"/>
+        </w:rPr>
+        <w:t>Dado que el p-valor es mayor que 0,05, no se puede rechazar la hipótesis nula. Por tanto, se concluye que no existen evidencias estadísticas suficientes para afirmar que el rendimiento del sistema haya mejorado tras la inclusión de índices.</w:t>
+      </w:r>
+    </w:p>
+    <w:p>
+      <w:pPr>
+        <w:rPr>
+          <w:lang w:val="es-ES"/>
+        </w:rPr>
+      </w:pPr>
+    </w:p>
+    <w:p>
+      <w:pPr>
+        <w:rPr>
+          <w:lang w:val="es-ES"/>
+        </w:rPr>
+      </w:pPr>
+      <w:r>
+        <w:rPr>
+          <w:lang w:val="es-ES"/>
+        </w:rPr>
+        <w:t xml:space="preserve">Ahora se va a mostrar la gráfica hecha con un pc de escritorio con 32 GB de Ram y un procesador Ryzen 7 5700x, que es más potente </w:t>
+      </w:r>
+      <w:r>
+        <w:rPr>
+          <w:lang w:val="es-ES"/>
+        </w:rPr>
+        <w:t>que el usado para las pruebas.</w:t>
+      </w:r>
+    </w:p>
+    <w:p>
+      <w:pPr>
+        <w:rPr>
+          <w:lang w:val="es-ES"/>
+        </w:rPr>
+      </w:pPr>
+      <w:r>
+        <w:rPr>
           <w:lang w:val="es-ES"/>
         </w:rPr>
         <w:drawing>
-          <wp:inline distT="0" distB="0" distL="0" distR="0" wp14:anchorId="5CFB9973" wp14:editId="1E038A5D">
-            <wp:extent cx="3856054" cy="3543607"/>
-            <wp:effectExtent l="0" t="0" r="0" b="0"/>
-            <wp:docPr id="154337753" name="Picture 3" descr="A table with numbers and a few letters&#10;&#10;AI-generated content may be incorrect."/>
+          <wp:inline distT="0" distB="0" distL="0" distR="0" wp14:anchorId="1EF6488D" wp14:editId="64F02596">
+            <wp:extent cx="5400040" cy="3176270"/>
+            <wp:effectExtent l="0" t="0" r="0" b="5080"/>
+            <wp:docPr id="1378984294" name="Picture 1" descr="A graph with orange and black text&#10;&#10;AI-generated content may be incorrect."/>
             <wp:cNvGraphicFramePr>
               <a:graphicFrameLocks xmlns:a="http://schemas.openxmlformats.org/drawingml/2006/main" noChangeAspect="1"/>
             </wp:cNvGraphicFramePr>
@@ -9248,17 +9902,11 @@
               <a:graphicData uri="http://schemas.openxmlformats.org/drawingml/2006/picture">
                 <pic:pic xmlns:pic="http://schemas.openxmlformats.org/drawingml/2006/picture">
                   <pic:nvPicPr>
-                    <pic:cNvPr id="154337753" name="Picture 3" descr="A table with numbers and a few letters&#10;&#10;AI-generated content may be incorrect."/>
+                    <pic:cNvPr id="1378984294" name="Picture 1" descr="A graph with orange and black text&#10;&#10;AI-generated content may be incorrect."/>
                     <pic:cNvPicPr/>
                   </pic:nvPicPr>
                   <pic:blipFill>
-                    <a:blip r:embed="rId8">
-                      <a:extLst>
-                        <a:ext uri="{28A0092B-C50C-407E-A947-70E740481C1C}">
-                          <a14:useLocalDpi xmlns:a14="http://schemas.microsoft.com/office/drawing/2010/main" val="0"/>
-                        </a:ext>
-                      </a:extLst>
-                    </a:blip>
+                    <a:blip r:embed="rId10"/>
                     <a:stretch>
                       <a:fillRect/>
                     </a:stretch>
@@ -9266,7 +9914,7 @@
                   <pic:spPr>
                     <a:xfrm>
                       <a:off x="0" y="0"/>
-                      <a:ext cx="3856054" cy="3543607"/>
+                      <a:ext cx="5400040" cy="3176270"/>
                     </a:xfrm>
                     <a:prstGeom prst="rect">
                       <a:avLst/>
@@ -9294,14 +9942,14 @@
       </w:pPr>
       <w:r>
         <w:rPr>
-          <w:noProof/>
-          <w:lang w:val="es-ES"/>
-        </w:rPr>
+          <w:lang w:val="es-ES"/>
+        </w:rPr>
+        <w:lastRenderedPageBreak/>
         <w:drawing>
-          <wp:inline distT="0" distB="0" distL="0" distR="0" wp14:anchorId="0BFF5C5B" wp14:editId="1B3ACDF5">
-            <wp:extent cx="3825572" cy="2255715"/>
+          <wp:inline distT="0" distB="0" distL="0" distR="0" wp14:anchorId="43B214B3" wp14:editId="6622D86D">
+            <wp:extent cx="3901778" cy="3048264"/>
             <wp:effectExtent l="0" t="0" r="3810" b="0"/>
-            <wp:docPr id="1853250670" name="Picture 4" descr="A screenshot of a table&#10;&#10;AI-generated content may be incorrect."/>
+            <wp:docPr id="1181735997" name="Picture 1" descr="A screenshot of a data sheet&#10;&#10;AI-generated content may be incorrect."/>
             <wp:cNvGraphicFramePr>
               <a:graphicFrameLocks xmlns:a="http://schemas.openxmlformats.org/drawingml/2006/main" noChangeAspect="1"/>
             </wp:cNvGraphicFramePr>
@@ -9309,17 +9957,11 @@
               <a:graphicData uri="http://schemas.openxmlformats.org/drawingml/2006/picture">
                 <pic:pic xmlns:pic="http://schemas.openxmlformats.org/drawingml/2006/picture">
                   <pic:nvPicPr>
-                    <pic:cNvPr id="1853250670" name="Picture 4" descr="A screenshot of a table&#10;&#10;AI-generated content may be incorrect."/>
+                    <pic:cNvPr id="1181735997" name="Picture 1" descr="A screenshot of a data sheet&#10;&#10;AI-generated content may be incorrect."/>
                     <pic:cNvPicPr/>
                   </pic:nvPicPr>
                   <pic:blipFill>
-                    <a:blip r:embed="rId9">
-                      <a:extLst>
-                        <a:ext uri="{28A0092B-C50C-407E-A947-70E740481C1C}">
-                          <a14:useLocalDpi xmlns:a14="http://schemas.microsoft.com/office/drawing/2010/main" val="0"/>
-                        </a:ext>
-                      </a:extLst>
-                    </a:blip>
+                    <a:blip r:embed="rId11"/>
                     <a:stretch>
                       <a:fillRect/>
                     </a:stretch>
@@ -9327,7 +9969,7 @@
                   <pic:spPr>
                     <a:xfrm>
                       <a:off x="0" y="0"/>
-                      <a:ext cx="3825572" cy="2255715"/>
+                      <a:ext cx="3901778" cy="3048264"/>
                     </a:xfrm>
                     <a:prstGeom prst="rect">
                       <a:avLst/>
@@ -9350,211 +9992,6 @@
     <w:p>
       <w:pPr>
         <w:rPr>
-          <w:lang w:val="es-ES"/>
-        </w:rPr>
-      </w:pPr>
-      <w:r>
-        <w:rPr>
-          <w:lang w:val="es-ES"/>
-        </w:rPr>
-        <w:t>A pesar de haber añadido índices, los resultados muestran que el rendimiento global apenas ha mejorado. De hecho, la media del tiempo de respuesta tras la optimización (16,27 ms) resulta ligeramente superior a la obtenida antes (16,24 ms), aunque la diferencia es mínima.</w:t>
-      </w:r>
-    </w:p>
-    <w:p>
-      <w:pPr>
-        <w:rPr>
-          <w:lang w:val="es-ES"/>
-        </w:rPr>
-      </w:pPr>
-      <w:r>
-        <w:rPr>
-          <w:lang w:val="es-ES"/>
-        </w:rPr>
-        <w:t>El intervalo de confianza del 95% calculado para los tiempos tras la optimización es [14,94 ms ; 17,91 ms], por lo que se cumple la condición de que el límite superior sea inferior a 1000 ms.</w:t>
-      </w:r>
-    </w:p>
-    <w:p>
-      <w:pPr>
-        <w:rPr>
-          <w:lang w:val="es-ES"/>
-        </w:rPr>
-      </w:pPr>
-      <w:r>
-        <w:rPr>
-          <w:lang w:val="es-ES"/>
-        </w:rPr>
-        <w:t>Además, se ha realizado un contraste de hipótesis (Z-Test a dos colas) entre los tiempos antes y después de aplicar los índices, obteniendo un p-valor de 0,975. Este valor es considerablemente superior al umbral de significación (</w:t>
-      </w:r>
-      <w:r>
-        <w:rPr>
-          <w:lang w:val="es-ES"/>
-        </w:rPr>
-        <w:t>a</w:t>
-      </w:r>
-      <w:r>
-        <w:rPr>
-          <w:lang w:val="es-ES"/>
-        </w:rPr>
-        <w:t>lpha</w:t>
-      </w:r>
-      <w:r>
-        <w:rPr>
-          <w:lang w:val="es-ES"/>
-        </w:rPr>
-        <w:t xml:space="preserve"> = 0,05), por lo que no se puede afirmar que exista una mejora significativa en el rendimiento tras la optimización.</w:t>
-      </w:r>
-    </w:p>
-    <w:p>
-      <w:pPr>
-        <w:rPr>
-          <w:lang w:val="es-ES"/>
-        </w:rPr>
-      </w:pPr>
-    </w:p>
-    <w:p>
-      <w:pPr>
-        <w:rPr>
-          <w:lang w:val="es-ES"/>
-        </w:rPr>
-      </w:pPr>
-      <w:r>
-        <w:rPr>
-          <w:lang w:val="es-ES"/>
-        </w:rPr>
-        <w:t xml:space="preserve">Ahora se va a mostrar la gráfica hecha con un pc de escritorio con 32 GB de Ram y un procesador Ryzen 7 5700x, que es más potente </w:t>
-      </w:r>
-      <w:r>
-        <w:rPr>
-          <w:lang w:val="es-ES"/>
-        </w:rPr>
-        <w:t>que el usado para las pruebas.</w:t>
-      </w:r>
-    </w:p>
-    <w:p>
-      <w:pPr>
-        <w:rPr>
-          <w:lang w:val="es-ES"/>
-        </w:rPr>
-      </w:pPr>
-      <w:r>
-        <w:rPr>
-          <w:noProof/>
-          <w:lang w:val="es-ES"/>
-        </w:rPr>
-        <w:drawing>
-          <wp:inline distT="0" distB="0" distL="0" distR="0" wp14:anchorId="400C4BE1" wp14:editId="63BCA3B4">
-            <wp:extent cx="5311600" cy="3139712"/>
-            <wp:effectExtent l="0" t="0" r="3810" b="3810"/>
-            <wp:docPr id="151591931" name="Picture 5" descr="A graph with text on it&#10;&#10;AI-generated content may be incorrect."/>
-            <wp:cNvGraphicFramePr>
-              <a:graphicFrameLocks xmlns:a="http://schemas.openxmlformats.org/drawingml/2006/main" noChangeAspect="1"/>
-            </wp:cNvGraphicFramePr>
-            <a:graphic xmlns:a="http://schemas.openxmlformats.org/drawingml/2006/main">
-              <a:graphicData uri="http://schemas.openxmlformats.org/drawingml/2006/picture">
-                <pic:pic xmlns:pic="http://schemas.openxmlformats.org/drawingml/2006/picture">
-                  <pic:nvPicPr>
-                    <pic:cNvPr id="151591931" name="Picture 5" descr="A graph with text on it&#10;&#10;AI-generated content may be incorrect."/>
-                    <pic:cNvPicPr/>
-                  </pic:nvPicPr>
-                  <pic:blipFill>
-                    <a:blip r:embed="rId10">
-                      <a:extLst>
-                        <a:ext uri="{28A0092B-C50C-407E-A947-70E740481C1C}">
-                          <a14:useLocalDpi xmlns:a14="http://schemas.microsoft.com/office/drawing/2010/main" val="0"/>
-                        </a:ext>
-                      </a:extLst>
-                    </a:blip>
-                    <a:stretch>
-                      <a:fillRect/>
-                    </a:stretch>
-                  </pic:blipFill>
-                  <pic:spPr>
-                    <a:xfrm>
-                      <a:off x="0" y="0"/>
-                      <a:ext cx="5311600" cy="3139712"/>
-                    </a:xfrm>
-                    <a:prstGeom prst="rect">
-                      <a:avLst/>
-                    </a:prstGeom>
-                  </pic:spPr>
-                </pic:pic>
-              </a:graphicData>
-            </a:graphic>
-          </wp:inline>
-        </w:drawing>
-      </w:r>
-    </w:p>
-    <w:p>
-      <w:pPr>
-        <w:rPr>
-          <w:lang w:val="es-ES"/>
-        </w:rPr>
-      </w:pPr>
-    </w:p>
-    <w:p>
-      <w:pPr>
-        <w:rPr>
-          <w:lang w:val="es-ES"/>
-        </w:rPr>
-      </w:pPr>
-      <w:r>
-        <w:rPr>
-          <w:noProof/>
-          <w:lang w:val="es-ES"/>
-        </w:rPr>
-        <w:drawing>
-          <wp:inline distT="0" distB="0" distL="0" distR="0" wp14:anchorId="4FF43C2D" wp14:editId="6AB4BCC7">
-            <wp:extent cx="3871295" cy="3025402"/>
-            <wp:effectExtent l="0" t="0" r="0" b="3810"/>
-            <wp:docPr id="1259662154" name="Picture 6" descr="A screenshot of a computer&#10;&#10;AI-generated content may be incorrect."/>
-            <wp:cNvGraphicFramePr>
-              <a:graphicFrameLocks xmlns:a="http://schemas.openxmlformats.org/drawingml/2006/main" noChangeAspect="1"/>
-            </wp:cNvGraphicFramePr>
-            <a:graphic xmlns:a="http://schemas.openxmlformats.org/drawingml/2006/main">
-              <a:graphicData uri="http://schemas.openxmlformats.org/drawingml/2006/picture">
-                <pic:pic xmlns:pic="http://schemas.openxmlformats.org/drawingml/2006/picture">
-                  <pic:nvPicPr>
-                    <pic:cNvPr id="1259662154" name="Picture 6" descr="A screenshot of a computer&#10;&#10;AI-generated content may be incorrect."/>
-                    <pic:cNvPicPr/>
-                  </pic:nvPicPr>
-                  <pic:blipFill>
-                    <a:blip r:embed="rId11">
-                      <a:extLst>
-                        <a:ext uri="{28A0092B-C50C-407E-A947-70E740481C1C}">
-                          <a14:useLocalDpi xmlns:a14="http://schemas.microsoft.com/office/drawing/2010/main" val="0"/>
-                        </a:ext>
-                      </a:extLst>
-                    </a:blip>
-                    <a:stretch>
-                      <a:fillRect/>
-                    </a:stretch>
-                  </pic:blipFill>
-                  <pic:spPr>
-                    <a:xfrm>
-                      <a:off x="0" y="0"/>
-                      <a:ext cx="3871295" cy="3025402"/>
-                    </a:xfrm>
-                    <a:prstGeom prst="rect">
-                      <a:avLst/>
-                    </a:prstGeom>
-                  </pic:spPr>
-                </pic:pic>
-              </a:graphicData>
-            </a:graphic>
-          </wp:inline>
-        </w:drawing>
-      </w:r>
-    </w:p>
-    <w:p>
-      <w:pPr>
-        <w:rPr>
-          <w:lang w:val="es-ES"/>
-        </w:rPr>
-      </w:pPr>
-    </w:p>
-    <w:p>
-      <w:pPr>
-        <w:rPr>
           <w:b/>
           <w:bCs/>
           <w:lang w:val="es-ES"/>
@@ -9666,6 +10103,7 @@
           <w:noProof/>
           <w:lang w:val="es-ES"/>
         </w:rPr>
+        <w:lastRenderedPageBreak/>
         <w:drawing>
           <wp:inline distT="0" distB="0" distL="0" distR="0" wp14:anchorId="0B874C1D" wp14:editId="122C61B8">
             <wp:extent cx="5400040" cy="1151890"/>
@@ -9970,6 +10408,7 @@
           <w:noProof/>
           <w:lang w:val="es-ES"/>
         </w:rPr>
+        <w:lastRenderedPageBreak/>
         <w:drawing>
           <wp:inline distT="0" distB="0" distL="0" distR="0" wp14:anchorId="491279EE" wp14:editId="39E17EBA">
             <wp:extent cx="5400040" cy="1087755"/>
@@ -10288,6 +10727,7 @@
           <w:bCs/>
           <w:noProof/>
         </w:rPr>
+        <w:lastRenderedPageBreak/>
         <w:drawing>
           <wp:inline distT="0" distB="0" distL="0" distR="0" wp14:anchorId="4F06A3F3" wp14:editId="4E9AC52E">
             <wp:extent cx="3200677" cy="777307"/>
@@ -10844,9 +11284,9 @@
     </w:lvl>
   </w:abstractNum>
   <w:abstractNum w:abstractNumId="3" w15:restartNumberingAfterBreak="0">
-    <w:nsid w:val="347D5514"/>
+    <w:nsid w:val="28015EE1"/>
     <w:multiLevelType w:val="multilevel"/>
-    <w:tmpl w:val="6F1AD5C8"/>
+    <w:tmpl w:val="6F5EFA72"/>
     <w:lvl w:ilvl="0">
       <w:start w:val="1"/>
       <w:numFmt w:val="bullet"/>
@@ -10993,9 +11433,9 @@
     </w:lvl>
   </w:abstractNum>
   <w:abstractNum w:abstractNumId="4" w15:restartNumberingAfterBreak="0">
-    <w:nsid w:val="3716152D"/>
+    <w:nsid w:val="347D5514"/>
     <w:multiLevelType w:val="multilevel"/>
-    <w:tmpl w:val="2C948C4E"/>
+    <w:tmpl w:val="6F1AD5C8"/>
     <w:lvl w:ilvl="0">
       <w:start w:val="1"/>
       <w:numFmt w:val="bullet"/>
@@ -11142,458 +11582,9 @@
     </w:lvl>
   </w:abstractNum>
   <w:abstractNum w:abstractNumId="5" w15:restartNumberingAfterBreak="0">
-    <w:nsid w:val="3C9F70DB"/>
-    <w:multiLevelType w:val="hybridMultilevel"/>
-    <w:tmpl w:val="F33E5D20"/>
-    <w:lvl w:ilvl="0" w:tplc="CC241BCE">
-      <w:numFmt w:val="bullet"/>
-      <w:lvlText w:val="-"/>
-      <w:lvlJc w:val="left"/>
-      <w:pPr>
-        <w:ind w:left="720" w:hanging="360"/>
-      </w:pPr>
-      <w:rPr>
-        <w:rFonts w:ascii="Aptos" w:eastAsiaTheme="minorHAnsi" w:hAnsi="Aptos" w:cstheme="minorBidi" w:hint="default"/>
-      </w:rPr>
-    </w:lvl>
-    <w:lvl w:ilvl="1" w:tplc="08090003" w:tentative="1">
-      <w:start w:val="1"/>
-      <w:numFmt w:val="bullet"/>
-      <w:lvlText w:val="o"/>
-      <w:lvlJc w:val="left"/>
-      <w:pPr>
-        <w:ind w:left="1440" w:hanging="360"/>
-      </w:pPr>
-      <w:rPr>
-        <w:rFonts w:ascii="Courier New" w:hAnsi="Courier New" w:cs="Courier New" w:hint="default"/>
-      </w:rPr>
-    </w:lvl>
-    <w:lvl w:ilvl="2" w:tplc="08090005" w:tentative="1">
-      <w:start w:val="1"/>
-      <w:numFmt w:val="bullet"/>
-      <w:lvlText w:val=""/>
-      <w:lvlJc w:val="left"/>
-      <w:pPr>
-        <w:ind w:left="2160" w:hanging="360"/>
-      </w:pPr>
-      <w:rPr>
-        <w:rFonts w:ascii="Wingdings" w:hAnsi="Wingdings" w:hint="default"/>
-      </w:rPr>
-    </w:lvl>
-    <w:lvl w:ilvl="3" w:tplc="08090001" w:tentative="1">
-      <w:start w:val="1"/>
-      <w:numFmt w:val="bullet"/>
-      <w:lvlText w:val=""/>
-      <w:lvlJc w:val="left"/>
-      <w:pPr>
-        <w:ind w:left="2880" w:hanging="360"/>
-      </w:pPr>
-      <w:rPr>
-        <w:rFonts w:ascii="Symbol" w:hAnsi="Symbol" w:hint="default"/>
-      </w:rPr>
-    </w:lvl>
-    <w:lvl w:ilvl="4" w:tplc="08090003" w:tentative="1">
-      <w:start w:val="1"/>
-      <w:numFmt w:val="bullet"/>
-      <w:lvlText w:val="o"/>
-      <w:lvlJc w:val="left"/>
-      <w:pPr>
-        <w:ind w:left="3600" w:hanging="360"/>
-      </w:pPr>
-      <w:rPr>
-        <w:rFonts w:ascii="Courier New" w:hAnsi="Courier New" w:cs="Courier New" w:hint="default"/>
-      </w:rPr>
-    </w:lvl>
-    <w:lvl w:ilvl="5" w:tplc="08090005" w:tentative="1">
-      <w:start w:val="1"/>
-      <w:numFmt w:val="bullet"/>
-      <w:lvlText w:val=""/>
-      <w:lvlJc w:val="left"/>
-      <w:pPr>
-        <w:ind w:left="4320" w:hanging="360"/>
-      </w:pPr>
-      <w:rPr>
-        <w:rFonts w:ascii="Wingdings" w:hAnsi="Wingdings" w:hint="default"/>
-      </w:rPr>
-    </w:lvl>
-    <w:lvl w:ilvl="6" w:tplc="08090001" w:tentative="1">
-      <w:start w:val="1"/>
-      <w:numFmt w:val="bullet"/>
-      <w:lvlText w:val=""/>
-      <w:lvlJc w:val="left"/>
-      <w:pPr>
-        <w:ind w:left="5040" w:hanging="360"/>
-      </w:pPr>
-      <w:rPr>
-        <w:rFonts w:ascii="Symbol" w:hAnsi="Symbol" w:hint="default"/>
-      </w:rPr>
-    </w:lvl>
-    <w:lvl w:ilvl="7" w:tplc="08090003" w:tentative="1">
-      <w:start w:val="1"/>
-      <w:numFmt w:val="bullet"/>
-      <w:lvlText w:val="o"/>
-      <w:lvlJc w:val="left"/>
-      <w:pPr>
-        <w:ind w:left="5760" w:hanging="360"/>
-      </w:pPr>
-      <w:rPr>
-        <w:rFonts w:ascii="Courier New" w:hAnsi="Courier New" w:cs="Courier New" w:hint="default"/>
-      </w:rPr>
-    </w:lvl>
-    <w:lvl w:ilvl="8" w:tplc="08090005" w:tentative="1">
-      <w:start w:val="1"/>
-      <w:numFmt w:val="bullet"/>
-      <w:lvlText w:val=""/>
-      <w:lvlJc w:val="left"/>
-      <w:pPr>
-        <w:ind w:left="6480" w:hanging="360"/>
-      </w:pPr>
-      <w:rPr>
-        <w:rFonts w:ascii="Wingdings" w:hAnsi="Wingdings" w:hint="default"/>
-      </w:rPr>
-    </w:lvl>
-  </w:abstractNum>
-  <w:abstractNum w:abstractNumId="6" w15:restartNumberingAfterBreak="0">
-    <w:nsid w:val="41534F8A"/>
-    <w:multiLevelType w:val="hybridMultilevel"/>
-    <w:tmpl w:val="47CA7140"/>
-    <w:lvl w:ilvl="0" w:tplc="0B9CBBD4">
-      <w:numFmt w:val="bullet"/>
-      <w:lvlText w:val="-"/>
-      <w:lvlJc w:val="left"/>
-      <w:pPr>
-        <w:ind w:left="720" w:hanging="360"/>
-      </w:pPr>
-      <w:rPr>
-        <w:rFonts w:ascii="Aptos" w:eastAsiaTheme="minorHAnsi" w:hAnsi="Aptos" w:cstheme="minorBidi" w:hint="default"/>
-      </w:rPr>
-    </w:lvl>
-    <w:lvl w:ilvl="1" w:tplc="08090003" w:tentative="1">
-      <w:start w:val="1"/>
-      <w:numFmt w:val="bullet"/>
-      <w:lvlText w:val="o"/>
-      <w:lvlJc w:val="left"/>
-      <w:pPr>
-        <w:ind w:left="1440" w:hanging="360"/>
-      </w:pPr>
-      <w:rPr>
-        <w:rFonts w:ascii="Courier New" w:hAnsi="Courier New" w:cs="Courier New" w:hint="default"/>
-      </w:rPr>
-    </w:lvl>
-    <w:lvl w:ilvl="2" w:tplc="08090005" w:tentative="1">
-      <w:start w:val="1"/>
-      <w:numFmt w:val="bullet"/>
-      <w:lvlText w:val=""/>
-      <w:lvlJc w:val="left"/>
-      <w:pPr>
-        <w:ind w:left="2160" w:hanging="360"/>
-      </w:pPr>
-      <w:rPr>
-        <w:rFonts w:ascii="Wingdings" w:hAnsi="Wingdings" w:hint="default"/>
-      </w:rPr>
-    </w:lvl>
-    <w:lvl w:ilvl="3" w:tplc="08090001" w:tentative="1">
-      <w:start w:val="1"/>
-      <w:numFmt w:val="bullet"/>
-      <w:lvlText w:val=""/>
-      <w:lvlJc w:val="left"/>
-      <w:pPr>
-        <w:ind w:left="2880" w:hanging="360"/>
-      </w:pPr>
-      <w:rPr>
-        <w:rFonts w:ascii="Symbol" w:hAnsi="Symbol" w:hint="default"/>
-      </w:rPr>
-    </w:lvl>
-    <w:lvl w:ilvl="4" w:tplc="08090003" w:tentative="1">
-      <w:start w:val="1"/>
-      <w:numFmt w:val="bullet"/>
-      <w:lvlText w:val="o"/>
-      <w:lvlJc w:val="left"/>
-      <w:pPr>
-        <w:ind w:left="3600" w:hanging="360"/>
-      </w:pPr>
-      <w:rPr>
-        <w:rFonts w:ascii="Courier New" w:hAnsi="Courier New" w:cs="Courier New" w:hint="default"/>
-      </w:rPr>
-    </w:lvl>
-    <w:lvl w:ilvl="5" w:tplc="08090005" w:tentative="1">
-      <w:start w:val="1"/>
-      <w:numFmt w:val="bullet"/>
-      <w:lvlText w:val=""/>
-      <w:lvlJc w:val="left"/>
-      <w:pPr>
-        <w:ind w:left="4320" w:hanging="360"/>
-      </w:pPr>
-      <w:rPr>
-        <w:rFonts w:ascii="Wingdings" w:hAnsi="Wingdings" w:hint="default"/>
-      </w:rPr>
-    </w:lvl>
-    <w:lvl w:ilvl="6" w:tplc="08090001" w:tentative="1">
-      <w:start w:val="1"/>
-      <w:numFmt w:val="bullet"/>
-      <w:lvlText w:val=""/>
-      <w:lvlJc w:val="left"/>
-      <w:pPr>
-        <w:ind w:left="5040" w:hanging="360"/>
-      </w:pPr>
-      <w:rPr>
-        <w:rFonts w:ascii="Symbol" w:hAnsi="Symbol" w:hint="default"/>
-      </w:rPr>
-    </w:lvl>
-    <w:lvl w:ilvl="7" w:tplc="08090003" w:tentative="1">
-      <w:start w:val="1"/>
-      <w:numFmt w:val="bullet"/>
-      <w:lvlText w:val="o"/>
-      <w:lvlJc w:val="left"/>
-      <w:pPr>
-        <w:ind w:left="5760" w:hanging="360"/>
-      </w:pPr>
-      <w:rPr>
-        <w:rFonts w:ascii="Courier New" w:hAnsi="Courier New" w:cs="Courier New" w:hint="default"/>
-      </w:rPr>
-    </w:lvl>
-    <w:lvl w:ilvl="8" w:tplc="08090005" w:tentative="1">
-      <w:start w:val="1"/>
-      <w:numFmt w:val="bullet"/>
-      <w:lvlText w:val=""/>
-      <w:lvlJc w:val="left"/>
-      <w:pPr>
-        <w:ind w:left="6480" w:hanging="360"/>
-      </w:pPr>
-      <w:rPr>
-        <w:rFonts w:ascii="Wingdings" w:hAnsi="Wingdings" w:hint="default"/>
-      </w:rPr>
-    </w:lvl>
-  </w:abstractNum>
-  <w:abstractNum w:abstractNumId="7" w15:restartNumberingAfterBreak="0">
-    <w:nsid w:val="43374FDA"/>
-    <w:multiLevelType w:val="hybridMultilevel"/>
-    <w:tmpl w:val="0428CBA6"/>
-    <w:lvl w:ilvl="0" w:tplc="018470A0">
-      <w:numFmt w:val="bullet"/>
-      <w:lvlText w:val="-"/>
-      <w:lvlJc w:val="left"/>
-      <w:pPr>
-        <w:ind w:left="1080" w:hanging="360"/>
-      </w:pPr>
-      <w:rPr>
-        <w:rFonts w:ascii="Aptos" w:eastAsiaTheme="minorHAnsi" w:hAnsi="Aptos" w:cstheme="minorBidi" w:hint="default"/>
-      </w:rPr>
-    </w:lvl>
-    <w:lvl w:ilvl="1" w:tplc="08090003" w:tentative="1">
-      <w:start w:val="1"/>
-      <w:numFmt w:val="bullet"/>
-      <w:lvlText w:val="o"/>
-      <w:lvlJc w:val="left"/>
-      <w:pPr>
-        <w:ind w:left="1800" w:hanging="360"/>
-      </w:pPr>
-      <w:rPr>
-        <w:rFonts w:ascii="Courier New" w:hAnsi="Courier New" w:cs="Courier New" w:hint="default"/>
-      </w:rPr>
-    </w:lvl>
-    <w:lvl w:ilvl="2" w:tplc="08090005" w:tentative="1">
-      <w:start w:val="1"/>
-      <w:numFmt w:val="bullet"/>
-      <w:lvlText w:val=""/>
-      <w:lvlJc w:val="left"/>
-      <w:pPr>
-        <w:ind w:left="2520" w:hanging="360"/>
-      </w:pPr>
-      <w:rPr>
-        <w:rFonts w:ascii="Wingdings" w:hAnsi="Wingdings" w:hint="default"/>
-      </w:rPr>
-    </w:lvl>
-    <w:lvl w:ilvl="3" w:tplc="08090001" w:tentative="1">
-      <w:start w:val="1"/>
-      <w:numFmt w:val="bullet"/>
-      <w:lvlText w:val=""/>
-      <w:lvlJc w:val="left"/>
-      <w:pPr>
-        <w:ind w:left="3240" w:hanging="360"/>
-      </w:pPr>
-      <w:rPr>
-        <w:rFonts w:ascii="Symbol" w:hAnsi="Symbol" w:hint="default"/>
-      </w:rPr>
-    </w:lvl>
-    <w:lvl w:ilvl="4" w:tplc="08090003" w:tentative="1">
-      <w:start w:val="1"/>
-      <w:numFmt w:val="bullet"/>
-      <w:lvlText w:val="o"/>
-      <w:lvlJc w:val="left"/>
-      <w:pPr>
-        <w:ind w:left="3960" w:hanging="360"/>
-      </w:pPr>
-      <w:rPr>
-        <w:rFonts w:ascii="Courier New" w:hAnsi="Courier New" w:cs="Courier New" w:hint="default"/>
-      </w:rPr>
-    </w:lvl>
-    <w:lvl w:ilvl="5" w:tplc="08090005" w:tentative="1">
-      <w:start w:val="1"/>
-      <w:numFmt w:val="bullet"/>
-      <w:lvlText w:val=""/>
-      <w:lvlJc w:val="left"/>
-      <w:pPr>
-        <w:ind w:left="4680" w:hanging="360"/>
-      </w:pPr>
-      <w:rPr>
-        <w:rFonts w:ascii="Wingdings" w:hAnsi="Wingdings" w:hint="default"/>
-      </w:rPr>
-    </w:lvl>
-    <w:lvl w:ilvl="6" w:tplc="08090001" w:tentative="1">
-      <w:start w:val="1"/>
-      <w:numFmt w:val="bullet"/>
-      <w:lvlText w:val=""/>
-      <w:lvlJc w:val="left"/>
-      <w:pPr>
-        <w:ind w:left="5400" w:hanging="360"/>
-      </w:pPr>
-      <w:rPr>
-        <w:rFonts w:ascii="Symbol" w:hAnsi="Symbol" w:hint="default"/>
-      </w:rPr>
-    </w:lvl>
-    <w:lvl w:ilvl="7" w:tplc="08090003" w:tentative="1">
-      <w:start w:val="1"/>
-      <w:numFmt w:val="bullet"/>
-      <w:lvlText w:val="o"/>
-      <w:lvlJc w:val="left"/>
-      <w:pPr>
-        <w:ind w:left="6120" w:hanging="360"/>
-      </w:pPr>
-      <w:rPr>
-        <w:rFonts w:ascii="Courier New" w:hAnsi="Courier New" w:cs="Courier New" w:hint="default"/>
-      </w:rPr>
-    </w:lvl>
-    <w:lvl w:ilvl="8" w:tplc="08090005" w:tentative="1">
-      <w:start w:val="1"/>
-      <w:numFmt w:val="bullet"/>
-      <w:lvlText w:val=""/>
-      <w:lvlJc w:val="left"/>
-      <w:pPr>
-        <w:ind w:left="6840" w:hanging="360"/>
-      </w:pPr>
-      <w:rPr>
-        <w:rFonts w:ascii="Wingdings" w:hAnsi="Wingdings" w:hint="default"/>
-      </w:rPr>
-    </w:lvl>
-  </w:abstractNum>
-  <w:abstractNum w:abstractNumId="8" w15:restartNumberingAfterBreak="0">
-    <w:nsid w:val="4350150C"/>
-    <w:multiLevelType w:val="hybridMultilevel"/>
-    <w:tmpl w:val="512A3248"/>
-    <w:lvl w:ilvl="0" w:tplc="08090001">
-      <w:start w:val="1"/>
-      <w:numFmt w:val="bullet"/>
-      <w:lvlText w:val=""/>
-      <w:lvlJc w:val="left"/>
-      <w:pPr>
-        <w:ind w:left="1440" w:hanging="360"/>
-      </w:pPr>
-      <w:rPr>
-        <w:rFonts w:ascii="Symbol" w:hAnsi="Symbol" w:hint="default"/>
-      </w:rPr>
-    </w:lvl>
-    <w:lvl w:ilvl="1" w:tplc="08090003" w:tentative="1">
-      <w:start w:val="1"/>
-      <w:numFmt w:val="bullet"/>
-      <w:lvlText w:val="o"/>
-      <w:lvlJc w:val="left"/>
-      <w:pPr>
-        <w:ind w:left="2160" w:hanging="360"/>
-      </w:pPr>
-      <w:rPr>
-        <w:rFonts w:ascii="Courier New" w:hAnsi="Courier New" w:cs="Courier New" w:hint="default"/>
-      </w:rPr>
-    </w:lvl>
-    <w:lvl w:ilvl="2" w:tplc="08090005" w:tentative="1">
-      <w:start w:val="1"/>
-      <w:numFmt w:val="bullet"/>
-      <w:lvlText w:val=""/>
-      <w:lvlJc w:val="left"/>
-      <w:pPr>
-        <w:ind w:left="2880" w:hanging="360"/>
-      </w:pPr>
-      <w:rPr>
-        <w:rFonts w:ascii="Wingdings" w:hAnsi="Wingdings" w:hint="default"/>
-      </w:rPr>
-    </w:lvl>
-    <w:lvl w:ilvl="3" w:tplc="08090001" w:tentative="1">
-      <w:start w:val="1"/>
-      <w:numFmt w:val="bullet"/>
-      <w:lvlText w:val=""/>
-      <w:lvlJc w:val="left"/>
-      <w:pPr>
-        <w:ind w:left="3600" w:hanging="360"/>
-      </w:pPr>
-      <w:rPr>
-        <w:rFonts w:ascii="Symbol" w:hAnsi="Symbol" w:hint="default"/>
-      </w:rPr>
-    </w:lvl>
-    <w:lvl w:ilvl="4" w:tplc="08090003" w:tentative="1">
-      <w:start w:val="1"/>
-      <w:numFmt w:val="bullet"/>
-      <w:lvlText w:val="o"/>
-      <w:lvlJc w:val="left"/>
-      <w:pPr>
-        <w:ind w:left="4320" w:hanging="360"/>
-      </w:pPr>
-      <w:rPr>
-        <w:rFonts w:ascii="Courier New" w:hAnsi="Courier New" w:cs="Courier New" w:hint="default"/>
-      </w:rPr>
-    </w:lvl>
-    <w:lvl w:ilvl="5" w:tplc="08090005" w:tentative="1">
-      <w:start w:val="1"/>
-      <w:numFmt w:val="bullet"/>
-      <w:lvlText w:val=""/>
-      <w:lvlJc w:val="left"/>
-      <w:pPr>
-        <w:ind w:left="5040" w:hanging="360"/>
-      </w:pPr>
-      <w:rPr>
-        <w:rFonts w:ascii="Wingdings" w:hAnsi="Wingdings" w:hint="default"/>
-      </w:rPr>
-    </w:lvl>
-    <w:lvl w:ilvl="6" w:tplc="08090001" w:tentative="1">
-      <w:start w:val="1"/>
-      <w:numFmt w:val="bullet"/>
-      <w:lvlText w:val=""/>
-      <w:lvlJc w:val="left"/>
-      <w:pPr>
-        <w:ind w:left="5760" w:hanging="360"/>
-      </w:pPr>
-      <w:rPr>
-        <w:rFonts w:ascii="Symbol" w:hAnsi="Symbol" w:hint="default"/>
-      </w:rPr>
-    </w:lvl>
-    <w:lvl w:ilvl="7" w:tplc="08090003" w:tentative="1">
-      <w:start w:val="1"/>
-      <w:numFmt w:val="bullet"/>
-      <w:lvlText w:val="o"/>
-      <w:lvlJc w:val="left"/>
-      <w:pPr>
-        <w:ind w:left="6480" w:hanging="360"/>
-      </w:pPr>
-      <w:rPr>
-        <w:rFonts w:ascii="Courier New" w:hAnsi="Courier New" w:cs="Courier New" w:hint="default"/>
-      </w:rPr>
-    </w:lvl>
-    <w:lvl w:ilvl="8" w:tplc="08090005" w:tentative="1">
-      <w:start w:val="1"/>
-      <w:numFmt w:val="bullet"/>
-      <w:lvlText w:val=""/>
-      <w:lvlJc w:val="left"/>
-      <w:pPr>
-        <w:ind w:left="7200" w:hanging="360"/>
-      </w:pPr>
-      <w:rPr>
-        <w:rFonts w:ascii="Wingdings" w:hAnsi="Wingdings" w:hint="default"/>
-      </w:rPr>
-    </w:lvl>
-  </w:abstractNum>
-  <w:abstractNum w:abstractNumId="9" w15:restartNumberingAfterBreak="0">
-    <w:nsid w:val="5F6D1663"/>
+    <w:nsid w:val="3716152D"/>
     <w:multiLevelType w:val="multilevel"/>
-    <w:tmpl w:val="26D4EB8C"/>
+    <w:tmpl w:val="2C948C4E"/>
     <w:lvl w:ilvl="0">
       <w:start w:val="1"/>
       <w:numFmt w:val="bullet"/>
@@ -11739,7 +11730,903 @@
       </w:rPr>
     </w:lvl>
   </w:abstractNum>
+  <w:abstractNum w:abstractNumId="6" w15:restartNumberingAfterBreak="0">
+    <w:nsid w:val="3C9F70DB"/>
+    <w:multiLevelType w:val="hybridMultilevel"/>
+    <w:tmpl w:val="F33E5D20"/>
+    <w:lvl w:ilvl="0" w:tplc="CC241BCE">
+      <w:numFmt w:val="bullet"/>
+      <w:lvlText w:val="-"/>
+      <w:lvlJc w:val="left"/>
+      <w:pPr>
+        <w:ind w:left="720" w:hanging="360"/>
+      </w:pPr>
+      <w:rPr>
+        <w:rFonts w:ascii="Aptos" w:eastAsiaTheme="minorHAnsi" w:hAnsi="Aptos" w:cstheme="minorBidi" w:hint="default"/>
+      </w:rPr>
+    </w:lvl>
+    <w:lvl w:ilvl="1" w:tplc="08090003" w:tentative="1">
+      <w:start w:val="1"/>
+      <w:numFmt w:val="bullet"/>
+      <w:lvlText w:val="o"/>
+      <w:lvlJc w:val="left"/>
+      <w:pPr>
+        <w:ind w:left="1440" w:hanging="360"/>
+      </w:pPr>
+      <w:rPr>
+        <w:rFonts w:ascii="Courier New" w:hAnsi="Courier New" w:cs="Courier New" w:hint="default"/>
+      </w:rPr>
+    </w:lvl>
+    <w:lvl w:ilvl="2" w:tplc="08090005" w:tentative="1">
+      <w:start w:val="1"/>
+      <w:numFmt w:val="bullet"/>
+      <w:lvlText w:val=""/>
+      <w:lvlJc w:val="left"/>
+      <w:pPr>
+        <w:ind w:left="2160" w:hanging="360"/>
+      </w:pPr>
+      <w:rPr>
+        <w:rFonts w:ascii="Wingdings" w:hAnsi="Wingdings" w:hint="default"/>
+      </w:rPr>
+    </w:lvl>
+    <w:lvl w:ilvl="3" w:tplc="08090001" w:tentative="1">
+      <w:start w:val="1"/>
+      <w:numFmt w:val="bullet"/>
+      <w:lvlText w:val=""/>
+      <w:lvlJc w:val="left"/>
+      <w:pPr>
+        <w:ind w:left="2880" w:hanging="360"/>
+      </w:pPr>
+      <w:rPr>
+        <w:rFonts w:ascii="Symbol" w:hAnsi="Symbol" w:hint="default"/>
+      </w:rPr>
+    </w:lvl>
+    <w:lvl w:ilvl="4" w:tplc="08090003" w:tentative="1">
+      <w:start w:val="1"/>
+      <w:numFmt w:val="bullet"/>
+      <w:lvlText w:val="o"/>
+      <w:lvlJc w:val="left"/>
+      <w:pPr>
+        <w:ind w:left="3600" w:hanging="360"/>
+      </w:pPr>
+      <w:rPr>
+        <w:rFonts w:ascii="Courier New" w:hAnsi="Courier New" w:cs="Courier New" w:hint="default"/>
+      </w:rPr>
+    </w:lvl>
+    <w:lvl w:ilvl="5" w:tplc="08090005" w:tentative="1">
+      <w:start w:val="1"/>
+      <w:numFmt w:val="bullet"/>
+      <w:lvlText w:val=""/>
+      <w:lvlJc w:val="left"/>
+      <w:pPr>
+        <w:ind w:left="4320" w:hanging="360"/>
+      </w:pPr>
+      <w:rPr>
+        <w:rFonts w:ascii="Wingdings" w:hAnsi="Wingdings" w:hint="default"/>
+      </w:rPr>
+    </w:lvl>
+    <w:lvl w:ilvl="6" w:tplc="08090001" w:tentative="1">
+      <w:start w:val="1"/>
+      <w:numFmt w:val="bullet"/>
+      <w:lvlText w:val=""/>
+      <w:lvlJc w:val="left"/>
+      <w:pPr>
+        <w:ind w:left="5040" w:hanging="360"/>
+      </w:pPr>
+      <w:rPr>
+        <w:rFonts w:ascii="Symbol" w:hAnsi="Symbol" w:hint="default"/>
+      </w:rPr>
+    </w:lvl>
+    <w:lvl w:ilvl="7" w:tplc="08090003" w:tentative="1">
+      <w:start w:val="1"/>
+      <w:numFmt w:val="bullet"/>
+      <w:lvlText w:val="o"/>
+      <w:lvlJc w:val="left"/>
+      <w:pPr>
+        <w:ind w:left="5760" w:hanging="360"/>
+      </w:pPr>
+      <w:rPr>
+        <w:rFonts w:ascii="Courier New" w:hAnsi="Courier New" w:cs="Courier New" w:hint="default"/>
+      </w:rPr>
+    </w:lvl>
+    <w:lvl w:ilvl="8" w:tplc="08090005" w:tentative="1">
+      <w:start w:val="1"/>
+      <w:numFmt w:val="bullet"/>
+      <w:lvlText w:val=""/>
+      <w:lvlJc w:val="left"/>
+      <w:pPr>
+        <w:ind w:left="6480" w:hanging="360"/>
+      </w:pPr>
+      <w:rPr>
+        <w:rFonts w:ascii="Wingdings" w:hAnsi="Wingdings" w:hint="default"/>
+      </w:rPr>
+    </w:lvl>
+  </w:abstractNum>
+  <w:abstractNum w:abstractNumId="7" w15:restartNumberingAfterBreak="0">
+    <w:nsid w:val="41534F8A"/>
+    <w:multiLevelType w:val="hybridMultilevel"/>
+    <w:tmpl w:val="47CA7140"/>
+    <w:lvl w:ilvl="0" w:tplc="0B9CBBD4">
+      <w:numFmt w:val="bullet"/>
+      <w:lvlText w:val="-"/>
+      <w:lvlJc w:val="left"/>
+      <w:pPr>
+        <w:ind w:left="720" w:hanging="360"/>
+      </w:pPr>
+      <w:rPr>
+        <w:rFonts w:ascii="Aptos" w:eastAsiaTheme="minorHAnsi" w:hAnsi="Aptos" w:cstheme="minorBidi" w:hint="default"/>
+      </w:rPr>
+    </w:lvl>
+    <w:lvl w:ilvl="1" w:tplc="08090003" w:tentative="1">
+      <w:start w:val="1"/>
+      <w:numFmt w:val="bullet"/>
+      <w:lvlText w:val="o"/>
+      <w:lvlJc w:val="left"/>
+      <w:pPr>
+        <w:ind w:left="1440" w:hanging="360"/>
+      </w:pPr>
+      <w:rPr>
+        <w:rFonts w:ascii="Courier New" w:hAnsi="Courier New" w:cs="Courier New" w:hint="default"/>
+      </w:rPr>
+    </w:lvl>
+    <w:lvl w:ilvl="2" w:tplc="08090005" w:tentative="1">
+      <w:start w:val="1"/>
+      <w:numFmt w:val="bullet"/>
+      <w:lvlText w:val=""/>
+      <w:lvlJc w:val="left"/>
+      <w:pPr>
+        <w:ind w:left="2160" w:hanging="360"/>
+      </w:pPr>
+      <w:rPr>
+        <w:rFonts w:ascii="Wingdings" w:hAnsi="Wingdings" w:hint="default"/>
+      </w:rPr>
+    </w:lvl>
+    <w:lvl w:ilvl="3" w:tplc="08090001" w:tentative="1">
+      <w:start w:val="1"/>
+      <w:numFmt w:val="bullet"/>
+      <w:lvlText w:val=""/>
+      <w:lvlJc w:val="left"/>
+      <w:pPr>
+        <w:ind w:left="2880" w:hanging="360"/>
+      </w:pPr>
+      <w:rPr>
+        <w:rFonts w:ascii="Symbol" w:hAnsi="Symbol" w:hint="default"/>
+      </w:rPr>
+    </w:lvl>
+    <w:lvl w:ilvl="4" w:tplc="08090003" w:tentative="1">
+      <w:start w:val="1"/>
+      <w:numFmt w:val="bullet"/>
+      <w:lvlText w:val="o"/>
+      <w:lvlJc w:val="left"/>
+      <w:pPr>
+        <w:ind w:left="3600" w:hanging="360"/>
+      </w:pPr>
+      <w:rPr>
+        <w:rFonts w:ascii="Courier New" w:hAnsi="Courier New" w:cs="Courier New" w:hint="default"/>
+      </w:rPr>
+    </w:lvl>
+    <w:lvl w:ilvl="5" w:tplc="08090005" w:tentative="1">
+      <w:start w:val="1"/>
+      <w:numFmt w:val="bullet"/>
+      <w:lvlText w:val=""/>
+      <w:lvlJc w:val="left"/>
+      <w:pPr>
+        <w:ind w:left="4320" w:hanging="360"/>
+      </w:pPr>
+      <w:rPr>
+        <w:rFonts w:ascii="Wingdings" w:hAnsi="Wingdings" w:hint="default"/>
+      </w:rPr>
+    </w:lvl>
+    <w:lvl w:ilvl="6" w:tplc="08090001" w:tentative="1">
+      <w:start w:val="1"/>
+      <w:numFmt w:val="bullet"/>
+      <w:lvlText w:val=""/>
+      <w:lvlJc w:val="left"/>
+      <w:pPr>
+        <w:ind w:left="5040" w:hanging="360"/>
+      </w:pPr>
+      <w:rPr>
+        <w:rFonts w:ascii="Symbol" w:hAnsi="Symbol" w:hint="default"/>
+      </w:rPr>
+    </w:lvl>
+    <w:lvl w:ilvl="7" w:tplc="08090003" w:tentative="1">
+      <w:start w:val="1"/>
+      <w:numFmt w:val="bullet"/>
+      <w:lvlText w:val="o"/>
+      <w:lvlJc w:val="left"/>
+      <w:pPr>
+        <w:ind w:left="5760" w:hanging="360"/>
+      </w:pPr>
+      <w:rPr>
+        <w:rFonts w:ascii="Courier New" w:hAnsi="Courier New" w:cs="Courier New" w:hint="default"/>
+      </w:rPr>
+    </w:lvl>
+    <w:lvl w:ilvl="8" w:tplc="08090005" w:tentative="1">
+      <w:start w:val="1"/>
+      <w:numFmt w:val="bullet"/>
+      <w:lvlText w:val=""/>
+      <w:lvlJc w:val="left"/>
+      <w:pPr>
+        <w:ind w:left="6480" w:hanging="360"/>
+      </w:pPr>
+      <w:rPr>
+        <w:rFonts w:ascii="Wingdings" w:hAnsi="Wingdings" w:hint="default"/>
+      </w:rPr>
+    </w:lvl>
+  </w:abstractNum>
+  <w:abstractNum w:abstractNumId="8" w15:restartNumberingAfterBreak="0">
+    <w:nsid w:val="43374FDA"/>
+    <w:multiLevelType w:val="hybridMultilevel"/>
+    <w:tmpl w:val="0428CBA6"/>
+    <w:lvl w:ilvl="0" w:tplc="018470A0">
+      <w:numFmt w:val="bullet"/>
+      <w:lvlText w:val="-"/>
+      <w:lvlJc w:val="left"/>
+      <w:pPr>
+        <w:ind w:left="1080" w:hanging="360"/>
+      </w:pPr>
+      <w:rPr>
+        <w:rFonts w:ascii="Aptos" w:eastAsiaTheme="minorHAnsi" w:hAnsi="Aptos" w:cstheme="minorBidi" w:hint="default"/>
+      </w:rPr>
+    </w:lvl>
+    <w:lvl w:ilvl="1" w:tplc="08090003" w:tentative="1">
+      <w:start w:val="1"/>
+      <w:numFmt w:val="bullet"/>
+      <w:lvlText w:val="o"/>
+      <w:lvlJc w:val="left"/>
+      <w:pPr>
+        <w:ind w:left="1800" w:hanging="360"/>
+      </w:pPr>
+      <w:rPr>
+        <w:rFonts w:ascii="Courier New" w:hAnsi="Courier New" w:cs="Courier New" w:hint="default"/>
+      </w:rPr>
+    </w:lvl>
+    <w:lvl w:ilvl="2" w:tplc="08090005" w:tentative="1">
+      <w:start w:val="1"/>
+      <w:numFmt w:val="bullet"/>
+      <w:lvlText w:val=""/>
+      <w:lvlJc w:val="left"/>
+      <w:pPr>
+        <w:ind w:left="2520" w:hanging="360"/>
+      </w:pPr>
+      <w:rPr>
+        <w:rFonts w:ascii="Wingdings" w:hAnsi="Wingdings" w:hint="default"/>
+      </w:rPr>
+    </w:lvl>
+    <w:lvl w:ilvl="3" w:tplc="08090001" w:tentative="1">
+      <w:start w:val="1"/>
+      <w:numFmt w:val="bullet"/>
+      <w:lvlText w:val=""/>
+      <w:lvlJc w:val="left"/>
+      <w:pPr>
+        <w:ind w:left="3240" w:hanging="360"/>
+      </w:pPr>
+      <w:rPr>
+        <w:rFonts w:ascii="Symbol" w:hAnsi="Symbol" w:hint="default"/>
+      </w:rPr>
+    </w:lvl>
+    <w:lvl w:ilvl="4" w:tplc="08090003" w:tentative="1">
+      <w:start w:val="1"/>
+      <w:numFmt w:val="bullet"/>
+      <w:lvlText w:val="o"/>
+      <w:lvlJc w:val="left"/>
+      <w:pPr>
+        <w:ind w:left="3960" w:hanging="360"/>
+      </w:pPr>
+      <w:rPr>
+        <w:rFonts w:ascii="Courier New" w:hAnsi="Courier New" w:cs="Courier New" w:hint="default"/>
+      </w:rPr>
+    </w:lvl>
+    <w:lvl w:ilvl="5" w:tplc="08090005" w:tentative="1">
+      <w:start w:val="1"/>
+      <w:numFmt w:val="bullet"/>
+      <w:lvlText w:val=""/>
+      <w:lvlJc w:val="left"/>
+      <w:pPr>
+        <w:ind w:left="4680" w:hanging="360"/>
+      </w:pPr>
+      <w:rPr>
+        <w:rFonts w:ascii="Wingdings" w:hAnsi="Wingdings" w:hint="default"/>
+      </w:rPr>
+    </w:lvl>
+    <w:lvl w:ilvl="6" w:tplc="08090001" w:tentative="1">
+      <w:start w:val="1"/>
+      <w:numFmt w:val="bullet"/>
+      <w:lvlText w:val=""/>
+      <w:lvlJc w:val="left"/>
+      <w:pPr>
+        <w:ind w:left="5400" w:hanging="360"/>
+      </w:pPr>
+      <w:rPr>
+        <w:rFonts w:ascii="Symbol" w:hAnsi="Symbol" w:hint="default"/>
+      </w:rPr>
+    </w:lvl>
+    <w:lvl w:ilvl="7" w:tplc="08090003" w:tentative="1">
+      <w:start w:val="1"/>
+      <w:numFmt w:val="bullet"/>
+      <w:lvlText w:val="o"/>
+      <w:lvlJc w:val="left"/>
+      <w:pPr>
+        <w:ind w:left="6120" w:hanging="360"/>
+      </w:pPr>
+      <w:rPr>
+        <w:rFonts w:ascii="Courier New" w:hAnsi="Courier New" w:cs="Courier New" w:hint="default"/>
+      </w:rPr>
+    </w:lvl>
+    <w:lvl w:ilvl="8" w:tplc="08090005" w:tentative="1">
+      <w:start w:val="1"/>
+      <w:numFmt w:val="bullet"/>
+      <w:lvlText w:val=""/>
+      <w:lvlJc w:val="left"/>
+      <w:pPr>
+        <w:ind w:left="6840" w:hanging="360"/>
+      </w:pPr>
+      <w:rPr>
+        <w:rFonts w:ascii="Wingdings" w:hAnsi="Wingdings" w:hint="default"/>
+      </w:rPr>
+    </w:lvl>
+  </w:abstractNum>
+  <w:abstractNum w:abstractNumId="9" w15:restartNumberingAfterBreak="0">
+    <w:nsid w:val="4350150C"/>
+    <w:multiLevelType w:val="hybridMultilevel"/>
+    <w:tmpl w:val="512A3248"/>
+    <w:lvl w:ilvl="0" w:tplc="08090001">
+      <w:start w:val="1"/>
+      <w:numFmt w:val="bullet"/>
+      <w:lvlText w:val=""/>
+      <w:lvlJc w:val="left"/>
+      <w:pPr>
+        <w:ind w:left="1440" w:hanging="360"/>
+      </w:pPr>
+      <w:rPr>
+        <w:rFonts w:ascii="Symbol" w:hAnsi="Symbol" w:hint="default"/>
+      </w:rPr>
+    </w:lvl>
+    <w:lvl w:ilvl="1" w:tplc="08090003" w:tentative="1">
+      <w:start w:val="1"/>
+      <w:numFmt w:val="bullet"/>
+      <w:lvlText w:val="o"/>
+      <w:lvlJc w:val="left"/>
+      <w:pPr>
+        <w:ind w:left="2160" w:hanging="360"/>
+      </w:pPr>
+      <w:rPr>
+        <w:rFonts w:ascii="Courier New" w:hAnsi="Courier New" w:cs="Courier New" w:hint="default"/>
+      </w:rPr>
+    </w:lvl>
+    <w:lvl w:ilvl="2" w:tplc="08090005" w:tentative="1">
+      <w:start w:val="1"/>
+      <w:numFmt w:val="bullet"/>
+      <w:lvlText w:val=""/>
+      <w:lvlJc w:val="left"/>
+      <w:pPr>
+        <w:ind w:left="2880" w:hanging="360"/>
+      </w:pPr>
+      <w:rPr>
+        <w:rFonts w:ascii="Wingdings" w:hAnsi="Wingdings" w:hint="default"/>
+      </w:rPr>
+    </w:lvl>
+    <w:lvl w:ilvl="3" w:tplc="08090001" w:tentative="1">
+      <w:start w:val="1"/>
+      <w:numFmt w:val="bullet"/>
+      <w:lvlText w:val=""/>
+      <w:lvlJc w:val="left"/>
+      <w:pPr>
+        <w:ind w:left="3600" w:hanging="360"/>
+      </w:pPr>
+      <w:rPr>
+        <w:rFonts w:ascii="Symbol" w:hAnsi="Symbol" w:hint="default"/>
+      </w:rPr>
+    </w:lvl>
+    <w:lvl w:ilvl="4" w:tplc="08090003" w:tentative="1">
+      <w:start w:val="1"/>
+      <w:numFmt w:val="bullet"/>
+      <w:lvlText w:val="o"/>
+      <w:lvlJc w:val="left"/>
+      <w:pPr>
+        <w:ind w:left="4320" w:hanging="360"/>
+      </w:pPr>
+      <w:rPr>
+        <w:rFonts w:ascii="Courier New" w:hAnsi="Courier New" w:cs="Courier New" w:hint="default"/>
+      </w:rPr>
+    </w:lvl>
+    <w:lvl w:ilvl="5" w:tplc="08090005" w:tentative="1">
+      <w:start w:val="1"/>
+      <w:numFmt w:val="bullet"/>
+      <w:lvlText w:val=""/>
+      <w:lvlJc w:val="left"/>
+      <w:pPr>
+        <w:ind w:left="5040" w:hanging="360"/>
+      </w:pPr>
+      <w:rPr>
+        <w:rFonts w:ascii="Wingdings" w:hAnsi="Wingdings" w:hint="default"/>
+      </w:rPr>
+    </w:lvl>
+    <w:lvl w:ilvl="6" w:tplc="08090001" w:tentative="1">
+      <w:start w:val="1"/>
+      <w:numFmt w:val="bullet"/>
+      <w:lvlText w:val=""/>
+      <w:lvlJc w:val="left"/>
+      <w:pPr>
+        <w:ind w:left="5760" w:hanging="360"/>
+      </w:pPr>
+      <w:rPr>
+        <w:rFonts w:ascii="Symbol" w:hAnsi="Symbol" w:hint="default"/>
+      </w:rPr>
+    </w:lvl>
+    <w:lvl w:ilvl="7" w:tplc="08090003" w:tentative="1">
+      <w:start w:val="1"/>
+      <w:numFmt w:val="bullet"/>
+      <w:lvlText w:val="o"/>
+      <w:lvlJc w:val="left"/>
+      <w:pPr>
+        <w:ind w:left="6480" w:hanging="360"/>
+      </w:pPr>
+      <w:rPr>
+        <w:rFonts w:ascii="Courier New" w:hAnsi="Courier New" w:cs="Courier New" w:hint="default"/>
+      </w:rPr>
+    </w:lvl>
+    <w:lvl w:ilvl="8" w:tplc="08090005" w:tentative="1">
+      <w:start w:val="1"/>
+      <w:numFmt w:val="bullet"/>
+      <w:lvlText w:val=""/>
+      <w:lvlJc w:val="left"/>
+      <w:pPr>
+        <w:ind w:left="7200" w:hanging="360"/>
+      </w:pPr>
+      <w:rPr>
+        <w:rFonts w:ascii="Wingdings" w:hAnsi="Wingdings" w:hint="default"/>
+      </w:rPr>
+    </w:lvl>
+  </w:abstractNum>
   <w:abstractNum w:abstractNumId="10" w15:restartNumberingAfterBreak="0">
+    <w:nsid w:val="4E7654B9"/>
+    <w:multiLevelType w:val="multilevel"/>
+    <w:tmpl w:val="2D16F28E"/>
+    <w:lvl w:ilvl="0">
+      <w:start w:val="1"/>
+      <w:numFmt w:val="bullet"/>
+      <w:lvlText w:val=""/>
+      <w:lvlJc w:val="left"/>
+      <w:pPr>
+        <w:tabs>
+          <w:tab w:val="num" w:pos="720"/>
+        </w:tabs>
+        <w:ind w:left="720" w:hanging="360"/>
+      </w:pPr>
+      <w:rPr>
+        <w:rFonts w:ascii="Symbol" w:hAnsi="Symbol" w:hint="default"/>
+        <w:sz w:val="20"/>
+      </w:rPr>
+    </w:lvl>
+    <w:lvl w:ilvl="1" w:tentative="1">
+      <w:start w:val="1"/>
+      <w:numFmt w:val="bullet"/>
+      <w:lvlText w:val="o"/>
+      <w:lvlJc w:val="left"/>
+      <w:pPr>
+        <w:tabs>
+          <w:tab w:val="num" w:pos="1440"/>
+        </w:tabs>
+        <w:ind w:left="1440" w:hanging="360"/>
+      </w:pPr>
+      <w:rPr>
+        <w:rFonts w:ascii="Courier New" w:hAnsi="Courier New" w:hint="default"/>
+        <w:sz w:val="20"/>
+      </w:rPr>
+    </w:lvl>
+    <w:lvl w:ilvl="2" w:tentative="1">
+      <w:start w:val="1"/>
+      <w:numFmt w:val="bullet"/>
+      <w:lvlText w:val=""/>
+      <w:lvlJc w:val="left"/>
+      <w:pPr>
+        <w:tabs>
+          <w:tab w:val="num" w:pos="2160"/>
+        </w:tabs>
+        <w:ind w:left="2160" w:hanging="360"/>
+      </w:pPr>
+      <w:rPr>
+        <w:rFonts w:ascii="Wingdings" w:hAnsi="Wingdings" w:hint="default"/>
+        <w:sz w:val="20"/>
+      </w:rPr>
+    </w:lvl>
+    <w:lvl w:ilvl="3" w:tentative="1">
+      <w:start w:val="1"/>
+      <w:numFmt w:val="bullet"/>
+      <w:lvlText w:val=""/>
+      <w:lvlJc w:val="left"/>
+      <w:pPr>
+        <w:tabs>
+          <w:tab w:val="num" w:pos="2880"/>
+        </w:tabs>
+        <w:ind w:left="2880" w:hanging="360"/>
+      </w:pPr>
+      <w:rPr>
+        <w:rFonts w:ascii="Wingdings" w:hAnsi="Wingdings" w:hint="default"/>
+        <w:sz w:val="20"/>
+      </w:rPr>
+    </w:lvl>
+    <w:lvl w:ilvl="4" w:tentative="1">
+      <w:start w:val="1"/>
+      <w:numFmt w:val="bullet"/>
+      <w:lvlText w:val=""/>
+      <w:lvlJc w:val="left"/>
+      <w:pPr>
+        <w:tabs>
+          <w:tab w:val="num" w:pos="3600"/>
+        </w:tabs>
+        <w:ind w:left="3600" w:hanging="360"/>
+      </w:pPr>
+      <w:rPr>
+        <w:rFonts w:ascii="Wingdings" w:hAnsi="Wingdings" w:hint="default"/>
+        <w:sz w:val="20"/>
+      </w:rPr>
+    </w:lvl>
+    <w:lvl w:ilvl="5" w:tentative="1">
+      <w:start w:val="1"/>
+      <w:numFmt w:val="bullet"/>
+      <w:lvlText w:val=""/>
+      <w:lvlJc w:val="left"/>
+      <w:pPr>
+        <w:tabs>
+          <w:tab w:val="num" w:pos="4320"/>
+        </w:tabs>
+        <w:ind w:left="4320" w:hanging="360"/>
+      </w:pPr>
+      <w:rPr>
+        <w:rFonts w:ascii="Wingdings" w:hAnsi="Wingdings" w:hint="default"/>
+        <w:sz w:val="20"/>
+      </w:rPr>
+    </w:lvl>
+    <w:lvl w:ilvl="6" w:tentative="1">
+      <w:start w:val="1"/>
+      <w:numFmt w:val="bullet"/>
+      <w:lvlText w:val=""/>
+      <w:lvlJc w:val="left"/>
+      <w:pPr>
+        <w:tabs>
+          <w:tab w:val="num" w:pos="5040"/>
+        </w:tabs>
+        <w:ind w:left="5040" w:hanging="360"/>
+      </w:pPr>
+      <w:rPr>
+        <w:rFonts w:ascii="Wingdings" w:hAnsi="Wingdings" w:hint="default"/>
+        <w:sz w:val="20"/>
+      </w:rPr>
+    </w:lvl>
+    <w:lvl w:ilvl="7" w:tentative="1">
+      <w:start w:val="1"/>
+      <w:numFmt w:val="bullet"/>
+      <w:lvlText w:val=""/>
+      <w:lvlJc w:val="left"/>
+      <w:pPr>
+        <w:tabs>
+          <w:tab w:val="num" w:pos="5760"/>
+        </w:tabs>
+        <w:ind w:left="5760" w:hanging="360"/>
+      </w:pPr>
+      <w:rPr>
+        <w:rFonts w:ascii="Wingdings" w:hAnsi="Wingdings" w:hint="default"/>
+        <w:sz w:val="20"/>
+      </w:rPr>
+    </w:lvl>
+    <w:lvl w:ilvl="8" w:tentative="1">
+      <w:start w:val="1"/>
+      <w:numFmt w:val="bullet"/>
+      <w:lvlText w:val=""/>
+      <w:lvlJc w:val="left"/>
+      <w:pPr>
+        <w:tabs>
+          <w:tab w:val="num" w:pos="6480"/>
+        </w:tabs>
+        <w:ind w:left="6480" w:hanging="360"/>
+      </w:pPr>
+      <w:rPr>
+        <w:rFonts w:ascii="Wingdings" w:hAnsi="Wingdings" w:hint="default"/>
+        <w:sz w:val="20"/>
+      </w:rPr>
+    </w:lvl>
+  </w:abstractNum>
+  <w:abstractNum w:abstractNumId="11" w15:restartNumberingAfterBreak="0">
+    <w:nsid w:val="5F6D1663"/>
+    <w:multiLevelType w:val="multilevel"/>
+    <w:tmpl w:val="26D4EB8C"/>
+    <w:lvl w:ilvl="0">
+      <w:start w:val="1"/>
+      <w:numFmt w:val="bullet"/>
+      <w:lvlText w:val=""/>
+      <w:lvlJc w:val="left"/>
+      <w:pPr>
+        <w:tabs>
+          <w:tab w:val="num" w:pos="720"/>
+        </w:tabs>
+        <w:ind w:left="720" w:hanging="360"/>
+      </w:pPr>
+      <w:rPr>
+        <w:rFonts w:ascii="Symbol" w:hAnsi="Symbol" w:hint="default"/>
+        <w:sz w:val="20"/>
+      </w:rPr>
+    </w:lvl>
+    <w:lvl w:ilvl="1" w:tentative="1">
+      <w:start w:val="1"/>
+      <w:numFmt w:val="bullet"/>
+      <w:lvlText w:val="o"/>
+      <w:lvlJc w:val="left"/>
+      <w:pPr>
+        <w:tabs>
+          <w:tab w:val="num" w:pos="1440"/>
+        </w:tabs>
+        <w:ind w:left="1440" w:hanging="360"/>
+      </w:pPr>
+      <w:rPr>
+        <w:rFonts w:ascii="Courier New" w:hAnsi="Courier New" w:hint="default"/>
+        <w:sz w:val="20"/>
+      </w:rPr>
+    </w:lvl>
+    <w:lvl w:ilvl="2" w:tentative="1">
+      <w:start w:val="1"/>
+      <w:numFmt w:val="bullet"/>
+      <w:lvlText w:val=""/>
+      <w:lvlJc w:val="left"/>
+      <w:pPr>
+        <w:tabs>
+          <w:tab w:val="num" w:pos="2160"/>
+        </w:tabs>
+        <w:ind w:left="2160" w:hanging="360"/>
+      </w:pPr>
+      <w:rPr>
+        <w:rFonts w:ascii="Wingdings" w:hAnsi="Wingdings" w:hint="default"/>
+        <w:sz w:val="20"/>
+      </w:rPr>
+    </w:lvl>
+    <w:lvl w:ilvl="3" w:tentative="1">
+      <w:start w:val="1"/>
+      <w:numFmt w:val="bullet"/>
+      <w:lvlText w:val=""/>
+      <w:lvlJc w:val="left"/>
+      <w:pPr>
+        <w:tabs>
+          <w:tab w:val="num" w:pos="2880"/>
+        </w:tabs>
+        <w:ind w:left="2880" w:hanging="360"/>
+      </w:pPr>
+      <w:rPr>
+        <w:rFonts w:ascii="Wingdings" w:hAnsi="Wingdings" w:hint="default"/>
+        <w:sz w:val="20"/>
+      </w:rPr>
+    </w:lvl>
+    <w:lvl w:ilvl="4" w:tentative="1">
+      <w:start w:val="1"/>
+      <w:numFmt w:val="bullet"/>
+      <w:lvlText w:val=""/>
+      <w:lvlJc w:val="left"/>
+      <w:pPr>
+        <w:tabs>
+          <w:tab w:val="num" w:pos="3600"/>
+        </w:tabs>
+        <w:ind w:left="3600" w:hanging="360"/>
+      </w:pPr>
+      <w:rPr>
+        <w:rFonts w:ascii="Wingdings" w:hAnsi="Wingdings" w:hint="default"/>
+        <w:sz w:val="20"/>
+      </w:rPr>
+    </w:lvl>
+    <w:lvl w:ilvl="5" w:tentative="1">
+      <w:start w:val="1"/>
+      <w:numFmt w:val="bullet"/>
+      <w:lvlText w:val=""/>
+      <w:lvlJc w:val="left"/>
+      <w:pPr>
+        <w:tabs>
+          <w:tab w:val="num" w:pos="4320"/>
+        </w:tabs>
+        <w:ind w:left="4320" w:hanging="360"/>
+      </w:pPr>
+      <w:rPr>
+        <w:rFonts w:ascii="Wingdings" w:hAnsi="Wingdings" w:hint="default"/>
+        <w:sz w:val="20"/>
+      </w:rPr>
+    </w:lvl>
+    <w:lvl w:ilvl="6" w:tentative="1">
+      <w:start w:val="1"/>
+      <w:numFmt w:val="bullet"/>
+      <w:lvlText w:val=""/>
+      <w:lvlJc w:val="left"/>
+      <w:pPr>
+        <w:tabs>
+          <w:tab w:val="num" w:pos="5040"/>
+        </w:tabs>
+        <w:ind w:left="5040" w:hanging="360"/>
+      </w:pPr>
+      <w:rPr>
+        <w:rFonts w:ascii="Wingdings" w:hAnsi="Wingdings" w:hint="default"/>
+        <w:sz w:val="20"/>
+      </w:rPr>
+    </w:lvl>
+    <w:lvl w:ilvl="7" w:tentative="1">
+      <w:start w:val="1"/>
+      <w:numFmt w:val="bullet"/>
+      <w:lvlText w:val=""/>
+      <w:lvlJc w:val="left"/>
+      <w:pPr>
+        <w:tabs>
+          <w:tab w:val="num" w:pos="5760"/>
+        </w:tabs>
+        <w:ind w:left="5760" w:hanging="360"/>
+      </w:pPr>
+      <w:rPr>
+        <w:rFonts w:ascii="Wingdings" w:hAnsi="Wingdings" w:hint="default"/>
+        <w:sz w:val="20"/>
+      </w:rPr>
+    </w:lvl>
+    <w:lvl w:ilvl="8" w:tentative="1">
+      <w:start w:val="1"/>
+      <w:numFmt w:val="bullet"/>
+      <w:lvlText w:val=""/>
+      <w:lvlJc w:val="left"/>
+      <w:pPr>
+        <w:tabs>
+          <w:tab w:val="num" w:pos="6480"/>
+        </w:tabs>
+        <w:ind w:left="6480" w:hanging="360"/>
+      </w:pPr>
+      <w:rPr>
+        <w:rFonts w:ascii="Wingdings" w:hAnsi="Wingdings" w:hint="default"/>
+        <w:sz w:val="20"/>
+      </w:rPr>
+    </w:lvl>
+  </w:abstractNum>
+  <w:abstractNum w:abstractNumId="12" w15:restartNumberingAfterBreak="0">
+    <w:nsid w:val="61014067"/>
+    <w:multiLevelType w:val="multilevel"/>
+    <w:tmpl w:val="D0D2A056"/>
+    <w:lvl w:ilvl="0">
+      <w:start w:val="1"/>
+      <w:numFmt w:val="bullet"/>
+      <w:lvlText w:val=""/>
+      <w:lvlJc w:val="left"/>
+      <w:pPr>
+        <w:tabs>
+          <w:tab w:val="num" w:pos="720"/>
+        </w:tabs>
+        <w:ind w:left="720" w:hanging="360"/>
+      </w:pPr>
+      <w:rPr>
+        <w:rFonts w:ascii="Symbol" w:hAnsi="Symbol" w:hint="default"/>
+        <w:sz w:val="20"/>
+      </w:rPr>
+    </w:lvl>
+    <w:lvl w:ilvl="1" w:tentative="1">
+      <w:start w:val="1"/>
+      <w:numFmt w:val="bullet"/>
+      <w:lvlText w:val="o"/>
+      <w:lvlJc w:val="left"/>
+      <w:pPr>
+        <w:tabs>
+          <w:tab w:val="num" w:pos="1440"/>
+        </w:tabs>
+        <w:ind w:left="1440" w:hanging="360"/>
+      </w:pPr>
+      <w:rPr>
+        <w:rFonts w:ascii="Courier New" w:hAnsi="Courier New" w:hint="default"/>
+        <w:sz w:val="20"/>
+      </w:rPr>
+    </w:lvl>
+    <w:lvl w:ilvl="2" w:tentative="1">
+      <w:start w:val="1"/>
+      <w:numFmt w:val="bullet"/>
+      <w:lvlText w:val=""/>
+      <w:lvlJc w:val="left"/>
+      <w:pPr>
+        <w:tabs>
+          <w:tab w:val="num" w:pos="2160"/>
+        </w:tabs>
+        <w:ind w:left="2160" w:hanging="360"/>
+      </w:pPr>
+      <w:rPr>
+        <w:rFonts w:ascii="Wingdings" w:hAnsi="Wingdings" w:hint="default"/>
+        <w:sz w:val="20"/>
+      </w:rPr>
+    </w:lvl>
+    <w:lvl w:ilvl="3" w:tentative="1">
+      <w:start w:val="1"/>
+      <w:numFmt w:val="bullet"/>
+      <w:lvlText w:val=""/>
+      <w:lvlJc w:val="left"/>
+      <w:pPr>
+        <w:tabs>
+          <w:tab w:val="num" w:pos="2880"/>
+        </w:tabs>
+        <w:ind w:left="2880" w:hanging="360"/>
+      </w:pPr>
+      <w:rPr>
+        <w:rFonts w:ascii="Wingdings" w:hAnsi="Wingdings" w:hint="default"/>
+        <w:sz w:val="20"/>
+      </w:rPr>
+    </w:lvl>
+    <w:lvl w:ilvl="4" w:tentative="1">
+      <w:start w:val="1"/>
+      <w:numFmt w:val="bullet"/>
+      <w:lvlText w:val=""/>
+      <w:lvlJc w:val="left"/>
+      <w:pPr>
+        <w:tabs>
+          <w:tab w:val="num" w:pos="3600"/>
+        </w:tabs>
+        <w:ind w:left="3600" w:hanging="360"/>
+      </w:pPr>
+      <w:rPr>
+        <w:rFonts w:ascii="Wingdings" w:hAnsi="Wingdings" w:hint="default"/>
+        <w:sz w:val="20"/>
+      </w:rPr>
+    </w:lvl>
+    <w:lvl w:ilvl="5" w:tentative="1">
+      <w:start w:val="1"/>
+      <w:numFmt w:val="bullet"/>
+      <w:lvlText w:val=""/>
+      <w:lvlJc w:val="left"/>
+      <w:pPr>
+        <w:tabs>
+          <w:tab w:val="num" w:pos="4320"/>
+        </w:tabs>
+        <w:ind w:left="4320" w:hanging="360"/>
+      </w:pPr>
+      <w:rPr>
+        <w:rFonts w:ascii="Wingdings" w:hAnsi="Wingdings" w:hint="default"/>
+        <w:sz w:val="20"/>
+      </w:rPr>
+    </w:lvl>
+    <w:lvl w:ilvl="6" w:tentative="1">
+      <w:start w:val="1"/>
+      <w:numFmt w:val="bullet"/>
+      <w:lvlText w:val=""/>
+      <w:lvlJc w:val="left"/>
+      <w:pPr>
+        <w:tabs>
+          <w:tab w:val="num" w:pos="5040"/>
+        </w:tabs>
+        <w:ind w:left="5040" w:hanging="360"/>
+      </w:pPr>
+      <w:rPr>
+        <w:rFonts w:ascii="Wingdings" w:hAnsi="Wingdings" w:hint="default"/>
+        <w:sz w:val="20"/>
+      </w:rPr>
+    </w:lvl>
+    <w:lvl w:ilvl="7" w:tentative="1">
+      <w:start w:val="1"/>
+      <w:numFmt w:val="bullet"/>
+      <w:lvlText w:val=""/>
+      <w:lvlJc w:val="left"/>
+      <w:pPr>
+        <w:tabs>
+          <w:tab w:val="num" w:pos="5760"/>
+        </w:tabs>
+        <w:ind w:left="5760" w:hanging="360"/>
+      </w:pPr>
+      <w:rPr>
+        <w:rFonts w:ascii="Wingdings" w:hAnsi="Wingdings" w:hint="default"/>
+        <w:sz w:val="20"/>
+      </w:rPr>
+    </w:lvl>
+    <w:lvl w:ilvl="8" w:tentative="1">
+      <w:start w:val="1"/>
+      <w:numFmt w:val="bullet"/>
+      <w:lvlText w:val=""/>
+      <w:lvlJc w:val="left"/>
+      <w:pPr>
+        <w:tabs>
+          <w:tab w:val="num" w:pos="6480"/>
+        </w:tabs>
+        <w:ind w:left="6480" w:hanging="360"/>
+      </w:pPr>
+      <w:rPr>
+        <w:rFonts w:ascii="Wingdings" w:hAnsi="Wingdings" w:hint="default"/>
+        <w:sz w:val="20"/>
+      </w:rPr>
+    </w:lvl>
+  </w:abstractNum>
+  <w:abstractNum w:abstractNumId="13" w15:restartNumberingAfterBreak="0">
     <w:nsid w:val="6AAC1550"/>
     <w:multiLevelType w:val="multilevel"/>
     <w:tmpl w:val="AE36D2BE"/>
@@ -11888,7 +12775,7 @@
       </w:rPr>
     </w:lvl>
   </w:abstractNum>
-  <w:abstractNum w:abstractNumId="11" w15:restartNumberingAfterBreak="0">
+  <w:abstractNum w:abstractNumId="14" w15:restartNumberingAfterBreak="0">
     <w:nsid w:val="7EA84A87"/>
     <w:multiLevelType w:val="multilevel"/>
     <w:tmpl w:val="E1BEB962"/>
@@ -12037,7 +12924,7 @@
       </w:rPr>
     </w:lvl>
   </w:abstractNum>
-  <w:abstractNum w:abstractNumId="12" w15:restartNumberingAfterBreak="0">
+  <w:abstractNum w:abstractNumId="15" w15:restartNumberingAfterBreak="0">
     <w:nsid w:val="7F9A1A91"/>
     <w:multiLevelType w:val="multilevel"/>
     <w:tmpl w:val="A3DE0720"/>
@@ -12187,43 +13074,52 @@
     </w:lvl>
   </w:abstractNum>
   <w:num w:numId="1" w16cid:durableId="211812962">
-    <w:abstractNumId w:val="4"/>
+    <w:abstractNumId w:val="5"/>
   </w:num>
   <w:num w:numId="2" w16cid:durableId="327709876">
     <w:abstractNumId w:val="0"/>
   </w:num>
   <w:num w:numId="3" w16cid:durableId="1609390148">
-    <w:abstractNumId w:val="12"/>
+    <w:abstractNumId w:val="15"/>
   </w:num>
   <w:num w:numId="4" w16cid:durableId="517082283">
-    <w:abstractNumId w:val="10"/>
+    <w:abstractNumId w:val="13"/>
   </w:num>
   <w:num w:numId="5" w16cid:durableId="1812559285">
-    <w:abstractNumId w:val="3"/>
+    <w:abstractNumId w:val="4"/>
   </w:num>
   <w:num w:numId="6" w16cid:durableId="2101440969">
-    <w:abstractNumId w:val="9"/>
+    <w:abstractNumId w:val="11"/>
   </w:num>
   <w:num w:numId="7" w16cid:durableId="888759825">
-    <w:abstractNumId w:val="11"/>
+    <w:abstractNumId w:val="14"/>
   </w:num>
   <w:num w:numId="8" w16cid:durableId="889345485">
-    <w:abstractNumId w:val="5"/>
+    <w:abstractNumId w:val="6"/>
   </w:num>
   <w:num w:numId="9" w16cid:durableId="1847864322">
+    <w:abstractNumId w:val="8"/>
+  </w:num>
+  <w:num w:numId="10" w16cid:durableId="1104035166">
     <w:abstractNumId w:val="7"/>
   </w:num>
-  <w:num w:numId="10" w16cid:durableId="1104035166">
-    <w:abstractNumId w:val="6"/>
-  </w:num>
   <w:num w:numId="11" w16cid:durableId="1017849089">
-    <w:abstractNumId w:val="8"/>
+    <w:abstractNumId w:val="9"/>
   </w:num>
   <w:num w:numId="12" w16cid:durableId="558367988">
     <w:abstractNumId w:val="2"/>
   </w:num>
   <w:num w:numId="13" w16cid:durableId="577399621">
     <w:abstractNumId w:val="1"/>
+  </w:num>
+  <w:num w:numId="14" w16cid:durableId="1465851747">
+    <w:abstractNumId w:val="12"/>
+  </w:num>
+  <w:num w:numId="15" w16cid:durableId="1651447002">
+    <w:abstractNumId w:val="10"/>
+  </w:num>
+  <w:num w:numId="16" w16cid:durableId="1332441152">
+    <w:abstractNumId w:val="3"/>
   </w:num>
 </w:numbering>
 </file>
@@ -12832,7 +13728,6 @@
   <w:style w:type="character" w:default="1" w:styleId="DefaultParagraphFont">
     <w:name w:val="Default Paragraph Font"/>
     <w:uiPriority w:val="1"/>
-    <w:semiHidden/>
     <w:unhideWhenUsed/>
   </w:style>
   <w:style w:type="table" w:default="1" w:styleId="TableNormal">

</xml_diff>

<commit_message>
Actualizada la tabla de versionado
</commit_message>
<xml_diff>
--- a/reports/Student#1/Testing Report.docx
+++ b/reports/Student#1/Testing Report.docx
@@ -335,7 +335,10 @@
           </w:tcPr>
           <w:p>
             <w:r>
-              <w:t>10</w:t>
+              <w:t>1</w:t>
+            </w:r>
+            <w:r>
+              <w:t>1</w:t>
             </w:r>
           </w:p>
         </w:tc>
@@ -362,7 +365,10 @@
           </w:tcPr>
           <w:p>
             <w:r>
-              <w:t>14</w:t>
+              <w:t>1</w:t>
+            </w:r>
+            <w:r>
+              <w:t>5</w:t>
             </w:r>
           </w:p>
         </w:tc>
@@ -391,7 +397,10 @@
           </w:tcPr>
           <w:p>
             <w:r>
-              <w:t>16</w:t>
+              <w:t>1</w:t>
+            </w:r>
+            <w:r>
+              <w:t>7</w:t>
             </w:r>
           </w:p>
         </w:tc>
@@ -420,7 +429,10 @@
           </w:tcPr>
           <w:p>
             <w:r>
-              <w:t>16</w:t>
+              <w:t>1</w:t>
+            </w:r>
+            <w:r>
+              <w:t>7</w:t>
             </w:r>
           </w:p>
         </w:tc>
@@ -480,6 +492,22 @@
         </w:rPr>
         <w:t xml:space="preserve"> </w:t>
       </w:r>
+    </w:p>
+    <w:p>
+      <w:pPr>
+        <w:rPr>
+          <w:b/>
+          <w:bCs/>
+        </w:rPr>
+      </w:pPr>
+    </w:p>
+    <w:p>
+      <w:pPr>
+        <w:rPr>
+          <w:b/>
+          <w:bCs/>
+        </w:rPr>
+      </w:pPr>
     </w:p>
     <w:p>
       <w:pPr>
@@ -523,7 +551,6 @@
           </w:tcPr>
           <w:p>
             <w:r>
-              <w:lastRenderedPageBreak/>
               <w:t>Fecha</w:t>
             </w:r>
           </w:p>
@@ -621,6 +648,45 @@
           </w:p>
         </w:tc>
       </w:tr>
+      <w:tr>
+        <w:trPr>
+          <w:trHeight w:val="1087"/>
+        </w:trPr>
+        <w:tc>
+          <w:tcPr>
+            <w:tcW w:w="2405" w:type="dxa"/>
+          </w:tcPr>
+          <w:p>
+            <w:r>
+              <w:t>24/06/2025</w:t>
+            </w:r>
+          </w:p>
+        </w:tc>
+        <w:tc>
+          <w:tcPr>
+            <w:tcW w:w="6089" w:type="dxa"/>
+          </w:tcPr>
+          <w:p>
+            <w:pPr>
+              <w:rPr>
+                <w:lang w:val="es-ES"/>
+              </w:rPr>
+            </w:pPr>
+            <w:r>
+              <w:rPr>
+                <w:lang w:val="es-ES"/>
+              </w:rPr>
+              <w:t>Se ha</w:t>
+            </w:r>
+            <w:r>
+              <w:rPr>
+                <w:lang w:val="es-ES"/>
+              </w:rPr>
+              <w:t>n actualizado las gráficas para la segunda convocatoria después de volver a realizar algunos tests</w:t>
+            </w:r>
+          </w:p>
+        </w:tc>
+      </w:tr>
     </w:tbl>
     <w:p>
       <w:pPr>
@@ -882,7 +948,6 @@
         <w:rPr>
           <w:lang w:val="es-ES"/>
         </w:rPr>
-        <w:lastRenderedPageBreak/>
         <w:t>Requisito 8 operaciones con los vuelos:</w:t>
       </w:r>
     </w:p>
@@ -2029,7 +2094,6 @@
               <w:rPr>
                 <w:lang w:val="es-ES"/>
               </w:rPr>
-              <w:lastRenderedPageBreak/>
               <w:t>CP-11</w:t>
             </w:r>
           </w:p>
@@ -2150,13 +2214,7 @@
               <w:rPr>
                 <w:lang w:val="es-ES"/>
               </w:rPr>
-              <w:t xml:space="preserve">Crear/Actualizar/Publicar un vuelo con un </w:t>
-            </w:r>
-            <w:r>
-              <w:rPr>
-                <w:lang w:val="es-ES"/>
-              </w:rPr>
-              <w:t>tag con juegos de caracteres diferentes</w:t>
+              <w:t>Crear/Actualizar/Publicar un vuelo con un tag con juegos de caracteres diferentes</w:t>
             </w:r>
           </w:p>
         </w:tc>
@@ -2252,13 +2310,7 @@
               <w:rPr>
                 <w:lang w:val="es-ES"/>
               </w:rPr>
-              <w:t xml:space="preserve">Crear/Actualizar/Publicar un vuelo con un tag </w:t>
-            </w:r>
-            <w:r>
-              <w:rPr>
-                <w:lang w:val="es-ES"/>
-              </w:rPr>
-              <w:t>que sean injections o scripts</w:t>
+              <w:t>Crear/Actualizar/Publicar un vuelo con un tag que sean injections o scripts</w:t>
             </w:r>
           </w:p>
         </w:tc>
@@ -3117,7 +3169,6 @@
               <w:rPr>
                 <w:lang w:val="es-ES"/>
               </w:rPr>
-              <w:lastRenderedPageBreak/>
               <w:t>CP-22</w:t>
             </w:r>
           </w:p>
@@ -3520,19 +3571,7 @@
               <w:rPr>
                 <w:lang w:val="es-ES"/>
               </w:rPr>
-              <w:t xml:space="preserve">Crear/Actualizar/Publicar un vuelo con </w:t>
-            </w:r>
-            <w:r>
-              <w:rPr>
-                <w:lang w:val="es-ES"/>
-              </w:rPr>
-              <w:t xml:space="preserve">un description </w:t>
-            </w:r>
-            <w:r>
-              <w:rPr>
-                <w:lang w:val="es-ES"/>
-              </w:rPr>
-              <w:t>con juegos de caracteres diferentes</w:t>
+              <w:t>Crear/Actualizar/Publicar un vuelo con un description con juegos de caracteres diferentes</w:t>
             </w:r>
           </w:p>
         </w:tc>
@@ -3616,25 +3655,7 @@
               <w:rPr>
                 <w:lang w:val="es-ES"/>
               </w:rPr>
-              <w:t xml:space="preserve">Crear/Actualizar/Publicar un vuelo con un </w:t>
-            </w:r>
-            <w:r>
-              <w:rPr>
-                <w:lang w:val="es-ES"/>
-              </w:rPr>
-              <w:t>description</w:t>
-            </w:r>
-            <w:r>
-              <w:rPr>
-                <w:lang w:val="es-ES"/>
-              </w:rPr>
-              <w:t xml:space="preserve"> que sean injections</w:t>
-            </w:r>
-            <w:r>
-              <w:rPr>
-                <w:lang w:val="es-ES"/>
-              </w:rPr>
-              <w:t xml:space="preserve"> o scripts</w:t>
+              <w:t>Crear/Actualizar/Publicar un vuelo con un description que sean injections o scripts</w:t>
             </w:r>
           </w:p>
         </w:tc>
@@ -3652,13 +3673,7 @@
               <w:rPr>
                 <w:lang w:val="es-ES"/>
               </w:rPr>
-              <w:t>Acepta el valor y no se ejecuta</w:t>
-            </w:r>
-            <w:r>
-              <w:rPr>
-                <w:lang w:val="es-ES"/>
-              </w:rPr>
-              <w:t>n injections ni scripts</w:t>
+              <w:t>Acepta el valor y no se ejecutan injections ni scripts</w:t>
             </w:r>
           </w:p>
         </w:tc>
@@ -4288,7 +4303,6 @@
               <w:rPr>
                 <w:lang w:val="es-ES"/>
               </w:rPr>
-              <w:lastRenderedPageBreak/>
               <w:t>CP-34</w:t>
             </w:r>
           </w:p>
@@ -5488,7 +5502,6 @@
               <w:rPr>
                 <w:lang w:val="es-ES"/>
               </w:rPr>
-              <w:lastRenderedPageBreak/>
               <w:t>CP-0</w:t>
             </w:r>
             <w:r>
@@ -6666,7 +6679,6 @@
               <w:rPr>
                 <w:lang w:val="es-ES"/>
               </w:rPr>
-              <w:lastRenderedPageBreak/>
               <w:t>CP-1</w:t>
             </w:r>
             <w:r>
@@ -7840,7 +7852,6 @@
               <w:rPr>
                 <w:lang w:val="es-ES"/>
               </w:rPr>
-              <w:lastRenderedPageBreak/>
               <w:t>CP-2</w:t>
             </w:r>
             <w:r>
@@ -8886,7 +8897,6 @@
               <w:rPr>
                 <w:lang w:val="es-ES"/>
               </w:rPr>
-              <w:lastRenderedPageBreak/>
               <w:t>CP-3</w:t>
             </w:r>
             <w:r>
@@ -9362,6 +9372,60 @@
     <w:p>
       <w:pPr>
         <w:rPr>
+          <w:b/>
+          <w:bCs/>
+          <w:lang w:val="es-ES"/>
+        </w:rPr>
+      </w:pPr>
+    </w:p>
+    <w:p>
+      <w:pPr>
+        <w:rPr>
+          <w:b/>
+          <w:bCs/>
+          <w:lang w:val="es-ES"/>
+        </w:rPr>
+      </w:pPr>
+    </w:p>
+    <w:p>
+      <w:pPr>
+        <w:rPr>
+          <w:b/>
+          <w:bCs/>
+          <w:lang w:val="es-ES"/>
+        </w:rPr>
+      </w:pPr>
+    </w:p>
+    <w:p>
+      <w:pPr>
+        <w:rPr>
+          <w:b/>
+          <w:bCs/>
+          <w:lang w:val="es-ES"/>
+        </w:rPr>
+      </w:pPr>
+    </w:p>
+    <w:p>
+      <w:pPr>
+        <w:rPr>
+          <w:b/>
+          <w:bCs/>
+          <w:lang w:val="es-ES"/>
+        </w:rPr>
+      </w:pPr>
+    </w:p>
+    <w:p>
+      <w:pPr>
+        <w:rPr>
+          <w:b/>
+          <w:bCs/>
+          <w:lang w:val="es-ES"/>
+        </w:rPr>
+      </w:pPr>
+    </w:p>
+    <w:p>
+      <w:pPr>
+        <w:rPr>
           <w:lang w:val="es-ES"/>
         </w:rPr>
       </w:pPr>
@@ -9423,7 +9487,6 @@
         <w:rPr>
           <w:noProof/>
         </w:rPr>
-        <w:lastRenderedPageBreak/>
         <w:drawing>
           <wp:inline distT="0" distB="0" distL="0" distR="0" wp14:anchorId="6FD22E49" wp14:editId="5900D0A1">
             <wp:extent cx="5400040" cy="2696845"/>
@@ -9604,9 +9667,9 @@
       </w:pPr>
       <w:r>
         <w:rPr>
-          <w:lang w:val="es-ES"/>
-        </w:rPr>
-        <w:lastRenderedPageBreak/>
+          <w:noProof/>
+          <w:lang w:val="es-ES"/>
+        </w:rPr>
         <w:drawing>
           <wp:inline distT="0" distB="0" distL="0" distR="0" wp14:anchorId="280574DA" wp14:editId="3F15619B">
             <wp:extent cx="5400040" cy="2251710"/>
@@ -9652,6 +9715,7 @@
       </w:pPr>
       <w:r>
         <w:rPr>
+          <w:noProof/>
           <w:lang w:val="es-ES"/>
         </w:rPr>
         <w:drawing>
@@ -9754,7 +9818,6 @@
         <w:rPr>
           <w:lang w:val="es-ES"/>
         </w:rPr>
-        <w:lastRenderedPageBreak/>
         <w:t>El contraste se realizó sobre 532 observaciones en cada grupo, con las siguientes varianzas conocidas:</w:t>
       </w:r>
     </w:p>
@@ -9888,6 +9951,7 @@
       </w:pPr>
       <w:r>
         <w:rPr>
+          <w:noProof/>
           <w:lang w:val="es-ES"/>
         </w:rPr>
         <w:drawing>
@@ -9942,9 +10006,9 @@
       </w:pPr>
       <w:r>
         <w:rPr>
-          <w:lang w:val="es-ES"/>
-        </w:rPr>
-        <w:lastRenderedPageBreak/>
+          <w:noProof/>
+          <w:lang w:val="es-ES"/>
+        </w:rPr>
         <w:drawing>
           <wp:inline distT="0" distB="0" distL="0" distR="0" wp14:anchorId="43B214B3" wp14:editId="6622D86D">
             <wp:extent cx="3901778" cy="3048264"/>
@@ -10103,7 +10167,6 @@
           <w:noProof/>
           <w:lang w:val="es-ES"/>
         </w:rPr>
-        <w:lastRenderedPageBreak/>
         <w:drawing>
           <wp:inline distT="0" distB="0" distL="0" distR="0" wp14:anchorId="0B874C1D" wp14:editId="122C61B8">
             <wp:extent cx="5400040" cy="1151890"/>
@@ -10408,7 +10471,6 @@
           <w:noProof/>
           <w:lang w:val="es-ES"/>
         </w:rPr>
-        <w:lastRenderedPageBreak/>
         <w:drawing>
           <wp:inline distT="0" distB="0" distL="0" distR="0" wp14:anchorId="491279EE" wp14:editId="39E17EBA">
             <wp:extent cx="5400040" cy="1087755"/>
@@ -10727,7 +10789,6 @@
           <w:bCs/>
           <w:noProof/>
         </w:rPr>
-        <w:lastRenderedPageBreak/>
         <w:drawing>
           <wp:inline distT="0" distB="0" distL="0" distR="0" wp14:anchorId="4F06A3F3" wp14:editId="4E9AC52E">
             <wp:extent cx="3200677" cy="777307"/>
@@ -13728,6 +13789,7 @@
   <w:style w:type="character" w:default="1" w:styleId="DefaultParagraphFont">
     <w:name w:val="Default Paragraph Font"/>
     <w:uiPriority w:val="1"/>
+    <w:semiHidden/>
     <w:unhideWhenUsed/>
   </w:style>
   <w:style w:type="table" w:default="1" w:styleId="TableNormal">

</xml_diff>